<commit_message>
ejercicio resuleto hasta 5b, terminar el 5c
</commit_message>
<xml_diff>
--- a/TP2/tp2.docx
+++ b/TP2/tp2.docx
@@ -144,7 +144,7 @@
           </mc:Choice>
           <mc:Fallback>
             <w:pict>
-              <v:shape w14:anchorId="014E7CA5" id="Graphic 2" o:spid="_x0000_s1026" style="position:absolute;margin-left:1in;margin-top:16.3pt;width:468pt;height:.1pt;z-index:-15728640;visibility:visible;mso-wrap-style:square;mso-wrap-distance-left:0;mso-wrap-distance-top:0;mso-wrap-distance-right:0;mso-wrap-distance-bottom:0;mso-position-horizontal:absolute;mso-position-horizontal-relative:page;mso-position-vertical:absolute;mso-position-vertical-relative:text;v-text-anchor:top" coordsize="5943600,1270" o:gfxdata="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" path="m,l5943600,e" filled="f" strokeweight=".4pt">
+              <v:shape w14:anchorId="33C05520" id="Graphic 2" o:spid="_x0000_s1026" style="position:absolute;margin-left:1in;margin-top:16.3pt;width:468pt;height:.1pt;z-index:-15728640;visibility:visible;mso-wrap-style:square;mso-wrap-distance-left:0;mso-wrap-distance-top:0;mso-wrap-distance-right:0;mso-wrap-distance-bottom:0;mso-position-horizontal:absolute;mso-position-horizontal-relative:page;mso-position-vertical:absolute;mso-position-vertical-relative:text;v-text-anchor:top" coordsize="5943600,1270" o:gfxdata="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" path="m,l5943600,e" filled="f" strokeweight=".4pt">
                 <v:path arrowok="t"/>
                 <w10:wrap type="topAndBottom" anchorx="page"/>
               </v:shape>
@@ -3184,7 +3184,84 @@
           <w:spacing w:val="-4"/>
           <w:sz w:val="24"/>
         </w:rPr>
-        <w:t>. Los procesos sin embargo se mantienen en espera activa verificando a cada instante el valor de la variable compartida</w:t>
+        <w:t xml:space="preserve">. </w:t>
+      </w:r>
+      <w:r>
+        <w:rPr>
+          <w:spacing w:val="-4"/>
+          <w:sz w:val="24"/>
+        </w:rPr>
+        <w:t xml:space="preserve">Utiliza la instrucción atómica </w:t>
+      </w:r>
+      <w:r>
+        <w:rPr>
+          <w:i/>
+        </w:rPr>
+        <w:t xml:space="preserve">&lt; </w:t>
+      </w:r>
+      <w:proofErr w:type="spellStart"/>
+      <w:r>
+        <w:rPr>
+          <w:i/>
+        </w:rPr>
+        <w:t>await</w:t>
+      </w:r>
+      <w:proofErr w:type="spellEnd"/>
+      <w:r>
+        <w:rPr>
+          <w:i/>
+        </w:rPr>
+        <w:t xml:space="preserve"> (</w:t>
+      </w:r>
+      <w:proofErr w:type="gramStart"/>
+      <w:r>
+        <w:rPr>
+          <w:i/>
+        </w:rPr>
+        <w:t>!</w:t>
+      </w:r>
+      <w:proofErr w:type="spellStart"/>
+      <w:proofErr w:type="gramEnd"/>
+      <w:r>
+        <w:rPr>
+          <w:i/>
+        </w:rPr>
+        <w:t>lock</w:t>
+      </w:r>
+      <w:proofErr w:type="spellEnd"/>
+      <w:r>
+        <w:rPr>
+          <w:i/>
+        </w:rPr>
+        <w:t xml:space="preserve">) </w:t>
+      </w:r>
+      <w:proofErr w:type="spellStart"/>
+      <w:r>
+        <w:rPr>
+          <w:i/>
+        </w:rPr>
+        <w:t>lock</w:t>
+      </w:r>
+      <w:proofErr w:type="spellEnd"/>
+      <w:r>
+        <w:rPr>
+          <w:i/>
+        </w:rPr>
+        <w:t xml:space="preserve"> = true; &gt;</w:t>
+      </w:r>
+      <w:r>
+        <w:rPr>
+          <w:spacing w:val="-4"/>
+          <w:sz w:val="24"/>
+        </w:rPr>
+        <w:t xml:space="preserve">  para la consulta de acceso. </w:t>
+      </w:r>
+      <w:r>
+        <w:rPr>
+          <w:spacing w:val="-4"/>
+          <w:sz w:val="24"/>
+        </w:rPr>
+        <w:t>Los procesos sin embargo se mantienen en espera activa verificando a cada instante el valor de la variable compartida</w:t>
       </w:r>
       <w:r>
         <w:rPr>
@@ -3204,6 +3281,7 @@
         <w:ind w:left="496" w:firstLine="0"/>
         <w:rPr>
           <w:b/>
+          <w:spacing w:val="-4"/>
           <w:sz w:val="24"/>
         </w:rPr>
       </w:pPr>
@@ -3232,9 +3310,38 @@
         </w:rPr>
         <w:t>tp</w:t>
       </w:r>
-      <w:bookmarkStart w:id="2" w:name="_GoBack"/>
-      <w:bookmarkEnd w:id="2"/>
       <w:proofErr w:type="spellEnd"/>
+    </w:p>
+    <w:p>
+      <w:pPr>
+        <w:pStyle w:val="Prrafodelista"/>
+        <w:tabs>
+          <w:tab w:val="left" w:pos="496"/>
+        </w:tabs>
+        <w:spacing w:before="189"/>
+        <w:ind w:left="496" w:firstLine="0"/>
+        <w:rPr>
+          <w:b/>
+          <w:sz w:val="24"/>
+        </w:rPr>
+      </w:pPr>
+      <w:r>
+        <w:t>D</w:t>
+      </w:r>
+      <w:r>
+        <w:t xml:space="preserve">efinición de </w:t>
+      </w:r>
+      <w:proofErr w:type="spellStart"/>
+      <w:r>
+        <w:t>Stallings</w:t>
+      </w:r>
+      <w:proofErr w:type="spellEnd"/>
+      <w:r>
+        <w:t xml:space="preserve">: </w:t>
+      </w:r>
+      <w:r>
+        <w:t>Su funcionamiento es atómico a nivel de hardware: verifica si una variable es 0, la pone en 1, y devuelve el valor anterior.</w:t>
+      </w:r>
     </w:p>
     <w:p>
       <w:pPr>
@@ -3900,7 +4007,15 @@
         <w:rPr>
           <w:sz w:val="24"/>
         </w:rPr>
-        <w:t xml:space="preserve">y </w:t>
+        <w:t>y</w:t>
+      </w:r>
+      <w:bookmarkStart w:id="2" w:name="_GoBack"/>
+      <w:bookmarkEnd w:id="2"/>
+      <w:r>
+        <w:rPr>
+          <w:sz w:val="24"/>
+        </w:rPr>
+        <w:t xml:space="preserve"> </w:t>
       </w:r>
       <w:r>
         <w:rPr>
@@ -4239,6 +4354,7 @@
         <w:rPr>
           <w:sz w:val="24"/>
         </w:rPr>
+        <w:lastRenderedPageBreak/>
         <w:t>Un</w:t>
       </w:r>
       <w:r>
@@ -4808,7 +4924,6 @@
         <w:rPr>
           <w:sz w:val="24"/>
         </w:rPr>
-        <w:lastRenderedPageBreak/>
         <w:t>las</w:t>
       </w:r>
       <w:r>
@@ -6719,6 +6834,7 @@
           <w:spacing w:val="-4"/>
           <w:sz w:val="24"/>
         </w:rPr>
+        <w:lastRenderedPageBreak/>
         <w:t>Los</w:t>
       </w:r>
       <w:r>
@@ -17589,7 +17705,7 @@
         </mc:Choice>
         <mc:Fallback>
           <w:pict>
-            <v:shape w14:anchorId="7EC254FE" id="Graphic 40" o:spid="_x0000_s1026" style="position:absolute;margin-left:1in;margin-top:731.65pt;width:468pt;height:.1pt;z-index:-16208384;visibility:visible;mso-wrap-style:square;mso-wrap-distance-left:0;mso-wrap-distance-top:0;mso-wrap-distance-right:0;mso-wrap-distance-bottom:0;mso-position-horizontal:absolute;mso-position-horizontal-relative:page;mso-position-vertical:absolute;mso-position-vertical-relative:page;v-text-anchor:top" coordsize="5943600,1270" o:gfxdata="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" path="m,l5943600,e" filled="f" strokeweight=".5pt">
+            <v:shape w14:anchorId="5F91809C" id="Graphic 40" o:spid="_x0000_s1026" style="position:absolute;margin-left:1in;margin-top:731.65pt;width:468pt;height:.1pt;z-index:-16208384;visibility:visible;mso-wrap-style:square;mso-wrap-distance-left:0;mso-wrap-distance-top:0;mso-wrap-distance-right:0;mso-wrap-distance-bottom:0;mso-position-horizontal:absolute;mso-position-horizontal-relative:page;mso-position-vertical:absolute;mso-position-vertical-relative:page;v-text-anchor:top" coordsize="5943600,1270" o:gfxdata="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" path="m,l5943600,e" filled="f" strokeweight=".5pt">
               <v:path arrowok="t"/>
               <w10:wrap anchorx="page" anchory="page"/>
             </v:shape>
@@ -17996,7 +18112,7 @@
         </mc:Choice>
         <mc:Fallback>
           <w:pict>
-            <v:shape w14:anchorId="5C559857" id="Graphic 66" o:spid="_x0000_s1026" style="position:absolute;margin-left:1in;margin-top:731.65pt;width:468pt;height:.1pt;z-index:-16202240;visibility:visible;mso-wrap-style:square;mso-wrap-distance-left:0;mso-wrap-distance-top:0;mso-wrap-distance-right:0;mso-wrap-distance-bottom:0;mso-position-horizontal:absolute;mso-position-horizontal-relative:page;mso-position-vertical:absolute;mso-position-vertical-relative:page;v-text-anchor:top" coordsize="5943600,1270" o:gfxdata="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" path="m,l5943600,e" filled="f" strokeweight=".5pt">
+            <v:shape w14:anchorId="6F1A34D5" id="Graphic 66" o:spid="_x0000_s1026" style="position:absolute;margin-left:1in;margin-top:731.65pt;width:468pt;height:.1pt;z-index:-16202240;visibility:visible;mso-wrap-style:square;mso-wrap-distance-left:0;mso-wrap-distance-top:0;mso-wrap-distance-right:0;mso-wrap-distance-bottom:0;mso-position-horizontal:absolute;mso-position-horizontal-relative:page;mso-position-vertical:absolute;mso-position-vertical-relative:page;v-text-anchor:top" coordsize="5943600,1270" o:gfxdata="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" path="m,l5943600,e" filled="f" strokeweight=".5pt">
               <v:path arrowok="t"/>
               <w10:wrap anchorx="page" anchory="page"/>
             </v:shape>
@@ -18643,7 +18759,7 @@
         </mc:Choice>
         <mc:Fallback>
           <w:pict>
-            <v:shape w14:anchorId="7A29D5FE" id="Graphic 37" o:spid="_x0000_s1026" style="position:absolute;margin-left:1in;margin-top:60.4pt;width:468pt;height:.1pt;z-index:-16209920;visibility:visible;mso-wrap-style:square;mso-wrap-distance-left:0;mso-wrap-distance-top:0;mso-wrap-distance-right:0;mso-wrap-distance-bottom:0;mso-position-horizontal:absolute;mso-position-horizontal-relative:page;mso-position-vertical:absolute;mso-position-vertical-relative:page;v-text-anchor:top" coordsize="5943600,1270" o:gfxdata="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" path="m,l5943600,e" filled="f" strokeweight=".5pt">
+            <v:shape w14:anchorId="3881A3A9" id="Graphic 37" o:spid="_x0000_s1026" style="position:absolute;margin-left:1in;margin-top:60.4pt;width:468pt;height:.1pt;z-index:-16209920;visibility:visible;mso-wrap-style:square;mso-wrap-distance-left:0;mso-wrap-distance-top:0;mso-wrap-distance-right:0;mso-wrap-distance-bottom:0;mso-position-horizontal:absolute;mso-position-horizontal-relative:page;mso-position-vertical:absolute;mso-position-vertical-relative:page;v-text-anchor:top" coordsize="5943600,1270" o:gfxdata="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" path="m,l5943600,e" filled="f" strokeweight=".5pt">
               <v:path arrowok="t"/>
               <w10:wrap anchorx="page" anchory="page"/>
             </v:shape>
@@ -18727,7 +18843,7 @@
                               <w:noProof/>
                               <w:spacing w:val="-5"/>
                             </w:rPr>
-                            <w:t>6</w:t>
+                            <w:t>7</w:t>
                           </w:r>
                           <w:r>
                             <w:rPr>
@@ -18789,7 +18905,7 @@
                         <w:noProof/>
                         <w:spacing w:val="-5"/>
                       </w:rPr>
-                      <w:t>6</w:t>
+                      <w:t>7</w:t>
                     </w:r>
                     <w:r>
                       <w:rPr>
@@ -18894,7 +19010,7 @@
         </mc:Choice>
         <mc:Fallback>
           <w:pict>
-            <v:shape w14:anchorId="57AE143B" id="Graphic 63" o:spid="_x0000_s1026" style="position:absolute;margin-left:1in;margin-top:60.4pt;width:468pt;height:.1pt;z-index:-16203776;visibility:visible;mso-wrap-style:square;mso-wrap-distance-left:0;mso-wrap-distance-top:0;mso-wrap-distance-right:0;mso-wrap-distance-bottom:0;mso-position-horizontal:absolute;mso-position-horizontal-relative:page;mso-position-vertical:absolute;mso-position-vertical-relative:page;v-text-anchor:top" coordsize="5943600,1270" o:gfxdata="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" path="m,l5943600,e" filled="f" strokeweight=".5pt">
+            <v:shape w14:anchorId="60507CEB" id="Graphic 63" o:spid="_x0000_s1026" style="position:absolute;margin-left:1in;margin-top:60.4pt;width:468pt;height:.1pt;z-index:-16203776;visibility:visible;mso-wrap-style:square;mso-wrap-distance-left:0;mso-wrap-distance-top:0;mso-wrap-distance-right:0;mso-wrap-distance-bottom:0;mso-position-horizontal:absolute;mso-position-horizontal-relative:page;mso-position-vertical:absolute;mso-position-vertical-relative:page;v-text-anchor:top" coordsize="5943600,1270" o:gfxdata="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" path="m,l5943600,e" filled="f" strokeweight=".5pt">
               <v:path arrowok="t"/>
               <w10:wrap anchorx="page" anchory="page"/>
             </v:shape>
@@ -19128,7 +19244,7 @@
                               <w:noProof/>
                               <w:spacing w:val="-5"/>
                             </w:rPr>
-                            <w:t>7</w:t>
+                            <w:t>8</w:t>
                           </w:r>
                           <w:r>
                             <w:rPr>
@@ -19190,7 +19306,7 @@
                         <w:noProof/>
                         <w:spacing w:val="-5"/>
                       </w:rPr>
-                      <w:t>7</w:t>
+                      <w:t>8</w:t>
                     </w:r>
                     <w:r>
                       <w:rPr>
@@ -19247,7 +19363,6 @@
       <w:lvlJc w:val="left"/>
       <w:pPr>
         <w:ind w:left="936" w:hanging="308"/>
-        <w:jc w:val="left"/>
       </w:pPr>
       <w:rPr>
         <w:rFonts w:ascii="Georgia" w:eastAsia="Georgia" w:hAnsi="Georgia" w:cs="Georgia" w:hint="default"/>
@@ -19380,7 +19495,6 @@
       <w:lvlJc w:val="left"/>
       <w:pPr>
         <w:ind w:left="936" w:hanging="308"/>
-        <w:jc w:val="left"/>
       </w:pPr>
       <w:rPr>
         <w:rFonts w:ascii="Georgia" w:eastAsia="Georgia" w:hAnsi="Georgia" w:cs="Georgia" w:hint="default"/>
@@ -19523,7 +19637,6 @@
       <w:lvlJc w:val="left"/>
       <w:pPr>
         <w:ind w:left="936" w:hanging="308"/>
-        <w:jc w:val="left"/>
       </w:pPr>
       <w:rPr>
         <w:rFonts w:ascii="Georgia" w:eastAsia="Georgia" w:hAnsi="Georgia" w:cs="Georgia" w:hint="default"/>
@@ -20126,7 +20239,6 @@
       <w:lvlJc w:val="left"/>
       <w:pPr>
         <w:ind w:left="936" w:hanging="308"/>
-        <w:jc w:val="left"/>
       </w:pPr>
       <w:rPr>
         <w:rFonts w:ascii="Georgia" w:eastAsia="Georgia" w:hAnsi="Georgia" w:cs="Georgia" w:hint="default"/>

</xml_diff>

<commit_message>
se agrega hasta el ejercicio 8a
</commit_message>
<xml_diff>
--- a/TP2/tp2.docx
+++ b/TP2/tp2.docx
@@ -144,7 +144,7 @@
           </mc:Choice>
           <mc:Fallback>
             <w:pict>
-              <v:shape w14:anchorId="33C05520" id="Graphic 2" o:spid="_x0000_s1026" style="position:absolute;margin-left:1in;margin-top:16.3pt;width:468pt;height:.1pt;z-index:-15728640;visibility:visible;mso-wrap-style:square;mso-wrap-distance-left:0;mso-wrap-distance-top:0;mso-wrap-distance-right:0;mso-wrap-distance-bottom:0;mso-position-horizontal:absolute;mso-position-horizontal-relative:page;mso-position-vertical:absolute;mso-position-vertical-relative:text;v-text-anchor:top" coordsize="5943600,1270" o:gfxdata="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" path="m,l5943600,e" filled="f" strokeweight=".4pt">
+              <v:shape w14:anchorId="1E7FF25E" id="Graphic 2" o:spid="_x0000_s1026" style="position:absolute;margin-left:1in;margin-top:16.3pt;width:468pt;height:.1pt;z-index:-15728640;visibility:visible;mso-wrap-style:square;mso-wrap-distance-left:0;mso-wrap-distance-top:0;mso-wrap-distance-right:0;mso-wrap-distance-bottom:0;mso-position-horizontal:absolute;mso-position-horizontal-relative:page;mso-position-vertical:absolute;mso-position-vertical-relative:text;v-text-anchor:top" coordsize="5943600,1270" o:gfxdata="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" path="m,l5943600,e" filled="f" strokeweight=".4pt">
                 <v:path arrowok="t"/>
                 <w10:wrap type="topAndBottom" anchorx="page"/>
               </v:shape>
@@ -2172,53 +2172,62 @@
         <w:spacing w:before="190" w:line="259" w:lineRule="auto"/>
         <w:ind w:left="628" w:right="716"/>
         <w:rPr>
-          <w:sz w:val="24"/>
-        </w:rPr>
-      </w:pPr>
-      <w:r>
-        <w:rPr>
+          <w:color w:val="FF0000"/>
+          <w:sz w:val="24"/>
+        </w:rPr>
+      </w:pPr>
+      <w:r>
+        <w:rPr>
+          <w:color w:val="FF0000"/>
           <w:sz w:val="24"/>
         </w:rPr>
         <w:t xml:space="preserve">Con </w:t>
       </w:r>
       <w:r>
         <w:rPr>
+          <w:color w:val="FF0000"/>
           <w:sz w:val="24"/>
         </w:rPr>
         <w:t xml:space="preserve">solo estas </w:t>
       </w:r>
       <w:r>
         <w:rPr>
+          <w:color w:val="FF0000"/>
           <w:sz w:val="24"/>
         </w:rPr>
         <w:t xml:space="preserve">dos instrucciones atómicas </w:t>
       </w:r>
       <w:r>
         <w:rPr>
+          <w:color w:val="FF0000"/>
           <w:sz w:val="24"/>
         </w:rPr>
         <w:t xml:space="preserve">no </w:t>
       </w:r>
       <w:r>
         <w:rPr>
+          <w:color w:val="FF0000"/>
           <w:sz w:val="24"/>
         </w:rPr>
         <w:t>se puede</w:t>
       </w:r>
       <w:r>
         <w:rPr>
+          <w:color w:val="FF0000"/>
           <w:sz w:val="24"/>
         </w:rPr>
         <w:t xml:space="preserve"> simular un semáforo general s</w:t>
       </w:r>
       <w:r>
         <w:rPr>
-          <w:sz w:val="24"/>
-        </w:rPr>
-        <w:t xml:space="preserve"> </w:t>
-      </w:r>
-      <w:r>
-        <w:rPr>
+          <w:color w:val="FF0000"/>
+          <w:sz w:val="24"/>
+        </w:rPr>
+        <w:t xml:space="preserve"> </w:t>
+      </w:r>
+      <w:r>
+        <w:rPr>
+          <w:color w:val="FF0000"/>
           <w:sz w:val="24"/>
         </w:rPr>
         <w:t xml:space="preserve">ya que, si bien podría controlar el valor entero del semáforo no tengo forma de controlar la cola de procesos en espera y tampoco bloquear o liberar procesos desde ella sin las operaciones </w:t>
@@ -2226,6 +2235,7 @@
       <w:proofErr w:type="spellStart"/>
       <w:r>
         <w:rPr>
+          <w:color w:val="FF0000"/>
           <w:sz w:val="24"/>
         </w:rPr>
         <w:t>wait</w:t>
@@ -2233,6 +2243,7 @@
       <w:proofErr w:type="spellEnd"/>
       <w:r>
         <w:rPr>
+          <w:color w:val="FF0000"/>
           <w:sz w:val="24"/>
         </w:rPr>
         <w:t xml:space="preserve"> y </w:t>
@@ -2240,6 +2251,7 @@
       <w:proofErr w:type="spellStart"/>
       <w:r>
         <w:rPr>
+          <w:color w:val="FF0000"/>
           <w:sz w:val="24"/>
         </w:rPr>
         <w:t>signal</w:t>
@@ -2247,6 +2259,7 @@
       <w:proofErr w:type="spellEnd"/>
       <w:r>
         <w:rPr>
+          <w:color w:val="FF0000"/>
           <w:sz w:val="24"/>
         </w:rPr>
         <w:t xml:space="preserve">. </w:t>
@@ -3003,11 +3016,13 @@
         <w:ind w:left="496" w:hanging="307"/>
         <w:jc w:val="left"/>
         <w:rPr>
-          <w:sz w:val="24"/>
-        </w:rPr>
-      </w:pPr>
-      <w:r>
-        <w:rPr>
+          <w:color w:val="4F6228" w:themeColor="accent3" w:themeShade="80"/>
+          <w:sz w:val="24"/>
+        </w:rPr>
+      </w:pPr>
+      <w:r>
+        <w:rPr>
+          <w:color w:val="4F6228" w:themeColor="accent3" w:themeShade="80"/>
           <w:spacing w:val="-4"/>
           <w:sz w:val="24"/>
         </w:rPr>
@@ -3015,6 +3030,7 @@
       </w:r>
       <w:r>
         <w:rPr>
+          <w:color w:val="4F6228" w:themeColor="accent3" w:themeShade="80"/>
           <w:spacing w:val="-6"/>
           <w:sz w:val="24"/>
         </w:rPr>
@@ -3022,6 +3038,7 @@
       </w:r>
       <w:r>
         <w:rPr>
+          <w:color w:val="4F6228" w:themeColor="accent3" w:themeShade="80"/>
           <w:spacing w:val="-4"/>
           <w:sz w:val="24"/>
         </w:rPr>
@@ -3029,6 +3046,7 @@
       </w:r>
       <w:r>
         <w:rPr>
+          <w:color w:val="4F6228" w:themeColor="accent3" w:themeShade="80"/>
           <w:spacing w:val="-6"/>
           <w:sz w:val="24"/>
         </w:rPr>
@@ -3036,6 +3054,7 @@
       </w:r>
       <w:r>
         <w:rPr>
+          <w:color w:val="4F6228" w:themeColor="accent3" w:themeShade="80"/>
           <w:spacing w:val="-4"/>
           <w:sz w:val="24"/>
         </w:rPr>
@@ -3043,6 +3062,7 @@
       </w:r>
       <w:r>
         <w:rPr>
+          <w:color w:val="4F6228" w:themeColor="accent3" w:themeShade="80"/>
           <w:spacing w:val="-5"/>
           <w:sz w:val="24"/>
         </w:rPr>
@@ -3052,6 +3072,7 @@
       <w:r>
         <w:rPr>
           <w:b/>
+          <w:color w:val="4F6228" w:themeColor="accent3" w:themeShade="80"/>
           <w:spacing w:val="-4"/>
           <w:sz w:val="24"/>
         </w:rPr>
@@ -3061,12 +3082,14 @@
       <w:r>
         <w:rPr>
           <w:b/>
-          <w:sz w:val="24"/>
-        </w:rPr>
-        <w:t xml:space="preserve"> </w:t>
-      </w:r>
-      <w:r>
-        <w:rPr>
+          <w:color w:val="4F6228" w:themeColor="accent3" w:themeShade="80"/>
+          <w:sz w:val="24"/>
+        </w:rPr>
+        <w:t xml:space="preserve"> </w:t>
+      </w:r>
+      <w:r>
+        <w:rPr>
+          <w:color w:val="4F6228" w:themeColor="accent3" w:themeShade="80"/>
           <w:spacing w:val="-4"/>
           <w:sz w:val="24"/>
         </w:rPr>
@@ -3074,6 +3097,7 @@
       </w:r>
       <w:r>
         <w:rPr>
+          <w:color w:val="4F6228" w:themeColor="accent3" w:themeShade="80"/>
           <w:spacing w:val="-5"/>
           <w:sz w:val="24"/>
         </w:rPr>
@@ -3081,6 +3105,7 @@
       </w:r>
       <w:r>
         <w:rPr>
+          <w:color w:val="4F6228" w:themeColor="accent3" w:themeShade="80"/>
           <w:spacing w:val="-4"/>
           <w:sz w:val="24"/>
         </w:rPr>
@@ -3088,6 +3113,7 @@
       </w:r>
       <w:r>
         <w:rPr>
+          <w:color w:val="4F6228" w:themeColor="accent3" w:themeShade="80"/>
           <w:spacing w:val="-5"/>
           <w:sz w:val="24"/>
         </w:rPr>
@@ -3095,6 +3121,7 @@
       </w:r>
       <w:r>
         <w:rPr>
+          <w:color w:val="4F6228" w:themeColor="accent3" w:themeShade="80"/>
           <w:spacing w:val="-4"/>
           <w:sz w:val="24"/>
         </w:rPr>
@@ -3102,6 +3129,7 @@
       </w:r>
       <w:r>
         <w:rPr>
+          <w:color w:val="4F6228" w:themeColor="accent3" w:themeShade="80"/>
           <w:spacing w:val="-7"/>
           <w:sz w:val="24"/>
         </w:rPr>
@@ -3109,6 +3137,7 @@
       </w:r>
       <w:r>
         <w:rPr>
+          <w:color w:val="4F6228" w:themeColor="accent3" w:themeShade="80"/>
           <w:spacing w:val="-4"/>
           <w:sz w:val="24"/>
         </w:rPr>
@@ -3116,6 +3145,7 @@
       </w:r>
       <w:r>
         <w:rPr>
+          <w:color w:val="4F6228" w:themeColor="accent3" w:themeShade="80"/>
           <w:spacing w:val="-5"/>
           <w:sz w:val="24"/>
         </w:rPr>
@@ -3123,6 +3153,7 @@
       </w:r>
       <w:r>
         <w:rPr>
+          <w:color w:val="4F6228" w:themeColor="accent3" w:themeShade="80"/>
           <w:spacing w:val="-4"/>
           <w:sz w:val="24"/>
         </w:rPr>
@@ -3130,6 +3161,7 @@
       </w:r>
       <w:r>
         <w:rPr>
+          <w:color w:val="4F6228" w:themeColor="accent3" w:themeShade="80"/>
           <w:spacing w:val="-5"/>
           <w:sz w:val="24"/>
         </w:rPr>
@@ -3137,6 +3169,7 @@
       </w:r>
       <w:r>
         <w:rPr>
+          <w:color w:val="4F6228" w:themeColor="accent3" w:themeShade="80"/>
           <w:spacing w:val="-4"/>
           <w:sz w:val="24"/>
         </w:rPr>
@@ -3337,10 +3370,7 @@
       </w:r>
       <w:proofErr w:type="spellEnd"/>
       <w:r>
-        <w:t xml:space="preserve">: </w:t>
-      </w:r>
-      <w:r>
-        <w:t>Su funcionamiento es atómico a nivel de hardware: verifica si una variable es 0, la pone en 1, y devuelve el valor anterior.</w:t>
+        <w:t>: Su funcionamiento es atómico a nivel de hardware: verifica si una variable es 0, la pone en 1, y devuelve el valor anterior.</w:t>
       </w:r>
     </w:p>
     <w:p>
@@ -3357,11 +3387,13 @@
         <w:ind w:left="496" w:hanging="307"/>
         <w:jc w:val="left"/>
         <w:rPr>
-          <w:sz w:val="24"/>
-        </w:rPr>
-      </w:pPr>
-      <w:r>
-        <w:rPr>
+          <w:color w:val="4F6228" w:themeColor="accent3" w:themeShade="80"/>
+          <w:sz w:val="24"/>
+        </w:rPr>
+      </w:pPr>
+      <w:r>
+        <w:rPr>
+          <w:color w:val="4F6228" w:themeColor="accent3" w:themeShade="80"/>
           <w:w w:val="90"/>
           <w:sz w:val="24"/>
         </w:rPr>
@@ -3369,6 +3401,7 @@
       </w:r>
       <w:r>
         <w:rPr>
+          <w:color w:val="4F6228" w:themeColor="accent3" w:themeShade="80"/>
           <w:spacing w:val="15"/>
           <w:sz w:val="24"/>
         </w:rPr>
@@ -3376,6 +3409,7 @@
       </w:r>
       <w:r>
         <w:rPr>
+          <w:color w:val="4F6228" w:themeColor="accent3" w:themeShade="80"/>
           <w:w w:val="90"/>
           <w:sz w:val="24"/>
         </w:rPr>
@@ -3383,6 +3417,7 @@
       </w:r>
       <w:r>
         <w:rPr>
+          <w:color w:val="4F6228" w:themeColor="accent3" w:themeShade="80"/>
           <w:spacing w:val="15"/>
           <w:sz w:val="24"/>
         </w:rPr>
@@ -3390,6 +3425,7 @@
       </w:r>
       <w:r>
         <w:rPr>
+          <w:color w:val="4F6228" w:themeColor="accent3" w:themeShade="80"/>
           <w:w w:val="90"/>
           <w:sz w:val="24"/>
         </w:rPr>
@@ -3397,6 +3433,7 @@
       </w:r>
       <w:r>
         <w:rPr>
+          <w:color w:val="4F6228" w:themeColor="accent3" w:themeShade="80"/>
           <w:spacing w:val="15"/>
           <w:sz w:val="24"/>
         </w:rPr>
@@ -3404,6 +3441,7 @@
       </w:r>
       <w:r>
         <w:rPr>
+          <w:color w:val="4F6228" w:themeColor="accent3" w:themeShade="80"/>
           <w:w w:val="90"/>
           <w:sz w:val="24"/>
         </w:rPr>
@@ -3411,6 +3449,7 @@
       </w:r>
       <w:r>
         <w:rPr>
+          <w:color w:val="4F6228" w:themeColor="accent3" w:themeShade="80"/>
           <w:spacing w:val="15"/>
           <w:sz w:val="24"/>
         </w:rPr>
@@ -3418,6 +3457,7 @@
       </w:r>
       <w:r>
         <w:rPr>
+          <w:color w:val="4F6228" w:themeColor="accent3" w:themeShade="80"/>
           <w:w w:val="90"/>
           <w:sz w:val="24"/>
         </w:rPr>
@@ -3425,6 +3465,7 @@
       </w:r>
       <w:r>
         <w:rPr>
+          <w:color w:val="4F6228" w:themeColor="accent3" w:themeShade="80"/>
           <w:spacing w:val="15"/>
           <w:sz w:val="24"/>
         </w:rPr>
@@ -3432,6 +3473,7 @@
       </w:r>
       <w:r>
         <w:rPr>
+          <w:color w:val="4F6228" w:themeColor="accent3" w:themeShade="80"/>
           <w:w w:val="90"/>
           <w:sz w:val="24"/>
         </w:rPr>
@@ -3439,6 +3481,7 @@
       </w:r>
       <w:r>
         <w:rPr>
+          <w:color w:val="4F6228" w:themeColor="accent3" w:themeShade="80"/>
           <w:spacing w:val="15"/>
           <w:sz w:val="24"/>
         </w:rPr>
@@ -3446,6 +3489,7 @@
       </w:r>
       <w:r>
         <w:rPr>
+          <w:color w:val="4F6228" w:themeColor="accent3" w:themeShade="80"/>
           <w:w w:val="90"/>
           <w:sz w:val="24"/>
         </w:rPr>
@@ -3453,6 +3497,7 @@
       </w:r>
       <w:r>
         <w:rPr>
+          <w:color w:val="4F6228" w:themeColor="accent3" w:themeShade="80"/>
           <w:spacing w:val="15"/>
           <w:sz w:val="24"/>
         </w:rPr>
@@ -3460,6 +3505,7 @@
       </w:r>
       <w:r>
         <w:rPr>
+          <w:color w:val="4F6228" w:themeColor="accent3" w:themeShade="80"/>
           <w:w w:val="90"/>
           <w:sz w:val="24"/>
         </w:rPr>
@@ -3467,6 +3513,7 @@
       </w:r>
       <w:r>
         <w:rPr>
+          <w:color w:val="4F6228" w:themeColor="accent3" w:themeShade="80"/>
           <w:spacing w:val="15"/>
           <w:sz w:val="24"/>
         </w:rPr>
@@ -3474,6 +3521,7 @@
       </w:r>
       <w:r>
         <w:rPr>
+          <w:color w:val="4F6228" w:themeColor="accent3" w:themeShade="80"/>
           <w:w w:val="90"/>
           <w:sz w:val="24"/>
         </w:rPr>
@@ -3481,6 +3529,7 @@
       </w:r>
       <w:r>
         <w:rPr>
+          <w:color w:val="4F6228" w:themeColor="accent3" w:themeShade="80"/>
           <w:spacing w:val="15"/>
           <w:sz w:val="24"/>
         </w:rPr>
@@ -3488,6 +3537,7 @@
       </w:r>
       <w:r>
         <w:rPr>
+          <w:color w:val="4F6228" w:themeColor="accent3" w:themeShade="80"/>
           <w:w w:val="90"/>
           <w:sz w:val="24"/>
         </w:rPr>
@@ -3495,6 +3545,7 @@
       </w:r>
       <w:r>
         <w:rPr>
+          <w:color w:val="4F6228" w:themeColor="accent3" w:themeShade="80"/>
           <w:spacing w:val="15"/>
           <w:sz w:val="24"/>
         </w:rPr>
@@ -3502,6 +3553,7 @@
       </w:r>
       <w:r>
         <w:rPr>
+          <w:color w:val="4F6228" w:themeColor="accent3" w:themeShade="80"/>
           <w:w w:val="90"/>
           <w:sz w:val="24"/>
         </w:rPr>
@@ -3509,6 +3561,7 @@
       </w:r>
       <w:r>
         <w:rPr>
+          <w:color w:val="4F6228" w:themeColor="accent3" w:themeShade="80"/>
           <w:spacing w:val="15"/>
           <w:sz w:val="24"/>
         </w:rPr>
@@ -3516,6 +3569,7 @@
       </w:r>
       <w:r>
         <w:rPr>
+          <w:color w:val="4F6228" w:themeColor="accent3" w:themeShade="80"/>
           <w:spacing w:val="-2"/>
           <w:w w:val="90"/>
           <w:sz w:val="24"/>
@@ -3528,15 +3582,20 @@
         <w:pStyle w:val="Textoindependiente"/>
         <w:spacing w:before="21"/>
         <w:ind w:left="498"/>
-      </w:pPr>
-      <w:r>
-        <w:rPr>
+        <w:rPr>
+          <w:color w:val="4F6228" w:themeColor="accent3" w:themeShade="80"/>
+        </w:rPr>
+      </w:pPr>
+      <w:r>
+        <w:rPr>
+          <w:color w:val="4F6228" w:themeColor="accent3" w:themeShade="80"/>
           <w:spacing w:val="-6"/>
         </w:rPr>
         <w:t>/</w:t>
       </w:r>
       <w:r>
         <w:rPr>
+          <w:color w:val="4F6228" w:themeColor="accent3" w:themeShade="80"/>
           <w:spacing w:val="3"/>
         </w:rPr>
         <w:t xml:space="preserve"> </w:t>
@@ -3544,6 +3603,7 @@
       <w:proofErr w:type="gramStart"/>
       <w:r>
         <w:rPr>
+          <w:color w:val="4F6228" w:themeColor="accent3" w:themeShade="80"/>
           <w:spacing w:val="-6"/>
         </w:rPr>
         <w:t>consumidores</w:t>
@@ -3551,54 +3611,63 @@
       <w:proofErr w:type="gramEnd"/>
       <w:r>
         <w:rPr>
+          <w:color w:val="4F6228" w:themeColor="accent3" w:themeShade="80"/>
           <w:spacing w:val="-6"/>
         </w:rPr>
         <w:t>”</w:t>
       </w:r>
       <w:r>
         <w:rPr>
+          <w:color w:val="4F6228" w:themeColor="accent3" w:themeShade="80"/>
           <w:spacing w:val="4"/>
         </w:rPr>
         <w:t xml:space="preserve"> </w:t>
       </w:r>
       <w:r>
         <w:rPr>
+          <w:color w:val="4F6228" w:themeColor="accent3" w:themeShade="80"/>
           <w:spacing w:val="-6"/>
         </w:rPr>
         <w:t>con</w:t>
       </w:r>
       <w:r>
         <w:rPr>
+          <w:color w:val="4F6228" w:themeColor="accent3" w:themeShade="80"/>
           <w:spacing w:val="5"/>
         </w:rPr>
         <w:t xml:space="preserve"> </w:t>
       </w:r>
       <w:r>
         <w:rPr>
+          <w:color w:val="4F6228" w:themeColor="accent3" w:themeShade="80"/>
           <w:spacing w:val="-6"/>
         </w:rPr>
         <w:t>las</w:t>
       </w:r>
       <w:r>
         <w:rPr>
+          <w:color w:val="4F6228" w:themeColor="accent3" w:themeShade="80"/>
           <w:spacing w:val="5"/>
         </w:rPr>
         <w:t xml:space="preserve"> </w:t>
       </w:r>
       <w:r>
         <w:rPr>
+          <w:color w:val="4F6228" w:themeColor="accent3" w:themeShade="80"/>
           <w:spacing w:val="-6"/>
         </w:rPr>
         <w:t>siguientes</w:t>
       </w:r>
       <w:r>
         <w:rPr>
+          <w:color w:val="4F6228" w:themeColor="accent3" w:themeShade="80"/>
           <w:spacing w:val="5"/>
         </w:rPr>
         <w:t xml:space="preserve"> </w:t>
       </w:r>
       <w:r>
         <w:rPr>
+          <w:color w:val="4F6228" w:themeColor="accent3" w:themeShade="80"/>
           <w:spacing w:val="-6"/>
         </w:rPr>
         <w:t>variantes:</w:t>
@@ -4007,15 +4076,7 @@
         <w:rPr>
           <w:sz w:val="24"/>
         </w:rPr>
-        <w:t>y</w:t>
-      </w:r>
-      <w:bookmarkStart w:id="2" w:name="_GoBack"/>
-      <w:bookmarkEnd w:id="2"/>
-      <w:r>
-        <w:rPr>
-          <w:sz w:val="24"/>
-        </w:rPr>
-        <w:t xml:space="preserve"> </w:t>
+        <w:t xml:space="preserve">y </w:t>
       </w:r>
       <w:r>
         <w:rPr>
@@ -4167,11 +4228,13 @@
         <w:ind w:left="496" w:hanging="307"/>
         <w:jc w:val="left"/>
         <w:rPr>
-          <w:sz w:val="24"/>
-        </w:rPr>
-      </w:pPr>
-      <w:r>
-        <w:rPr>
+          <w:color w:val="4F6228" w:themeColor="accent3" w:themeShade="80"/>
+          <w:sz w:val="24"/>
+        </w:rPr>
+      </w:pPr>
+      <w:r>
+        <w:rPr>
+          <w:color w:val="4F6228" w:themeColor="accent3" w:themeShade="80"/>
           <w:spacing w:val="-6"/>
           <w:sz w:val="24"/>
         </w:rPr>
@@ -4179,13 +4242,15 @@
       </w:r>
       <w:r>
         <w:rPr>
-          <w:spacing w:val="-2"/>
-          <w:sz w:val="24"/>
-        </w:rPr>
-        <w:t xml:space="preserve"> </w:t>
-      </w:r>
-      <w:r>
-        <w:rPr>
+          <w:color w:val="4F6228" w:themeColor="accent3" w:themeShade="80"/>
+          <w:spacing w:val="-2"/>
+          <w:sz w:val="24"/>
+        </w:rPr>
+        <w:t xml:space="preserve"> </w:t>
+      </w:r>
+      <w:r>
+        <w:rPr>
+          <w:color w:val="4F6228" w:themeColor="accent3" w:themeShade="80"/>
           <w:spacing w:val="-6"/>
           <w:sz w:val="24"/>
         </w:rPr>
@@ -4193,6 +4258,7 @@
       </w:r>
       <w:r>
         <w:rPr>
+          <w:color w:val="4F6228" w:themeColor="accent3" w:themeShade="80"/>
           <w:spacing w:val="-1"/>
           <w:sz w:val="24"/>
         </w:rPr>
@@ -4200,6 +4266,7 @@
       </w:r>
       <w:r>
         <w:rPr>
+          <w:color w:val="4F6228" w:themeColor="accent3" w:themeShade="80"/>
           <w:spacing w:val="-6"/>
           <w:sz w:val="24"/>
         </w:rPr>
@@ -4207,6 +4274,7 @@
       </w:r>
       <w:r>
         <w:rPr>
+          <w:color w:val="4F6228" w:themeColor="accent3" w:themeShade="80"/>
           <w:spacing w:val="-1"/>
           <w:sz w:val="24"/>
         </w:rPr>
@@ -4214,6 +4282,7 @@
       </w:r>
       <w:r>
         <w:rPr>
+          <w:color w:val="4F6228" w:themeColor="accent3" w:themeShade="80"/>
           <w:spacing w:val="-6"/>
           <w:sz w:val="24"/>
         </w:rPr>
@@ -4221,6 +4290,7 @@
       </w:r>
       <w:r>
         <w:rPr>
+          <w:color w:val="4F6228" w:themeColor="accent3" w:themeShade="80"/>
           <w:spacing w:val="-1"/>
           <w:sz w:val="24"/>
         </w:rPr>
@@ -4228,6 +4298,7 @@
       </w:r>
       <w:r>
         <w:rPr>
+          <w:color w:val="4F6228" w:themeColor="accent3" w:themeShade="80"/>
           <w:spacing w:val="-6"/>
           <w:sz w:val="24"/>
         </w:rPr>
@@ -4235,6 +4306,7 @@
       </w:r>
       <w:r>
         <w:rPr>
+          <w:color w:val="4F6228" w:themeColor="accent3" w:themeShade="80"/>
           <w:spacing w:val="-1"/>
           <w:sz w:val="24"/>
         </w:rPr>
@@ -4242,6 +4314,7 @@
       </w:r>
       <w:r>
         <w:rPr>
+          <w:color w:val="4F6228" w:themeColor="accent3" w:themeShade="80"/>
           <w:spacing w:val="-6"/>
           <w:sz w:val="24"/>
         </w:rPr>
@@ -4249,6 +4322,7 @@
       </w:r>
       <w:r>
         <w:rPr>
+          <w:color w:val="4F6228" w:themeColor="accent3" w:themeShade="80"/>
           <w:spacing w:val="-1"/>
           <w:sz w:val="24"/>
         </w:rPr>
@@ -4256,6 +4330,7 @@
       </w:r>
       <w:r>
         <w:rPr>
+          <w:color w:val="4F6228" w:themeColor="accent3" w:themeShade="80"/>
           <w:spacing w:val="-6"/>
           <w:sz w:val="24"/>
         </w:rPr>
@@ -4263,6 +4338,7 @@
       </w:r>
       <w:r>
         <w:rPr>
+          <w:color w:val="4F6228" w:themeColor="accent3" w:themeShade="80"/>
           <w:spacing w:val="-1"/>
           <w:sz w:val="24"/>
         </w:rPr>
@@ -4270,6 +4346,7 @@
       </w:r>
       <w:r>
         <w:rPr>
+          <w:color w:val="4F6228" w:themeColor="accent3" w:themeShade="80"/>
           <w:spacing w:val="-6"/>
           <w:sz w:val="24"/>
         </w:rPr>
@@ -4277,6 +4354,7 @@
       </w:r>
       <w:r>
         <w:rPr>
+          <w:color w:val="4F6228" w:themeColor="accent3" w:themeShade="80"/>
           <w:spacing w:val="-1"/>
           <w:sz w:val="24"/>
         </w:rPr>
@@ -4284,6 +4362,7 @@
       </w:r>
       <w:r>
         <w:rPr>
+          <w:color w:val="4F6228" w:themeColor="accent3" w:themeShade="80"/>
           <w:spacing w:val="-6"/>
           <w:sz w:val="24"/>
         </w:rPr>
@@ -4291,6 +4370,7 @@
       </w:r>
       <w:r>
         <w:rPr>
+          <w:color w:val="4F6228" w:themeColor="accent3" w:themeShade="80"/>
           <w:spacing w:val="-1"/>
           <w:sz w:val="24"/>
         </w:rPr>
@@ -4298,6 +4378,7 @@
       </w:r>
       <w:r>
         <w:rPr>
+          <w:color w:val="4F6228" w:themeColor="accent3" w:themeShade="80"/>
           <w:spacing w:val="-6"/>
           <w:sz w:val="24"/>
         </w:rPr>
@@ -4305,6 +4386,7 @@
       </w:r>
       <w:r>
         <w:rPr>
+          <w:color w:val="4F6228" w:themeColor="accent3" w:themeShade="80"/>
           <w:spacing w:val="-1"/>
           <w:sz w:val="24"/>
         </w:rPr>
@@ -4312,6 +4394,7 @@
       </w:r>
       <w:r>
         <w:rPr>
+          <w:color w:val="4F6228" w:themeColor="accent3" w:themeShade="80"/>
           <w:spacing w:val="-6"/>
           <w:sz w:val="24"/>
         </w:rPr>
@@ -4319,6 +4402,7 @@
       </w:r>
       <w:r>
         <w:rPr>
+          <w:color w:val="4F6228" w:themeColor="accent3" w:themeShade="80"/>
           <w:spacing w:val="-1"/>
           <w:sz w:val="24"/>
         </w:rPr>
@@ -4326,6 +4410,7 @@
       </w:r>
       <w:r>
         <w:rPr>
+          <w:color w:val="4F6228" w:themeColor="accent3" w:themeShade="80"/>
           <w:spacing w:val="-6"/>
           <w:sz w:val="24"/>
         </w:rPr>
@@ -6047,6 +6132,7 @@
       </w:pPr>
       <w:r>
         <w:rPr>
+          <w:color w:val="4F6228" w:themeColor="accent3" w:themeShade="80"/>
           <w:spacing w:val="-4"/>
           <w:sz w:val="24"/>
         </w:rPr>
@@ -6054,6 +6140,7 @@
       </w:r>
       <w:r>
         <w:rPr>
+          <w:color w:val="4F6228" w:themeColor="accent3" w:themeShade="80"/>
           <w:spacing w:val="-8"/>
           <w:sz w:val="24"/>
         </w:rPr>
@@ -6061,6 +6148,7 @@
       </w:r>
       <w:r>
         <w:rPr>
+          <w:color w:val="4F6228" w:themeColor="accent3" w:themeShade="80"/>
           <w:spacing w:val="-4"/>
           <w:sz w:val="24"/>
         </w:rPr>
@@ -6068,6 +6156,7 @@
       </w:r>
       <w:r>
         <w:rPr>
+          <w:color w:val="4F6228" w:themeColor="accent3" w:themeShade="80"/>
           <w:spacing w:val="-7"/>
           <w:sz w:val="24"/>
         </w:rPr>
@@ -6075,6 +6164,7 @@
       </w:r>
       <w:r>
         <w:rPr>
+          <w:color w:val="4F6228" w:themeColor="accent3" w:themeShade="80"/>
           <w:spacing w:val="-4"/>
           <w:sz w:val="24"/>
         </w:rPr>
@@ -6082,6 +6172,7 @@
       </w:r>
       <w:r>
         <w:rPr>
+          <w:color w:val="4F6228" w:themeColor="accent3" w:themeShade="80"/>
           <w:spacing w:val="-7"/>
           <w:sz w:val="24"/>
         </w:rPr>
@@ -6089,6 +6180,7 @@
       </w:r>
       <w:r>
         <w:rPr>
+          <w:color w:val="4F6228" w:themeColor="accent3" w:themeShade="80"/>
           <w:spacing w:val="-4"/>
           <w:sz w:val="24"/>
         </w:rPr>
@@ -6096,6 +6188,7 @@
       </w:r>
       <w:r>
         <w:rPr>
+          <w:color w:val="4F6228" w:themeColor="accent3" w:themeShade="80"/>
           <w:spacing w:val="-8"/>
           <w:sz w:val="24"/>
         </w:rPr>
@@ -6103,6 +6196,7 @@
       </w:r>
       <w:r>
         <w:rPr>
+          <w:color w:val="4F6228" w:themeColor="accent3" w:themeShade="80"/>
           <w:spacing w:val="-4"/>
           <w:sz w:val="24"/>
         </w:rPr>
@@ -6110,6 +6204,7 @@
       </w:r>
       <w:r>
         <w:rPr>
+          <w:color w:val="4F6228" w:themeColor="accent3" w:themeShade="80"/>
           <w:spacing w:val="-7"/>
           <w:sz w:val="24"/>
         </w:rPr>
@@ -6117,6 +6212,7 @@
       </w:r>
       <w:r>
         <w:rPr>
+          <w:color w:val="4F6228" w:themeColor="accent3" w:themeShade="80"/>
           <w:spacing w:val="-4"/>
           <w:sz w:val="24"/>
         </w:rPr>
@@ -6124,6 +6220,7 @@
       </w:r>
       <w:r>
         <w:rPr>
+          <w:color w:val="4F6228" w:themeColor="accent3" w:themeShade="80"/>
           <w:spacing w:val="-8"/>
           <w:sz w:val="24"/>
         </w:rPr>
@@ -6131,6 +6228,7 @@
       </w:r>
       <w:r>
         <w:rPr>
+          <w:color w:val="4F6228" w:themeColor="accent3" w:themeShade="80"/>
           <w:spacing w:val="-4"/>
           <w:sz w:val="24"/>
         </w:rPr>
@@ -6138,6 +6236,7 @@
       </w:r>
       <w:r>
         <w:rPr>
+          <w:color w:val="4F6228" w:themeColor="accent3" w:themeShade="80"/>
           <w:spacing w:val="-7"/>
           <w:sz w:val="24"/>
         </w:rPr>
@@ -6145,6 +6244,7 @@
       </w:r>
       <w:r>
         <w:rPr>
+          <w:color w:val="4F6228" w:themeColor="accent3" w:themeShade="80"/>
           <w:spacing w:val="-4"/>
           <w:sz w:val="24"/>
         </w:rPr>
@@ -6152,6 +6252,7 @@
       </w:r>
       <w:r>
         <w:rPr>
+          <w:color w:val="4F6228" w:themeColor="accent3" w:themeShade="80"/>
           <w:spacing w:val="-8"/>
           <w:sz w:val="24"/>
         </w:rPr>
@@ -6159,6 +6260,7 @@
       </w:r>
       <w:r>
         <w:rPr>
+          <w:color w:val="4F6228" w:themeColor="accent3" w:themeShade="80"/>
           <w:spacing w:val="-4"/>
           <w:sz w:val="24"/>
         </w:rPr>
@@ -6166,6 +6268,7 @@
       </w:r>
       <w:r>
         <w:rPr>
+          <w:color w:val="4F6228" w:themeColor="accent3" w:themeShade="80"/>
           <w:spacing w:val="-7"/>
           <w:sz w:val="24"/>
         </w:rPr>
@@ -6173,6 +6276,7 @@
       </w:r>
       <w:r>
         <w:rPr>
+          <w:color w:val="4F6228" w:themeColor="accent3" w:themeShade="80"/>
           <w:spacing w:val="-4"/>
           <w:sz w:val="24"/>
         </w:rPr>
@@ -6180,6 +6284,7 @@
       </w:r>
       <w:r>
         <w:rPr>
+          <w:color w:val="4F6228" w:themeColor="accent3" w:themeShade="80"/>
           <w:spacing w:val="-7"/>
           <w:sz w:val="24"/>
         </w:rPr>
@@ -6187,6 +6292,7 @@
       </w:r>
       <w:r>
         <w:rPr>
+          <w:color w:val="4F6228" w:themeColor="accent3" w:themeShade="80"/>
           <w:spacing w:val="-4"/>
           <w:sz w:val="24"/>
         </w:rPr>
@@ -6194,6 +6300,7 @@
       </w:r>
       <w:r>
         <w:rPr>
+          <w:color w:val="4F6228" w:themeColor="accent3" w:themeShade="80"/>
           <w:spacing w:val="-8"/>
           <w:sz w:val="24"/>
         </w:rPr>
@@ -6201,6 +6308,7 @@
       </w:r>
       <w:r>
         <w:rPr>
+          <w:color w:val="4F6228" w:themeColor="accent3" w:themeShade="80"/>
           <w:spacing w:val="-4"/>
           <w:sz w:val="24"/>
         </w:rPr>
@@ -6208,6 +6316,7 @@
       </w:r>
       <w:r>
         <w:rPr>
+          <w:color w:val="4F6228" w:themeColor="accent3" w:themeShade="80"/>
           <w:spacing w:val="-7"/>
           <w:sz w:val="24"/>
         </w:rPr>
@@ -6215,6 +6324,7 @@
       </w:r>
       <w:r>
         <w:rPr>
+          <w:color w:val="4F6228" w:themeColor="accent3" w:themeShade="80"/>
           <w:spacing w:val="-4"/>
           <w:sz w:val="24"/>
         </w:rPr>
@@ -6222,6 +6332,7 @@
       </w:r>
       <w:r>
         <w:rPr>
+          <w:color w:val="4F6228" w:themeColor="accent3" w:themeShade="80"/>
           <w:spacing w:val="-7"/>
           <w:sz w:val="24"/>
         </w:rPr>
@@ -6229,6 +6340,7 @@
       </w:r>
       <w:r>
         <w:rPr>
+          <w:color w:val="4F6228" w:themeColor="accent3" w:themeShade="80"/>
           <w:spacing w:val="-4"/>
           <w:sz w:val="24"/>
         </w:rPr>
@@ -6236,6 +6348,7 @@
       </w:r>
       <w:r>
         <w:rPr>
+          <w:color w:val="4F6228" w:themeColor="accent3" w:themeShade="80"/>
           <w:spacing w:val="-8"/>
           <w:sz w:val="24"/>
         </w:rPr>
@@ -6243,6 +6356,7 @@
       </w:r>
       <w:r>
         <w:rPr>
+          <w:color w:val="4F6228" w:themeColor="accent3" w:themeShade="80"/>
           <w:spacing w:val="-4"/>
           <w:sz w:val="24"/>
         </w:rPr>
@@ -6250,12 +6364,14 @@
       </w:r>
       <w:r>
         <w:rPr>
+          <w:color w:val="4F6228" w:themeColor="accent3" w:themeShade="80"/>
           <w:sz w:val="24"/>
         </w:rPr>
         <w:t>es</w:t>
       </w:r>
       <w:r>
         <w:rPr>
+          <w:color w:val="4F6228" w:themeColor="accent3" w:themeShade="80"/>
           <w:spacing w:val="-15"/>
           <w:sz w:val="24"/>
         </w:rPr>
@@ -6263,12 +6379,14 @@
       </w:r>
       <w:r>
         <w:rPr>
+          <w:color w:val="4F6228" w:themeColor="accent3" w:themeShade="80"/>
           <w:sz w:val="24"/>
         </w:rPr>
         <w:t>utilizado</w:t>
       </w:r>
       <w:r>
         <w:rPr>
+          <w:color w:val="4F6228" w:themeColor="accent3" w:themeShade="80"/>
           <w:spacing w:val="-14"/>
           <w:sz w:val="24"/>
         </w:rPr>
@@ -6276,12 +6394,14 @@
       </w:r>
       <w:r>
         <w:rPr>
+          <w:color w:val="4F6228" w:themeColor="accent3" w:themeShade="80"/>
           <w:sz w:val="24"/>
         </w:rPr>
         <w:t>por</w:t>
       </w:r>
       <w:r>
         <w:rPr>
+          <w:color w:val="4F6228" w:themeColor="accent3" w:themeShade="80"/>
           <w:spacing w:val="-15"/>
           <w:sz w:val="24"/>
         </w:rPr>
@@ -6289,12 +6409,14 @@
       </w:r>
       <w:r>
         <w:rPr>
+          <w:color w:val="4F6228" w:themeColor="accent3" w:themeShade="80"/>
           <w:sz w:val="24"/>
         </w:rPr>
         <w:t>varios</w:t>
       </w:r>
       <w:r>
         <w:rPr>
+          <w:color w:val="4F6228" w:themeColor="accent3" w:themeShade="80"/>
           <w:spacing w:val="-14"/>
           <w:sz w:val="24"/>
         </w:rPr>
@@ -6302,12 +6424,14 @@
       </w:r>
       <w:r>
         <w:rPr>
+          <w:color w:val="4F6228" w:themeColor="accent3" w:themeShade="80"/>
           <w:sz w:val="24"/>
         </w:rPr>
         <w:t>procesos,</w:t>
       </w:r>
       <w:r>
         <w:rPr>
+          <w:color w:val="4F6228" w:themeColor="accent3" w:themeShade="80"/>
           <w:spacing w:val="-15"/>
           <w:sz w:val="24"/>
         </w:rPr>
@@ -6315,12 +6439,14 @@
       </w:r>
       <w:r>
         <w:rPr>
+          <w:color w:val="4F6228" w:themeColor="accent3" w:themeShade="80"/>
           <w:sz w:val="24"/>
         </w:rPr>
         <w:t>unos</w:t>
       </w:r>
       <w:r>
         <w:rPr>
+          <w:color w:val="4F6228" w:themeColor="accent3" w:themeShade="80"/>
           <w:spacing w:val="-14"/>
           <w:sz w:val="24"/>
         </w:rPr>
@@ -6328,12 +6454,14 @@
       </w:r>
       <w:r>
         <w:rPr>
+          <w:color w:val="4F6228" w:themeColor="accent3" w:themeShade="80"/>
           <w:sz w:val="24"/>
         </w:rPr>
         <w:t>leen</w:t>
       </w:r>
       <w:r>
         <w:rPr>
+          <w:color w:val="4F6228" w:themeColor="accent3" w:themeShade="80"/>
           <w:spacing w:val="-15"/>
           <w:sz w:val="24"/>
         </w:rPr>
@@ -6341,12 +6469,14 @@
       </w:r>
       <w:r>
         <w:rPr>
+          <w:color w:val="4F6228" w:themeColor="accent3" w:themeShade="80"/>
           <w:sz w:val="24"/>
         </w:rPr>
         <w:t>y</w:t>
       </w:r>
       <w:r>
         <w:rPr>
+          <w:color w:val="4F6228" w:themeColor="accent3" w:themeShade="80"/>
           <w:spacing w:val="-14"/>
           <w:sz w:val="24"/>
         </w:rPr>
@@ -6354,12 +6484,14 @@
       </w:r>
       <w:r>
         <w:rPr>
+          <w:color w:val="4F6228" w:themeColor="accent3" w:themeShade="80"/>
           <w:sz w:val="24"/>
         </w:rPr>
         <w:t>otros</w:t>
       </w:r>
       <w:r>
         <w:rPr>
+          <w:color w:val="4F6228" w:themeColor="accent3" w:themeShade="80"/>
           <w:spacing w:val="-15"/>
           <w:sz w:val="24"/>
         </w:rPr>
@@ -6367,12 +6499,14 @@
       </w:r>
       <w:r>
         <w:rPr>
+          <w:color w:val="4F6228" w:themeColor="accent3" w:themeShade="80"/>
           <w:sz w:val="24"/>
         </w:rPr>
         <w:t>que</w:t>
       </w:r>
       <w:r>
         <w:rPr>
+          <w:color w:val="4F6228" w:themeColor="accent3" w:themeShade="80"/>
           <w:spacing w:val="-14"/>
           <w:sz w:val="24"/>
         </w:rPr>
@@ -6380,12 +6514,14 @@
       </w:r>
       <w:r>
         <w:rPr>
+          <w:color w:val="4F6228" w:themeColor="accent3" w:themeShade="80"/>
           <w:sz w:val="24"/>
         </w:rPr>
         <w:t>escriben.</w:t>
       </w:r>
       <w:r>
         <w:rPr>
+          <w:color w:val="4F6228" w:themeColor="accent3" w:themeShade="80"/>
           <w:spacing w:val="-15"/>
           <w:sz w:val="24"/>
         </w:rPr>
@@ -6393,12 +6529,14 @@
       </w:r>
       <w:r>
         <w:rPr>
+          <w:color w:val="4F6228" w:themeColor="accent3" w:themeShade="80"/>
           <w:sz w:val="24"/>
         </w:rPr>
         <w:t>Mientras</w:t>
       </w:r>
       <w:r>
         <w:rPr>
+          <w:color w:val="4F6228" w:themeColor="accent3" w:themeShade="80"/>
           <w:spacing w:val="-14"/>
           <w:sz w:val="24"/>
         </w:rPr>
@@ -6406,12 +6544,14 @@
       </w:r>
       <w:r>
         <w:rPr>
+          <w:color w:val="4F6228" w:themeColor="accent3" w:themeShade="80"/>
           <w:sz w:val="24"/>
         </w:rPr>
         <w:t>uno</w:t>
       </w:r>
       <w:r>
         <w:rPr>
+          <w:color w:val="4F6228" w:themeColor="accent3" w:themeShade="80"/>
           <w:spacing w:val="-15"/>
           <w:sz w:val="24"/>
         </w:rPr>
@@ -6419,12 +6559,14 @@
       </w:r>
       <w:r>
         <w:rPr>
+          <w:color w:val="4F6228" w:themeColor="accent3" w:themeShade="80"/>
           <w:sz w:val="24"/>
         </w:rPr>
         <w:t xml:space="preserve">escribe, </w:t>
       </w:r>
       <w:r>
         <w:rPr>
+          <w:color w:val="4F6228" w:themeColor="accent3" w:themeShade="80"/>
           <w:spacing w:val="-8"/>
           <w:sz w:val="24"/>
         </w:rPr>
@@ -6432,6 +6574,7 @@
       </w:r>
       <w:r>
         <w:rPr>
+          <w:color w:val="4F6228" w:themeColor="accent3" w:themeShade="80"/>
           <w:spacing w:val="-3"/>
           <w:sz w:val="24"/>
         </w:rPr>
@@ -6439,6 +6582,7 @@
       </w:r>
       <w:r>
         <w:rPr>
+          <w:color w:val="4F6228" w:themeColor="accent3" w:themeShade="80"/>
           <w:spacing w:val="-8"/>
           <w:sz w:val="24"/>
         </w:rPr>
@@ -6446,13 +6590,15 @@
       </w:r>
       <w:r>
         <w:rPr>
-          <w:spacing w:val="-4"/>
-          <w:sz w:val="24"/>
-        </w:rPr>
-        <w:t xml:space="preserve"> </w:t>
-      </w:r>
-      <w:r>
-        <w:rPr>
+          <w:color w:val="4F6228" w:themeColor="accent3" w:themeShade="80"/>
+          <w:spacing w:val="-4"/>
+          <w:sz w:val="24"/>
+        </w:rPr>
+        <w:t xml:space="preserve"> </w:t>
+      </w:r>
+      <w:r>
+        <w:rPr>
+          <w:color w:val="4F6228" w:themeColor="accent3" w:themeShade="80"/>
           <w:spacing w:val="-8"/>
           <w:sz w:val="24"/>
         </w:rPr>
@@ -6460,13 +6606,15 @@
       </w:r>
       <w:r>
         <w:rPr>
-          <w:spacing w:val="-4"/>
-          <w:sz w:val="24"/>
-        </w:rPr>
-        <w:t xml:space="preserve"> </w:t>
-      </w:r>
-      <w:r>
-        <w:rPr>
+          <w:color w:val="4F6228" w:themeColor="accent3" w:themeShade="80"/>
+          <w:spacing w:val="-4"/>
+          <w:sz w:val="24"/>
+        </w:rPr>
+        <w:t xml:space="preserve"> </w:t>
+      </w:r>
+      <w:r>
+        <w:rPr>
+          <w:color w:val="4F6228" w:themeColor="accent3" w:themeShade="80"/>
           <w:spacing w:val="-8"/>
           <w:sz w:val="24"/>
         </w:rPr>
@@ -6474,6 +6622,7 @@
       </w:r>
       <w:r>
         <w:rPr>
+          <w:color w:val="4F6228" w:themeColor="accent3" w:themeShade="80"/>
           <w:spacing w:val="-3"/>
           <w:sz w:val="24"/>
         </w:rPr>
@@ -6481,6 +6630,7 @@
       </w:r>
       <w:r>
         <w:rPr>
+          <w:color w:val="4F6228" w:themeColor="accent3" w:themeShade="80"/>
           <w:spacing w:val="-8"/>
           <w:sz w:val="24"/>
         </w:rPr>
@@ -6488,6 +6638,7 @@
       </w:r>
       <w:r>
         <w:rPr>
+          <w:color w:val="4F6228" w:themeColor="accent3" w:themeShade="80"/>
           <w:spacing w:val="-3"/>
           <w:sz w:val="24"/>
         </w:rPr>
@@ -6495,6 +6646,7 @@
       </w:r>
       <w:r>
         <w:rPr>
+          <w:color w:val="4F6228" w:themeColor="accent3" w:themeShade="80"/>
           <w:spacing w:val="-8"/>
           <w:sz w:val="24"/>
         </w:rPr>
@@ -6502,6 +6654,7 @@
       </w:r>
       <w:r>
         <w:rPr>
+          <w:color w:val="4F6228" w:themeColor="accent3" w:themeShade="80"/>
           <w:spacing w:val="-3"/>
           <w:sz w:val="24"/>
         </w:rPr>
@@ -6509,6 +6662,7 @@
       </w:r>
       <w:r>
         <w:rPr>
+          <w:color w:val="4F6228" w:themeColor="accent3" w:themeShade="80"/>
           <w:spacing w:val="-8"/>
           <w:sz w:val="24"/>
         </w:rPr>
@@ -6516,6 +6670,7 @@
       </w:r>
       <w:r>
         <w:rPr>
+          <w:color w:val="4F6228" w:themeColor="accent3" w:themeShade="80"/>
           <w:spacing w:val="-3"/>
           <w:sz w:val="24"/>
         </w:rPr>
@@ -6523,6 +6678,7 @@
       </w:r>
       <w:r>
         <w:rPr>
+          <w:color w:val="4F6228" w:themeColor="accent3" w:themeShade="80"/>
           <w:spacing w:val="-8"/>
           <w:sz w:val="24"/>
         </w:rPr>
@@ -6530,6 +6686,7 @@
       </w:r>
       <w:r>
         <w:rPr>
+          <w:color w:val="4F6228" w:themeColor="accent3" w:themeShade="80"/>
           <w:spacing w:val="-3"/>
           <w:sz w:val="24"/>
         </w:rPr>
@@ -6537,6 +6694,7 @@
       </w:r>
       <w:r>
         <w:rPr>
+          <w:color w:val="4F6228" w:themeColor="accent3" w:themeShade="80"/>
           <w:spacing w:val="-8"/>
           <w:sz w:val="24"/>
         </w:rPr>
@@ -6544,13 +6702,15 @@
       </w:r>
       <w:r>
         <w:rPr>
-          <w:spacing w:val="-4"/>
-          <w:sz w:val="24"/>
-        </w:rPr>
-        <w:t xml:space="preserve"> </w:t>
-      </w:r>
-      <w:r>
-        <w:rPr>
+          <w:color w:val="4F6228" w:themeColor="accent3" w:themeShade="80"/>
+          <w:spacing w:val="-4"/>
+          <w:sz w:val="24"/>
+        </w:rPr>
+        <w:t xml:space="preserve"> </w:t>
+      </w:r>
+      <w:r>
+        <w:rPr>
+          <w:color w:val="4F6228" w:themeColor="accent3" w:themeShade="80"/>
           <w:spacing w:val="-8"/>
           <w:sz w:val="24"/>
         </w:rPr>
@@ -6558,6 +6718,7 @@
       </w:r>
       <w:r>
         <w:rPr>
+          <w:color w:val="4F6228" w:themeColor="accent3" w:themeShade="80"/>
           <w:spacing w:val="-3"/>
           <w:sz w:val="24"/>
         </w:rPr>
@@ -6565,6 +6726,7 @@
       </w:r>
       <w:r>
         <w:rPr>
+          <w:color w:val="4F6228" w:themeColor="accent3" w:themeShade="80"/>
           <w:spacing w:val="-8"/>
           <w:sz w:val="24"/>
         </w:rPr>
@@ -6572,6 +6734,7 @@
       </w:r>
       <w:r>
         <w:rPr>
+          <w:color w:val="4F6228" w:themeColor="accent3" w:themeShade="80"/>
           <w:spacing w:val="-3"/>
           <w:sz w:val="24"/>
         </w:rPr>
@@ -6579,6 +6742,7 @@
       </w:r>
       <w:r>
         <w:rPr>
+          <w:color w:val="4F6228" w:themeColor="accent3" w:themeShade="80"/>
           <w:spacing w:val="-8"/>
           <w:sz w:val="24"/>
         </w:rPr>
@@ -6586,6 +6750,7 @@
       </w:r>
       <w:r>
         <w:rPr>
+          <w:color w:val="4F6228" w:themeColor="accent3" w:themeShade="80"/>
           <w:spacing w:val="-3"/>
           <w:sz w:val="24"/>
         </w:rPr>
@@ -6593,10 +6758,18 @@
       </w:r>
       <w:r>
         <w:rPr>
+          <w:color w:val="4F6228" w:themeColor="accent3" w:themeShade="80"/>
           <w:spacing w:val="-8"/>
           <w:sz w:val="24"/>
         </w:rPr>
-        <w:t>simultáneamente.</w:t>
+        <w:t>simultáneamente</w:t>
+      </w:r>
+      <w:r>
+        <w:rPr>
+          <w:spacing w:val="-8"/>
+          <w:sz w:val="24"/>
+        </w:rPr>
+        <w:t>.</w:t>
       </w:r>
     </w:p>
     <w:p>
@@ -6826,11 +6999,13 @@
         <w:spacing w:before="188"/>
         <w:ind w:left="934" w:hanging="306"/>
         <w:rPr>
-          <w:sz w:val="24"/>
-        </w:rPr>
-      </w:pPr>
-      <w:r>
-        <w:rPr>
+          <w:color w:val="4F6228" w:themeColor="accent3" w:themeShade="80"/>
+          <w:sz w:val="24"/>
+        </w:rPr>
+      </w:pPr>
+      <w:r>
+        <w:rPr>
+          <w:color w:val="4F6228" w:themeColor="accent3" w:themeShade="80"/>
           <w:spacing w:val="-4"/>
           <w:sz w:val="24"/>
         </w:rPr>
@@ -6839,12 +7014,14 @@
       </w:r>
       <w:r>
         <w:rPr>
-          <w:sz w:val="24"/>
-        </w:rPr>
-        <w:t xml:space="preserve"> </w:t>
-      </w:r>
-      <w:r>
-        <w:rPr>
+          <w:color w:val="4F6228" w:themeColor="accent3" w:themeShade="80"/>
+          <w:sz w:val="24"/>
+        </w:rPr>
+        <w:t xml:space="preserve"> </w:t>
+      </w:r>
+      <w:r>
+        <w:rPr>
+          <w:color w:val="4F6228" w:themeColor="accent3" w:themeShade="80"/>
           <w:spacing w:val="-4"/>
           <w:sz w:val="24"/>
         </w:rPr>
@@ -6852,12 +7029,14 @@
       </w:r>
       <w:r>
         <w:rPr>
-          <w:sz w:val="24"/>
-        </w:rPr>
-        <w:t xml:space="preserve"> </w:t>
-      </w:r>
-      <w:r>
-        <w:rPr>
+          <w:color w:val="4F6228" w:themeColor="accent3" w:themeShade="80"/>
+          <w:sz w:val="24"/>
+        </w:rPr>
+        <w:t xml:space="preserve"> </w:t>
+      </w:r>
+      <w:r>
+        <w:rPr>
+          <w:color w:val="4F6228" w:themeColor="accent3" w:themeShade="80"/>
           <w:spacing w:val="-4"/>
           <w:sz w:val="24"/>
         </w:rPr>
@@ -6865,17 +7044,21 @@
       </w:r>
       <w:r>
         <w:rPr>
-          <w:sz w:val="24"/>
-        </w:rPr>
-        <w:t xml:space="preserve"> </w:t>
-      </w:r>
-      <w:r>
-        <w:rPr>
+          <w:color w:val="4F6228" w:themeColor="accent3" w:themeShade="80"/>
+          <w:sz w:val="24"/>
+        </w:rPr>
+        <w:t xml:space="preserve"> </w:t>
+      </w:r>
+      <w:r>
+        <w:rPr>
+          <w:color w:val="4F6228" w:themeColor="accent3" w:themeShade="80"/>
           <w:spacing w:val="-4"/>
           <w:sz w:val="24"/>
         </w:rPr>
         <w:t>prioridad.</w:t>
       </w:r>
+      <w:bookmarkStart w:id="2" w:name="_GoBack"/>
+      <w:bookmarkEnd w:id="2"/>
     </w:p>
     <w:p>
       <w:pPr>
@@ -17705,7 +17888,7 @@
         </mc:Choice>
         <mc:Fallback>
           <w:pict>
-            <v:shape w14:anchorId="5F91809C" id="Graphic 40" o:spid="_x0000_s1026" style="position:absolute;margin-left:1in;margin-top:731.65pt;width:468pt;height:.1pt;z-index:-16208384;visibility:visible;mso-wrap-style:square;mso-wrap-distance-left:0;mso-wrap-distance-top:0;mso-wrap-distance-right:0;mso-wrap-distance-bottom:0;mso-position-horizontal:absolute;mso-position-horizontal-relative:page;mso-position-vertical:absolute;mso-position-vertical-relative:page;v-text-anchor:top" coordsize="5943600,1270" o:gfxdata="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" path="m,l5943600,e" filled="f" strokeweight=".5pt">
+            <v:shape w14:anchorId="265ADB95" id="Graphic 40" o:spid="_x0000_s1026" style="position:absolute;margin-left:1in;margin-top:731.65pt;width:468pt;height:.1pt;z-index:-16208384;visibility:visible;mso-wrap-style:square;mso-wrap-distance-left:0;mso-wrap-distance-top:0;mso-wrap-distance-right:0;mso-wrap-distance-bottom:0;mso-position-horizontal:absolute;mso-position-horizontal-relative:page;mso-position-vertical:absolute;mso-position-vertical-relative:page;v-text-anchor:top" coordsize="5943600,1270" o:gfxdata="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" path="m,l5943600,e" filled="f" strokeweight=".5pt">
               <v:path arrowok="t"/>
               <w10:wrap anchorx="page" anchory="page"/>
             </v:shape>
@@ -18112,7 +18295,7 @@
         </mc:Choice>
         <mc:Fallback>
           <w:pict>
-            <v:shape w14:anchorId="6F1A34D5" id="Graphic 66" o:spid="_x0000_s1026" style="position:absolute;margin-left:1in;margin-top:731.65pt;width:468pt;height:.1pt;z-index:-16202240;visibility:visible;mso-wrap-style:square;mso-wrap-distance-left:0;mso-wrap-distance-top:0;mso-wrap-distance-right:0;mso-wrap-distance-bottom:0;mso-position-horizontal:absolute;mso-position-horizontal-relative:page;mso-position-vertical:absolute;mso-position-vertical-relative:page;v-text-anchor:top" coordsize="5943600,1270" o:gfxdata="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" path="m,l5943600,e" filled="f" strokeweight=".5pt">
+            <v:shape w14:anchorId="10FC42FE" id="Graphic 66" o:spid="_x0000_s1026" style="position:absolute;margin-left:1in;margin-top:731.65pt;width:468pt;height:.1pt;z-index:-16202240;visibility:visible;mso-wrap-style:square;mso-wrap-distance-left:0;mso-wrap-distance-top:0;mso-wrap-distance-right:0;mso-wrap-distance-bottom:0;mso-position-horizontal:absolute;mso-position-horizontal-relative:page;mso-position-vertical:absolute;mso-position-vertical-relative:page;v-text-anchor:top" coordsize="5943600,1270" o:gfxdata="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" path="m,l5943600,e" filled="f" strokeweight=".5pt">
               <v:path arrowok="t"/>
               <w10:wrap anchorx="page" anchory="page"/>
             </v:shape>
@@ -18759,7 +18942,7 @@
         </mc:Choice>
         <mc:Fallback>
           <w:pict>
-            <v:shape w14:anchorId="3881A3A9" id="Graphic 37" o:spid="_x0000_s1026" style="position:absolute;margin-left:1in;margin-top:60.4pt;width:468pt;height:.1pt;z-index:-16209920;visibility:visible;mso-wrap-style:square;mso-wrap-distance-left:0;mso-wrap-distance-top:0;mso-wrap-distance-right:0;mso-wrap-distance-bottom:0;mso-position-horizontal:absolute;mso-position-horizontal-relative:page;mso-position-vertical:absolute;mso-position-vertical-relative:page;v-text-anchor:top" coordsize="5943600,1270" o:gfxdata="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" path="m,l5943600,e" filled="f" strokeweight=".5pt">
+            <v:shape w14:anchorId="0D848E65" id="Graphic 37" o:spid="_x0000_s1026" style="position:absolute;margin-left:1in;margin-top:60.4pt;width:468pt;height:.1pt;z-index:-16209920;visibility:visible;mso-wrap-style:square;mso-wrap-distance-left:0;mso-wrap-distance-top:0;mso-wrap-distance-right:0;mso-wrap-distance-bottom:0;mso-position-horizontal:absolute;mso-position-horizontal-relative:page;mso-position-vertical:absolute;mso-position-vertical-relative:page;v-text-anchor:top" coordsize="5943600,1270" o:gfxdata="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" path="m,l5943600,e" filled="f" strokeweight=".5pt">
               <v:path arrowok="t"/>
               <w10:wrap anchorx="page" anchory="page"/>
             </v:shape>
@@ -19010,7 +19193,7 @@
         </mc:Choice>
         <mc:Fallback>
           <w:pict>
-            <v:shape w14:anchorId="60507CEB" id="Graphic 63" o:spid="_x0000_s1026" style="position:absolute;margin-left:1in;margin-top:60.4pt;width:468pt;height:.1pt;z-index:-16203776;visibility:visible;mso-wrap-style:square;mso-wrap-distance-left:0;mso-wrap-distance-top:0;mso-wrap-distance-right:0;mso-wrap-distance-bottom:0;mso-position-horizontal:absolute;mso-position-horizontal-relative:page;mso-position-vertical:absolute;mso-position-vertical-relative:page;v-text-anchor:top" coordsize="5943600,1270" o:gfxdata="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" path="m,l5943600,e" filled="f" strokeweight=".5pt">
+            <v:shape w14:anchorId="71F9118B" id="Graphic 63" o:spid="_x0000_s1026" style="position:absolute;margin-left:1in;margin-top:60.4pt;width:468pt;height:.1pt;z-index:-16203776;visibility:visible;mso-wrap-style:square;mso-wrap-distance-left:0;mso-wrap-distance-top:0;mso-wrap-distance-right:0;mso-wrap-distance-bottom:0;mso-position-horizontal:absolute;mso-position-horizontal-relative:page;mso-position-vertical:absolute;mso-position-vertical-relative:page;v-text-anchor:top" coordsize="5943600,1270" o:gfxdata="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" path="m,l5943600,e" filled="f" strokeweight=".5pt">
               <v:path arrowok="t"/>
               <w10:wrap anchorx="page" anchory="page"/>
             </v:shape>

</xml_diff>

<commit_message>
ejercicios hasta el 10, terminar
</commit_message>
<xml_diff>
--- a/TP2/tp2.docx
+++ b/TP2/tp2.docx
@@ -1,6 +1,6 @@
 
 <file path=word/document.xml><?xml version="1.0" encoding="utf-8"?>
-<w:document xmlns:wpc="http://schemas.microsoft.com/office/word/2010/wordprocessingCanvas" xmlns:cx="http://schemas.microsoft.com/office/drawing/2014/chartex" xmlns:cx1="http://schemas.microsoft.com/office/drawing/2015/9/8/chartex" xmlns:cx2="http://schemas.microsoft.com/office/drawing/2015/10/21/chartex" xmlns:cx3="http://schemas.microsoft.com/office/drawing/2016/5/9/chartex" xmlns:cx4="http://schemas.microsoft.com/office/drawing/2016/5/10/chartex" xmlns:cx5="http://schemas.microsoft.com/office/drawing/2016/5/11/chartex" xmlns:cx6="http://schemas.microsoft.com/office/drawing/2016/5/12/chartex" xmlns:cx7="http://schemas.microsoft.com/office/drawing/2016/5/13/chartex" xmlns:cx8="http://schemas.microsoft.com/office/drawing/2016/5/14/chartex" xmlns:mc="http://schemas.openxmlformats.org/markup-compatibility/2006" xmlns:aink="http://schemas.microsoft.com/office/drawing/2016/ink" xmlns:am3d="http://schemas.microsoft.com/office/drawing/2017/model3d" xmlns:o="urn:schemas-microsoft-com:office:office" xmlns:oel="http://schemas.microsoft.com/office/2019/extlst" xmlns:r="http://schemas.openxmlformats.org/officeDocument/2006/relationships" xmlns:m="http://schemas.openxmlformats.org/officeDocument/2006/math" xmlns:v="urn:schemas-microsoft-com:vml" xmlns:wp14="http://schemas.microsoft.com/office/word/2010/wordprocessingDrawing" xmlns:wp="http://schemas.openxmlformats.org/drawingml/2006/wordprocessingDrawing" xmlns:w10="urn:schemas-microsoft-com:office:word" xmlns:w="http://schemas.openxmlformats.org/wordprocessingml/2006/main" xmlns:w14="http://schemas.microsoft.com/office/word/2010/wordml" xmlns:w15="http://schemas.microsoft.com/office/word/2012/wordml" xmlns:w16cex="http://schemas.microsoft.com/office/word/2018/wordml/cex" xmlns:w16cid="http://schemas.microsoft.com/office/word/2016/wordml/cid" xmlns:w16="http://schemas.microsoft.com/office/word/2018/wordml" xmlns:w16du="http://schemas.microsoft.com/office/word/2023/wordml/word16du" xmlns:w16sdtdh="http://schemas.microsoft.com/office/word/2020/wordml/sdtdatahash" xmlns:w16sdtfl="http://schemas.microsoft.com/office/word/2024/wordml/sdtformatlock" xmlns:w16se="http://schemas.microsoft.com/office/word/2015/wordml/symex" xmlns:wpg="http://schemas.microsoft.com/office/word/2010/wordprocessingGroup" xmlns:wpi="http://schemas.microsoft.com/office/word/2010/wordprocessingInk" xmlns:wne="http://schemas.microsoft.com/office/word/2006/wordml" xmlns:wps="http://schemas.microsoft.com/office/word/2010/wordprocessingShape" mc:Ignorable="w14 w15 w16se w16cid w16 w16cex w16sdtdh w16sdtfl w16du wp14">
+<w:document xmlns:wpc="http://schemas.microsoft.com/office/word/2010/wordprocessingCanvas" xmlns:mc="http://schemas.openxmlformats.org/markup-compatibility/2006" xmlns:o="urn:schemas-microsoft-com:office:office" xmlns:r="http://schemas.openxmlformats.org/officeDocument/2006/relationships" xmlns:m="http://schemas.openxmlformats.org/officeDocument/2006/math" xmlns:v="urn:schemas-microsoft-com:vml" xmlns:wp14="http://schemas.microsoft.com/office/word/2010/wordprocessingDrawing" xmlns:wp="http://schemas.openxmlformats.org/drawingml/2006/wordprocessingDrawing" xmlns:w10="urn:schemas-microsoft-com:office:word" xmlns:w="http://schemas.openxmlformats.org/wordprocessingml/2006/main" xmlns:w14="http://schemas.microsoft.com/office/word/2010/wordml" xmlns:w15="http://schemas.microsoft.com/office/word/2012/wordml" xmlns:wpg="http://schemas.microsoft.com/office/word/2010/wordprocessingGroup" xmlns:wpi="http://schemas.microsoft.com/office/word/2010/wordprocessingInk" xmlns:wne="http://schemas.microsoft.com/office/word/2006/wordml" xmlns:wps="http://schemas.microsoft.com/office/word/2010/wordprocessingShape" mc:Ignorable="w14 w15 wp14">
   <w:body>
     <w:p>
       <w:pPr>
@@ -144,7 +144,7 @@
           </mc:Choice>
           <mc:Fallback>
             <w:pict>
-              <v:shape w14:anchorId="18928857" id="Graphic 2" o:spid="_x0000_s1026" style="position:absolute;margin-left:1in;margin-top:16.3pt;width:468pt;height:.1pt;z-index:-15728640;visibility:visible;mso-wrap-style:square;mso-wrap-distance-left:0;mso-wrap-distance-top:0;mso-wrap-distance-right:0;mso-wrap-distance-bottom:0;mso-position-horizontal:absolute;mso-position-horizontal-relative:page;mso-position-vertical:absolute;mso-position-vertical-relative:text;v-text-anchor:top" coordsize="5943600,1270" o:gfxdata="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" path="m,l5943600,e" filled="f" strokeweight=".4pt">
+              <v:shape w14:anchorId="44027DB3" id="Graphic 2" o:spid="_x0000_s1026" style="position:absolute;margin-left:1in;margin-top:16.3pt;width:468pt;height:.1pt;z-index:-15728640;visibility:visible;mso-wrap-style:square;mso-wrap-distance-left:0;mso-wrap-distance-top:0;mso-wrap-distance-right:0;mso-wrap-distance-bottom:0;mso-position-horizontal:absolute;mso-position-horizontal-relative:page;mso-position-vertical:absolute;mso-position-vertical-relative:text;v-text-anchor:top" coordsize="5943600,1270" o:gfxdata="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" path="m,l5943600,e" filled="f" strokeweight=".4pt">
                 <v:path arrowok="t"/>
                 <w10:wrap type="topAndBottom" anchorx="page"/>
               </v:shape>
@@ -1273,21 +1273,7 @@
         <w:rPr>
           <w:sz w:val="24"/>
         </w:rPr>
-        <w:t xml:space="preserve">) o </w:t>
-      </w:r>
-      <w:proofErr w:type="gramStart"/>
-      <w:r>
-        <w:rPr>
-          <w:sz w:val="24"/>
-        </w:rPr>
-        <w:t>P(</w:t>
-      </w:r>
-      <w:proofErr w:type="gramEnd"/>
-      <w:r>
-        <w:rPr>
-          <w:sz w:val="24"/>
-        </w:rPr>
-        <w:t xml:space="preserve">): </w:t>
+        <w:t xml:space="preserve">) o P(): </w:t>
       </w:r>
       <w:r>
         <w:rPr>
@@ -1391,41 +1377,13 @@
         <w:rPr>
           <w:sz w:val="24"/>
         </w:rPr>
-        <w:t xml:space="preserve">) o </w:t>
-      </w:r>
-      <w:proofErr w:type="gramStart"/>
-      <w:r>
-        <w:rPr>
-          <w:sz w:val="24"/>
-        </w:rPr>
-        <w:t>V(</w:t>
-      </w:r>
-      <w:proofErr w:type="gramEnd"/>
-      <w:r>
-        <w:rPr>
-          <w:sz w:val="24"/>
-        </w:rPr>
-        <w:t xml:space="preserve">): </w:t>
-      </w:r>
-      <w:r>
-        <w:rPr>
-          <w:sz w:val="24"/>
-        </w:rPr>
-        <w:t xml:space="preserve">Sirve para salir de la sección crítica y liberar </w:t>
-      </w:r>
-      <w:proofErr w:type="gramStart"/>
-      <w:r>
-        <w:rPr>
-          <w:sz w:val="24"/>
-        </w:rPr>
-        <w:t>el recursos</w:t>
-      </w:r>
-      <w:proofErr w:type="gramEnd"/>
-      <w:r>
-        <w:rPr>
-          <w:sz w:val="24"/>
-        </w:rPr>
-        <w:t xml:space="preserve">. En este punto el proceso </w:t>
+        <w:t xml:space="preserve">) o V(): </w:t>
+      </w:r>
+      <w:r>
+        <w:rPr>
+          <w:sz w:val="24"/>
+        </w:rPr>
+        <w:t xml:space="preserve">Sirve para salir de la sección crítica y liberar el recursos. En este punto el proceso </w:t>
       </w:r>
       <w:r>
         <w:rPr>
@@ -1746,7 +1704,6 @@
         </w:rPr>
         <w:t xml:space="preserve">y </w:t>
       </w:r>
-      <w:proofErr w:type="gramStart"/>
       <w:r>
         <w:rPr>
           <w:b/>
@@ -1755,7 +1712,6 @@
         <w:t>DEC(</w:t>
       </w:r>
       <w:proofErr w:type="spellStart"/>
-      <w:proofErr w:type="gramEnd"/>
       <w:r>
         <w:rPr>
           <w:b/>
@@ -1989,13 +1945,20 @@
         </w:rPr>
         <w:t xml:space="preserve"> </w:t>
       </w:r>
+      <w:r>
+        <w:rPr>
+          <w:spacing w:val="-2"/>
+          <w:sz w:val="24"/>
+        </w:rPr>
+        <w:t>s</w:t>
+      </w:r>
       <w:proofErr w:type="gramStart"/>
       <w:r>
         <w:rPr>
           <w:spacing w:val="-2"/>
           <w:sz w:val="24"/>
         </w:rPr>
-        <w:t>s?.</w:t>
+        <w:t>?.</w:t>
       </w:r>
       <w:proofErr w:type="gramEnd"/>
       <w:r>
@@ -2922,7 +2885,7 @@
           <w:spacing w:val="-6"/>
           <w:sz w:val="24"/>
         </w:rPr>
-        <w:t xml:space="preserve">un semáforo general </w:t>
+        <w:t>un semáforo general s</w:t>
       </w:r>
       <w:proofErr w:type="gramStart"/>
       <w:r>
@@ -2930,7 +2893,7 @@
           <w:spacing w:val="-6"/>
           <w:sz w:val="24"/>
         </w:rPr>
-        <w:t>s?.</w:t>
+        <w:t>?.</w:t>
       </w:r>
       <w:proofErr w:type="gramEnd"/>
       <w:r>
@@ -3267,16 +3230,17 @@
         <w:rPr>
           <w:i/>
         </w:rPr>
-        <w:t xml:space="preserve"> </w:t>
+        <w:t xml:space="preserve"> (</w:t>
       </w:r>
       <w:proofErr w:type="gramStart"/>
       <w:r>
         <w:rPr>
           <w:i/>
         </w:rPr>
-        <w:t>(!</w:t>
+        <w:t>!</w:t>
       </w:r>
       <w:proofErr w:type="spellStart"/>
+      <w:proofErr w:type="gramEnd"/>
       <w:r>
         <w:rPr>
           <w:i/>
@@ -3284,7 +3248,6 @@
         <w:t>lock</w:t>
       </w:r>
       <w:proofErr w:type="spellEnd"/>
-      <w:proofErr w:type="gramEnd"/>
       <w:r>
         <w:rPr>
           <w:i/>
@@ -3303,29 +3266,14 @@
         <w:rPr>
           <w:i/>
         </w:rPr>
-        <w:t xml:space="preserve"> = true; </w:t>
-      </w:r>
-      <w:proofErr w:type="gramStart"/>
-      <w:r>
-        <w:rPr>
-          <w:i/>
-        </w:rPr>
-        <w:t>&gt;</w:t>
-      </w:r>
-      <w:r>
-        <w:rPr>
-          <w:spacing w:val="-4"/>
-          <w:sz w:val="24"/>
-        </w:rPr>
-        <w:t xml:space="preserve">  para</w:t>
-      </w:r>
-      <w:proofErr w:type="gramEnd"/>
-      <w:r>
-        <w:rPr>
-          <w:spacing w:val="-4"/>
-          <w:sz w:val="24"/>
-        </w:rPr>
-        <w:t xml:space="preserve"> la consulta de acceso. </w:t>
+        <w:t xml:space="preserve"> = true; &gt;</w:t>
+      </w:r>
+      <w:r>
+        <w:rPr>
+          <w:spacing w:val="-4"/>
+          <w:sz w:val="24"/>
+        </w:rPr>
+        <w:t xml:space="preserve">  para la consulta de acceso. </w:t>
       </w:r>
       <w:r>
         <w:rPr>
@@ -4461,13 +4409,13 @@
         <w:ind w:right="716"/>
         <w:jc w:val="both"/>
         <w:rPr>
-          <w:color w:val="00B050"/>
-          <w:sz w:val="24"/>
-        </w:rPr>
-      </w:pPr>
-      <w:r>
-        <w:rPr>
-          <w:color w:val="00B050"/>
+          <w:color w:val="4F6228" w:themeColor="accent3" w:themeShade="80"/>
+          <w:sz w:val="24"/>
+        </w:rPr>
+      </w:pPr>
+      <w:r>
+        <w:rPr>
+          <w:color w:val="4F6228" w:themeColor="accent3" w:themeShade="80"/>
           <w:sz w:val="24"/>
         </w:rPr>
         <w:lastRenderedPageBreak/>
@@ -4475,7 +4423,7 @@
       </w:r>
       <w:r>
         <w:rPr>
-          <w:color w:val="00B050"/>
+          <w:color w:val="4F6228" w:themeColor="accent3" w:themeShade="80"/>
           <w:spacing w:val="-14"/>
           <w:sz w:val="24"/>
         </w:rPr>
@@ -4483,14 +4431,14 @@
       </w:r>
       <w:r>
         <w:rPr>
-          <w:color w:val="00B050"/>
+          <w:color w:val="4F6228" w:themeColor="accent3" w:themeShade="80"/>
           <w:sz w:val="24"/>
         </w:rPr>
         <w:t>grafo</w:t>
       </w:r>
       <w:r>
         <w:rPr>
-          <w:color w:val="00B050"/>
+          <w:color w:val="4F6228" w:themeColor="accent3" w:themeShade="80"/>
           <w:spacing w:val="-14"/>
           <w:sz w:val="24"/>
         </w:rPr>
@@ -4498,14 +4446,14 @@
       </w:r>
       <w:r>
         <w:rPr>
-          <w:color w:val="00B050"/>
+          <w:color w:val="4F6228" w:themeColor="accent3" w:themeShade="80"/>
           <w:sz w:val="24"/>
         </w:rPr>
         <w:t>de</w:t>
       </w:r>
       <w:r>
         <w:rPr>
-          <w:color w:val="00B050"/>
+          <w:color w:val="4F6228" w:themeColor="accent3" w:themeShade="80"/>
           <w:spacing w:val="-14"/>
           <w:sz w:val="24"/>
         </w:rPr>
@@ -4513,14 +4461,14 @@
       </w:r>
       <w:r>
         <w:rPr>
-          <w:color w:val="00B050"/>
+          <w:color w:val="4F6228" w:themeColor="accent3" w:themeShade="80"/>
           <w:sz w:val="24"/>
         </w:rPr>
         <w:t>precedencia,</w:t>
       </w:r>
       <w:r>
         <w:rPr>
-          <w:color w:val="00B050"/>
+          <w:color w:val="4F6228" w:themeColor="accent3" w:themeShade="80"/>
           <w:spacing w:val="-14"/>
           <w:sz w:val="24"/>
         </w:rPr>
@@ -4528,14 +4476,14 @@
       </w:r>
       <w:r>
         <w:rPr>
-          <w:color w:val="00B050"/>
+          <w:color w:val="4F6228" w:themeColor="accent3" w:themeShade="80"/>
           <w:sz w:val="24"/>
         </w:rPr>
         <w:t>es</w:t>
       </w:r>
       <w:r>
         <w:rPr>
-          <w:color w:val="00B050"/>
+          <w:color w:val="4F6228" w:themeColor="accent3" w:themeShade="80"/>
           <w:spacing w:val="-14"/>
           <w:sz w:val="24"/>
         </w:rPr>
@@ -4543,14 +4491,14 @@
       </w:r>
       <w:r>
         <w:rPr>
-          <w:color w:val="00B050"/>
+          <w:color w:val="4F6228" w:themeColor="accent3" w:themeShade="80"/>
           <w:sz w:val="24"/>
         </w:rPr>
         <w:t>un</w:t>
       </w:r>
       <w:r>
         <w:rPr>
-          <w:color w:val="00B050"/>
+          <w:color w:val="4F6228" w:themeColor="accent3" w:themeShade="80"/>
           <w:spacing w:val="-14"/>
           <w:sz w:val="24"/>
         </w:rPr>
@@ -4558,14 +4506,14 @@
       </w:r>
       <w:r>
         <w:rPr>
-          <w:color w:val="00B050"/>
+          <w:color w:val="4F6228" w:themeColor="accent3" w:themeShade="80"/>
           <w:sz w:val="24"/>
         </w:rPr>
         <w:t>grafo</w:t>
       </w:r>
       <w:r>
         <w:rPr>
-          <w:color w:val="00B050"/>
+          <w:color w:val="4F6228" w:themeColor="accent3" w:themeShade="80"/>
           <w:spacing w:val="-14"/>
           <w:sz w:val="24"/>
         </w:rPr>
@@ -4573,14 +4521,14 @@
       </w:r>
       <w:r>
         <w:rPr>
-          <w:color w:val="00B050"/>
+          <w:color w:val="4F6228" w:themeColor="accent3" w:themeShade="80"/>
           <w:sz w:val="24"/>
         </w:rPr>
         <w:t>acíclico</w:t>
       </w:r>
       <w:r>
         <w:rPr>
-          <w:color w:val="00B050"/>
+          <w:color w:val="4F6228" w:themeColor="accent3" w:themeShade="80"/>
           <w:spacing w:val="-14"/>
           <w:sz w:val="24"/>
         </w:rPr>
@@ -4588,14 +4536,14 @@
       </w:r>
       <w:r>
         <w:rPr>
-          <w:color w:val="00B050"/>
+          <w:color w:val="4F6228" w:themeColor="accent3" w:themeShade="80"/>
           <w:sz w:val="24"/>
         </w:rPr>
         <w:t>dirigido.</w:t>
       </w:r>
       <w:r>
         <w:rPr>
-          <w:color w:val="00B050"/>
+          <w:color w:val="4F6228" w:themeColor="accent3" w:themeShade="80"/>
           <w:spacing w:val="-14"/>
           <w:sz w:val="24"/>
         </w:rPr>
@@ -4603,14 +4551,14 @@
       </w:r>
       <w:r>
         <w:rPr>
-          <w:color w:val="00B050"/>
+          <w:color w:val="4F6228" w:themeColor="accent3" w:themeShade="80"/>
           <w:sz w:val="24"/>
         </w:rPr>
         <w:t>Los</w:t>
       </w:r>
       <w:r>
         <w:rPr>
-          <w:color w:val="00B050"/>
+          <w:color w:val="4F6228" w:themeColor="accent3" w:themeShade="80"/>
           <w:spacing w:val="-14"/>
           <w:sz w:val="24"/>
         </w:rPr>
@@ -4618,14 +4566,14 @@
       </w:r>
       <w:r>
         <w:rPr>
-          <w:color w:val="00B050"/>
+          <w:color w:val="4F6228" w:themeColor="accent3" w:themeShade="80"/>
           <w:sz w:val="24"/>
         </w:rPr>
         <w:t>nodos</w:t>
       </w:r>
       <w:r>
         <w:rPr>
-          <w:color w:val="00B050"/>
+          <w:color w:val="4F6228" w:themeColor="accent3" w:themeShade="80"/>
           <w:spacing w:val="-14"/>
           <w:sz w:val="24"/>
         </w:rPr>
@@ -4633,14 +4581,14 @@
       </w:r>
       <w:r>
         <w:rPr>
-          <w:color w:val="00B050"/>
+          <w:color w:val="4F6228" w:themeColor="accent3" w:themeShade="80"/>
           <w:sz w:val="24"/>
         </w:rPr>
         <w:t>representan</w:t>
       </w:r>
       <w:r>
         <w:rPr>
-          <w:color w:val="00B050"/>
+          <w:color w:val="4F6228" w:themeColor="accent3" w:themeShade="80"/>
           <w:spacing w:val="-14"/>
           <w:sz w:val="24"/>
         </w:rPr>
@@ -4648,14 +4596,14 @@
       </w:r>
       <w:r>
         <w:rPr>
-          <w:color w:val="00B050"/>
+          <w:color w:val="4F6228" w:themeColor="accent3" w:themeShade="80"/>
           <w:sz w:val="24"/>
         </w:rPr>
         <w:t>tareas</w:t>
       </w:r>
       <w:r>
         <w:rPr>
-          <w:color w:val="00B050"/>
+          <w:color w:val="4F6228" w:themeColor="accent3" w:themeShade="80"/>
           <w:spacing w:val="-14"/>
           <w:sz w:val="24"/>
         </w:rPr>
@@ -4663,14 +4611,14 @@
       </w:r>
       <w:r>
         <w:rPr>
-          <w:color w:val="00B050"/>
+          <w:color w:val="4F6228" w:themeColor="accent3" w:themeShade="80"/>
           <w:sz w:val="24"/>
         </w:rPr>
         <w:t xml:space="preserve">y </w:t>
       </w:r>
       <w:r>
         <w:rPr>
-          <w:color w:val="00B050"/>
+          <w:color w:val="4F6228" w:themeColor="accent3" w:themeShade="80"/>
           <w:spacing w:val="-4"/>
           <w:sz w:val="24"/>
         </w:rPr>
@@ -4678,7 +4626,7 @@
       </w:r>
       <w:r>
         <w:rPr>
-          <w:color w:val="00B050"/>
+          <w:color w:val="4F6228" w:themeColor="accent3" w:themeShade="80"/>
           <w:spacing w:val="-7"/>
           <w:sz w:val="24"/>
         </w:rPr>
@@ -4686,7 +4634,7 @@
       </w:r>
       <w:r>
         <w:rPr>
-          <w:color w:val="00B050"/>
+          <w:color w:val="4F6228" w:themeColor="accent3" w:themeShade="80"/>
           <w:spacing w:val="-4"/>
           <w:sz w:val="24"/>
         </w:rPr>
@@ -4694,7 +4642,7 @@
       </w:r>
       <w:r>
         <w:rPr>
-          <w:color w:val="00B050"/>
+          <w:color w:val="4F6228" w:themeColor="accent3" w:themeShade="80"/>
           <w:spacing w:val="-7"/>
           <w:sz w:val="24"/>
         </w:rPr>
@@ -4702,7 +4650,7 @@
       </w:r>
       <w:r>
         <w:rPr>
-          <w:color w:val="00B050"/>
+          <w:color w:val="4F6228" w:themeColor="accent3" w:themeShade="80"/>
           <w:spacing w:val="-4"/>
           <w:sz w:val="24"/>
         </w:rPr>
@@ -4710,7 +4658,7 @@
       </w:r>
       <w:r>
         <w:rPr>
-          <w:color w:val="00B050"/>
+          <w:color w:val="4F6228" w:themeColor="accent3" w:themeShade="80"/>
           <w:spacing w:val="-7"/>
           <w:sz w:val="24"/>
         </w:rPr>
@@ -4718,7 +4666,7 @@
       </w:r>
       <w:r>
         <w:rPr>
-          <w:color w:val="00B050"/>
+          <w:color w:val="4F6228" w:themeColor="accent3" w:themeShade="80"/>
           <w:spacing w:val="-4"/>
           <w:sz w:val="24"/>
         </w:rPr>
@@ -4726,7 +4674,7 @@
       </w:r>
       <w:r>
         <w:rPr>
-          <w:color w:val="00B050"/>
+          <w:color w:val="4F6228" w:themeColor="accent3" w:themeShade="80"/>
           <w:spacing w:val="-7"/>
           <w:sz w:val="24"/>
         </w:rPr>
@@ -4734,7 +4682,7 @@
       </w:r>
       <w:r>
         <w:rPr>
-          <w:color w:val="00B050"/>
+          <w:color w:val="4F6228" w:themeColor="accent3" w:themeShade="80"/>
           <w:spacing w:val="-4"/>
           <w:sz w:val="24"/>
         </w:rPr>
@@ -4742,7 +4690,7 @@
       </w:r>
       <w:r>
         <w:rPr>
-          <w:color w:val="00B050"/>
+          <w:color w:val="4F6228" w:themeColor="accent3" w:themeShade="80"/>
           <w:spacing w:val="-7"/>
           <w:sz w:val="24"/>
         </w:rPr>
@@ -4750,7 +4698,7 @@
       </w:r>
       <w:r>
         <w:rPr>
-          <w:color w:val="00B050"/>
+          <w:color w:val="4F6228" w:themeColor="accent3" w:themeShade="80"/>
           <w:spacing w:val="-4"/>
           <w:sz w:val="24"/>
         </w:rPr>
@@ -4758,7 +4706,7 @@
       </w:r>
       <w:r>
         <w:rPr>
-          <w:color w:val="00B050"/>
+          <w:color w:val="4F6228" w:themeColor="accent3" w:themeShade="80"/>
           <w:spacing w:val="-7"/>
           <w:sz w:val="24"/>
         </w:rPr>
@@ -4766,7 +4714,7 @@
       </w:r>
       <w:r>
         <w:rPr>
-          <w:color w:val="00B050"/>
+          <w:color w:val="4F6228" w:themeColor="accent3" w:themeShade="80"/>
           <w:spacing w:val="-4"/>
           <w:sz w:val="24"/>
         </w:rPr>
@@ -4774,7 +4722,7 @@
       </w:r>
       <w:r>
         <w:rPr>
-          <w:color w:val="00B050"/>
+          <w:color w:val="4F6228" w:themeColor="accent3" w:themeShade="80"/>
           <w:spacing w:val="-7"/>
           <w:sz w:val="24"/>
         </w:rPr>
@@ -4782,7 +4730,7 @@
       </w:r>
       <w:r>
         <w:rPr>
-          <w:color w:val="00B050"/>
+          <w:color w:val="4F6228" w:themeColor="accent3" w:themeShade="80"/>
           <w:spacing w:val="-4"/>
           <w:sz w:val="24"/>
         </w:rPr>
@@ -4790,7 +4738,7 @@
       </w:r>
       <w:r>
         <w:rPr>
-          <w:color w:val="00B050"/>
+          <w:color w:val="4F6228" w:themeColor="accent3" w:themeShade="80"/>
           <w:spacing w:val="-7"/>
           <w:sz w:val="24"/>
         </w:rPr>
@@ -4798,7 +4746,7 @@
       </w:r>
       <w:r>
         <w:rPr>
-          <w:color w:val="00B050"/>
+          <w:color w:val="4F6228" w:themeColor="accent3" w:themeShade="80"/>
           <w:spacing w:val="-4"/>
           <w:sz w:val="24"/>
         </w:rPr>
@@ -4806,7 +4754,7 @@
       </w:r>
       <w:r>
         <w:rPr>
-          <w:color w:val="00B050"/>
+          <w:color w:val="4F6228" w:themeColor="accent3" w:themeShade="80"/>
           <w:spacing w:val="-7"/>
           <w:sz w:val="24"/>
         </w:rPr>
@@ -4814,7 +4762,7 @@
       </w:r>
       <w:r>
         <w:rPr>
-          <w:color w:val="00B050"/>
+          <w:color w:val="4F6228" w:themeColor="accent3" w:themeShade="80"/>
           <w:spacing w:val="-4"/>
           <w:sz w:val="24"/>
         </w:rPr>
@@ -4822,7 +4770,7 @@
       </w:r>
       <w:r>
         <w:rPr>
-          <w:color w:val="00B050"/>
+          <w:color w:val="4F6228" w:themeColor="accent3" w:themeShade="80"/>
           <w:spacing w:val="-7"/>
           <w:sz w:val="24"/>
         </w:rPr>
@@ -4830,7 +4778,7 @@
       </w:r>
       <w:r>
         <w:rPr>
-          <w:color w:val="00B050"/>
+          <w:color w:val="4F6228" w:themeColor="accent3" w:themeShade="80"/>
           <w:spacing w:val="-4"/>
           <w:sz w:val="24"/>
         </w:rPr>
@@ -4838,7 +4786,7 @@
       </w:r>
       <w:r>
         <w:rPr>
-          <w:color w:val="00B050"/>
+          <w:color w:val="4F6228" w:themeColor="accent3" w:themeShade="80"/>
           <w:spacing w:val="-7"/>
           <w:sz w:val="24"/>
         </w:rPr>
@@ -4846,7 +4794,7 @@
       </w:r>
       <w:r>
         <w:rPr>
-          <w:color w:val="00B050"/>
+          <w:color w:val="4F6228" w:themeColor="accent3" w:themeShade="80"/>
           <w:spacing w:val="-4"/>
           <w:sz w:val="24"/>
         </w:rPr>
@@ -4854,7 +4802,7 @@
       </w:r>
       <w:r>
         <w:rPr>
-          <w:color w:val="00B050"/>
+          <w:color w:val="4F6228" w:themeColor="accent3" w:themeShade="80"/>
           <w:spacing w:val="-7"/>
           <w:sz w:val="24"/>
         </w:rPr>
@@ -4862,7 +4810,7 @@
       </w:r>
       <w:r>
         <w:rPr>
-          <w:color w:val="00B050"/>
+          <w:color w:val="4F6228" w:themeColor="accent3" w:themeShade="80"/>
           <w:spacing w:val="-4"/>
           <w:sz w:val="24"/>
         </w:rPr>
@@ -4870,7 +4818,7 @@
       </w:r>
       <w:r>
         <w:rPr>
-          <w:color w:val="00B050"/>
+          <w:color w:val="4F6228" w:themeColor="accent3" w:themeShade="80"/>
           <w:spacing w:val="-7"/>
           <w:sz w:val="24"/>
         </w:rPr>
@@ -4878,7 +4826,7 @@
       </w:r>
       <w:r>
         <w:rPr>
-          <w:color w:val="00B050"/>
+          <w:color w:val="4F6228" w:themeColor="accent3" w:themeShade="80"/>
           <w:spacing w:val="-4"/>
           <w:sz w:val="24"/>
         </w:rPr>
@@ -4886,7 +4834,7 @@
       </w:r>
       <w:r>
         <w:rPr>
-          <w:color w:val="00B050"/>
+          <w:color w:val="4F6228" w:themeColor="accent3" w:themeShade="80"/>
           <w:spacing w:val="-7"/>
           <w:sz w:val="24"/>
         </w:rPr>
@@ -4894,7 +4842,7 @@
       </w:r>
       <w:r>
         <w:rPr>
-          <w:color w:val="00B050"/>
+          <w:color w:val="4F6228" w:themeColor="accent3" w:themeShade="80"/>
           <w:spacing w:val="-4"/>
           <w:sz w:val="24"/>
         </w:rPr>
@@ -4902,7 +4850,7 @@
       </w:r>
       <w:r>
         <w:rPr>
-          <w:color w:val="00B050"/>
+          <w:color w:val="4F6228" w:themeColor="accent3" w:themeShade="80"/>
           <w:spacing w:val="-7"/>
           <w:sz w:val="24"/>
         </w:rPr>
@@ -4910,7 +4858,7 @@
       </w:r>
       <w:r>
         <w:rPr>
-          <w:color w:val="00B050"/>
+          <w:color w:val="4F6228" w:themeColor="accent3" w:themeShade="80"/>
           <w:spacing w:val="-4"/>
           <w:sz w:val="24"/>
         </w:rPr>
@@ -4918,7 +4866,7 @@
       </w:r>
       <w:r>
         <w:rPr>
-          <w:color w:val="00B050"/>
+          <w:color w:val="4F6228" w:themeColor="accent3" w:themeShade="80"/>
           <w:spacing w:val="-7"/>
           <w:sz w:val="24"/>
         </w:rPr>
@@ -4926,7 +4874,7 @@
       </w:r>
       <w:r>
         <w:rPr>
-          <w:color w:val="00B050"/>
+          <w:color w:val="4F6228" w:themeColor="accent3" w:themeShade="80"/>
           <w:spacing w:val="-4"/>
           <w:sz w:val="24"/>
         </w:rPr>
@@ -4934,7 +4882,7 @@
       </w:r>
       <w:r>
         <w:rPr>
-          <w:color w:val="00B050"/>
+          <w:color w:val="4F6228" w:themeColor="accent3" w:themeShade="80"/>
           <w:spacing w:val="-7"/>
           <w:sz w:val="24"/>
         </w:rPr>
@@ -4942,7 +4890,7 @@
       </w:r>
       <w:r>
         <w:rPr>
-          <w:color w:val="00B050"/>
+          <w:color w:val="4F6228" w:themeColor="accent3" w:themeShade="80"/>
           <w:spacing w:val="-4"/>
           <w:sz w:val="24"/>
         </w:rPr>
@@ -4950,7 +4898,7 @@
       </w:r>
       <w:r>
         <w:rPr>
-          <w:color w:val="00B050"/>
+          <w:color w:val="4F6228" w:themeColor="accent3" w:themeShade="80"/>
           <w:spacing w:val="-2"/>
           <w:sz w:val="24"/>
         </w:rPr>
@@ -4958,7 +4906,7 @@
       </w:r>
       <w:r>
         <w:rPr>
-          <w:color w:val="00B050"/>
+          <w:color w:val="4F6228" w:themeColor="accent3" w:themeShade="80"/>
           <w:spacing w:val="-6"/>
           <w:sz w:val="24"/>
         </w:rPr>
@@ -4966,7 +4914,7 @@
       </w:r>
       <w:r>
         <w:rPr>
-          <w:color w:val="00B050"/>
+          <w:color w:val="4F6228" w:themeColor="accent3" w:themeShade="80"/>
           <w:spacing w:val="-2"/>
           <w:sz w:val="24"/>
         </w:rPr>
@@ -4974,7 +4922,7 @@
       </w:r>
       <w:r>
         <w:rPr>
-          <w:color w:val="00B050"/>
+          <w:color w:val="4F6228" w:themeColor="accent3" w:themeShade="80"/>
           <w:spacing w:val="-6"/>
           <w:sz w:val="24"/>
         </w:rPr>
@@ -4982,7 +4930,7 @@
       </w:r>
       <w:r>
         <w:rPr>
-          <w:color w:val="00B050"/>
+          <w:color w:val="4F6228" w:themeColor="accent3" w:themeShade="80"/>
           <w:spacing w:val="-2"/>
           <w:sz w:val="24"/>
         </w:rPr>
@@ -4990,7 +4938,7 @@
       </w:r>
       <w:r>
         <w:rPr>
-          <w:color w:val="00B050"/>
+          <w:color w:val="4F6228" w:themeColor="accent3" w:themeShade="80"/>
           <w:spacing w:val="-6"/>
           <w:sz w:val="24"/>
         </w:rPr>
@@ -4998,7 +4946,7 @@
       </w:r>
       <w:r>
         <w:rPr>
-          <w:color w:val="00B050"/>
+          <w:color w:val="4F6228" w:themeColor="accent3" w:themeShade="80"/>
           <w:spacing w:val="-2"/>
           <w:sz w:val="24"/>
         </w:rPr>
@@ -5006,7 +4954,7 @@
       </w:r>
       <w:r>
         <w:rPr>
-          <w:color w:val="00B050"/>
+          <w:color w:val="4F6228" w:themeColor="accent3" w:themeShade="80"/>
           <w:spacing w:val="-6"/>
           <w:sz w:val="24"/>
         </w:rPr>
@@ -5014,7 +4962,7 @@
       </w:r>
       <w:r>
         <w:rPr>
-          <w:color w:val="00B050"/>
+          <w:color w:val="4F6228" w:themeColor="accent3" w:themeShade="80"/>
           <w:spacing w:val="-2"/>
           <w:sz w:val="24"/>
         </w:rPr>
@@ -5022,7 +4970,7 @@
       </w:r>
       <w:r>
         <w:rPr>
-          <w:color w:val="00B050"/>
+          <w:color w:val="4F6228" w:themeColor="accent3" w:themeShade="80"/>
           <w:spacing w:val="-6"/>
           <w:sz w:val="24"/>
         </w:rPr>
@@ -5030,7 +4978,7 @@
       </w:r>
       <w:r>
         <w:rPr>
-          <w:color w:val="00B050"/>
+          <w:color w:val="4F6228" w:themeColor="accent3" w:themeShade="80"/>
           <w:spacing w:val="-2"/>
           <w:sz w:val="24"/>
         </w:rPr>
@@ -5038,7 +4986,7 @@
       </w:r>
       <w:r>
         <w:rPr>
-          <w:color w:val="00B050"/>
+          <w:color w:val="4F6228" w:themeColor="accent3" w:themeShade="80"/>
           <w:spacing w:val="-6"/>
           <w:sz w:val="24"/>
         </w:rPr>
@@ -5046,7 +4994,7 @@
       </w:r>
       <w:r>
         <w:rPr>
-          <w:color w:val="00B050"/>
+          <w:color w:val="4F6228" w:themeColor="accent3" w:themeShade="80"/>
           <w:spacing w:val="-2"/>
           <w:sz w:val="24"/>
         </w:rPr>
@@ -5054,7 +5002,7 @@
       </w:r>
       <w:r>
         <w:rPr>
-          <w:color w:val="00B050"/>
+          <w:color w:val="4F6228" w:themeColor="accent3" w:themeShade="80"/>
           <w:spacing w:val="-6"/>
           <w:sz w:val="24"/>
         </w:rPr>
@@ -5062,7 +5010,7 @@
       </w:r>
       <w:r>
         <w:rPr>
-          <w:color w:val="00B050"/>
+          <w:color w:val="4F6228" w:themeColor="accent3" w:themeShade="80"/>
           <w:spacing w:val="-2"/>
           <w:sz w:val="24"/>
         </w:rPr>
@@ -5070,7 +5018,7 @@
       </w:r>
       <w:r>
         <w:rPr>
-          <w:color w:val="00B050"/>
+          <w:color w:val="4F6228" w:themeColor="accent3" w:themeShade="80"/>
           <w:spacing w:val="-6"/>
           <w:sz w:val="24"/>
         </w:rPr>
@@ -5078,7 +5026,7 @@
       </w:r>
       <w:r>
         <w:rPr>
-          <w:color w:val="00B050"/>
+          <w:color w:val="4F6228" w:themeColor="accent3" w:themeShade="80"/>
           <w:spacing w:val="-2"/>
           <w:sz w:val="24"/>
         </w:rPr>
@@ -5086,7 +5034,7 @@
       </w:r>
       <w:r>
         <w:rPr>
-          <w:color w:val="00B050"/>
+          <w:color w:val="4F6228" w:themeColor="accent3" w:themeShade="80"/>
           <w:spacing w:val="-6"/>
           <w:sz w:val="24"/>
         </w:rPr>
@@ -5094,7 +5042,7 @@
       </w:r>
       <w:r>
         <w:rPr>
-          <w:color w:val="00B050"/>
+          <w:color w:val="4F6228" w:themeColor="accent3" w:themeShade="80"/>
           <w:spacing w:val="-2"/>
           <w:sz w:val="24"/>
         </w:rPr>
@@ -5102,7 +5050,7 @@
       </w:r>
       <w:r>
         <w:rPr>
-          <w:color w:val="00B050"/>
+          <w:color w:val="4F6228" w:themeColor="accent3" w:themeShade="80"/>
           <w:spacing w:val="-6"/>
           <w:sz w:val="24"/>
         </w:rPr>
@@ -5110,7 +5058,7 @@
       </w:r>
       <w:r>
         <w:rPr>
-          <w:color w:val="00B050"/>
+          <w:color w:val="4F6228" w:themeColor="accent3" w:themeShade="80"/>
           <w:spacing w:val="-2"/>
           <w:sz w:val="24"/>
         </w:rPr>
@@ -5118,112 +5066,112 @@
       </w:r>
       <w:r>
         <w:rPr>
-          <w:color w:val="00B050"/>
+          <w:color w:val="4F6228" w:themeColor="accent3" w:themeShade="80"/>
           <w:sz w:val="24"/>
         </w:rPr>
         <w:t>las</w:t>
       </w:r>
       <w:r>
         <w:rPr>
-          <w:color w:val="00B050"/>
-          <w:spacing w:val="-4"/>
-          <w:sz w:val="24"/>
-        </w:rPr>
-        <w:t xml:space="preserve"> </w:t>
-      </w:r>
-      <w:r>
-        <w:rPr>
-          <w:color w:val="00B050"/>
+          <w:color w:val="4F6228" w:themeColor="accent3" w:themeShade="80"/>
+          <w:spacing w:val="-4"/>
+          <w:sz w:val="24"/>
+        </w:rPr>
+        <w:t xml:space="preserve"> </w:t>
+      </w:r>
+      <w:r>
+        <w:rPr>
+          <w:color w:val="4F6228" w:themeColor="accent3" w:themeShade="80"/>
           <w:sz w:val="24"/>
         </w:rPr>
         <w:t>tareas</w:t>
       </w:r>
       <w:r>
         <w:rPr>
-          <w:color w:val="00B050"/>
-          <w:spacing w:val="-4"/>
-          <w:sz w:val="24"/>
-        </w:rPr>
-        <w:t xml:space="preserve"> </w:t>
-      </w:r>
-      <w:r>
-        <w:rPr>
-          <w:color w:val="00B050"/>
+          <w:color w:val="4F6228" w:themeColor="accent3" w:themeShade="80"/>
+          <w:spacing w:val="-4"/>
+          <w:sz w:val="24"/>
+        </w:rPr>
+        <w:t xml:space="preserve"> </w:t>
+      </w:r>
+      <w:r>
+        <w:rPr>
+          <w:color w:val="4F6228" w:themeColor="accent3" w:themeShade="80"/>
           <w:sz w:val="24"/>
         </w:rPr>
         <w:t>son</w:t>
       </w:r>
       <w:r>
         <w:rPr>
-          <w:color w:val="00B050"/>
-          <w:spacing w:val="-4"/>
-          <w:sz w:val="24"/>
-        </w:rPr>
-        <w:t xml:space="preserve"> </w:t>
-      </w:r>
-      <w:r>
-        <w:rPr>
-          <w:color w:val="00B050"/>
+          <w:color w:val="4F6228" w:themeColor="accent3" w:themeShade="80"/>
+          <w:spacing w:val="-4"/>
+          <w:sz w:val="24"/>
+        </w:rPr>
+        <w:t xml:space="preserve"> </w:t>
+      </w:r>
+      <w:r>
+        <w:rPr>
+          <w:color w:val="4F6228" w:themeColor="accent3" w:themeShade="80"/>
           <w:sz w:val="24"/>
         </w:rPr>
         <w:t>procesos</w:t>
       </w:r>
       <w:r>
         <w:rPr>
-          <w:color w:val="00B050"/>
-          <w:spacing w:val="-4"/>
-          <w:sz w:val="24"/>
-        </w:rPr>
-        <w:t xml:space="preserve"> </w:t>
-      </w:r>
-      <w:r>
-        <w:rPr>
-          <w:color w:val="00B050"/>
+          <w:color w:val="4F6228" w:themeColor="accent3" w:themeShade="80"/>
+          <w:spacing w:val="-4"/>
+          <w:sz w:val="24"/>
+        </w:rPr>
+        <w:t xml:space="preserve"> </w:t>
+      </w:r>
+      <w:r>
+        <w:rPr>
+          <w:color w:val="4F6228" w:themeColor="accent3" w:themeShade="80"/>
           <w:sz w:val="24"/>
         </w:rPr>
         <w:t>con</w:t>
       </w:r>
       <w:r>
         <w:rPr>
-          <w:color w:val="00B050"/>
-          <w:spacing w:val="-4"/>
-          <w:sz w:val="24"/>
-        </w:rPr>
-        <w:t xml:space="preserve"> </w:t>
-      </w:r>
-      <w:r>
-        <w:rPr>
-          <w:color w:val="00B050"/>
+          <w:color w:val="4F6228" w:themeColor="accent3" w:themeShade="80"/>
+          <w:spacing w:val="-4"/>
+          <w:sz w:val="24"/>
+        </w:rPr>
+        <w:t xml:space="preserve"> </w:t>
+      </w:r>
+      <w:r>
+        <w:rPr>
+          <w:color w:val="4F6228" w:themeColor="accent3" w:themeShade="80"/>
           <w:sz w:val="24"/>
         </w:rPr>
         <w:t>el</w:t>
       </w:r>
       <w:r>
         <w:rPr>
-          <w:color w:val="00B050"/>
-          <w:spacing w:val="-4"/>
-          <w:sz w:val="24"/>
-        </w:rPr>
-        <w:t xml:space="preserve"> </w:t>
-      </w:r>
-      <w:r>
-        <w:rPr>
-          <w:color w:val="00B050"/>
+          <w:color w:val="4F6228" w:themeColor="accent3" w:themeShade="80"/>
+          <w:spacing w:val="-4"/>
+          <w:sz w:val="24"/>
+        </w:rPr>
+        <w:t xml:space="preserve"> </w:t>
+      </w:r>
+      <w:r>
+        <w:rPr>
+          <w:color w:val="4F6228" w:themeColor="accent3" w:themeShade="80"/>
           <w:sz w:val="24"/>
         </w:rPr>
         <w:t>siguiente</w:t>
       </w:r>
       <w:r>
         <w:rPr>
-          <w:color w:val="00B050"/>
-          <w:spacing w:val="-4"/>
-          <w:sz w:val="24"/>
-        </w:rPr>
-        <w:t xml:space="preserve"> </w:t>
-      </w:r>
-      <w:r>
-        <w:rPr>
-          <w:color w:val="00B050"/>
+          <w:color w:val="4F6228" w:themeColor="accent3" w:themeShade="80"/>
+          <w:spacing w:val="-4"/>
+          <w:sz w:val="24"/>
+        </w:rPr>
+        <w:t xml:space="preserve"> </w:t>
+      </w:r>
+      <w:r>
+        <w:rPr>
+          <w:color w:val="4F6228" w:themeColor="accent3" w:themeShade="80"/>
           <w:sz w:val="24"/>
         </w:rPr>
         <w:t>código:</w:t>
@@ -5480,7 +5428,8 @@
                 <v:stroke joinstyle="miter"/>
                 <v:path gradientshapeok="t" o:connecttype="rect"/>
               </v:shapetype>
-              <v:shape id="Textbox 43" o:spid="_x0000_s1026" type="#_x0000_t202" style="position:absolute;left:0;text-align:left;margin-left:93.9pt;margin-top:-7.6pt;width:446.1pt;height:113.35pt;z-index:15737344;visibility:visible;mso-wrap-style:square;mso-wrap-distance-left:0;mso-wrap-distance-top:0;mso-wrap-distance-right:0;mso-wrap-distance-bottom:0;mso-position-horizontal:absolute;mso-position-horizontal-relative:page;mso-position-vertical:absolute;mso-position-vertical-relative:text;v-text-anchor:top" o:gfxdata="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" fillcolor="#f0f0f0" stroked="f">
+              <v:shape id="Textbox 43" o:spid="_x0000_s1026" type="#_x0000_t202" style="position:absolute;left:0;text-align:left;margin-left:93.9pt;margin-top:-7.6pt;width:446.1pt;height:113.35pt;z-index:15737344;visibility:visible;mso-wrap-style:square;mso-wrap-distance-left:0;mso-wrap-distance-top:0;mso-wrap-distance-right:0;mso-wrap-distance-bottom:0;mso-position-horizontal:absolute;mso-position-horizontal-relative:page;mso-position-vertical:absolute;mso-position-vertical-relative:text;v-text-anchor:top" o:gfxdata="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" fillcolor="#f0f0f0" stroked="f">
+                <v:path arrowok="t"/>
                 <v:textbox inset="0,0,0,0">
                   <w:txbxContent>
                     <w:p>
@@ -7178,11 +7127,13 @@
         <w:spacing w:before="115"/>
         <w:ind w:left="933" w:hanging="318"/>
         <w:rPr>
-          <w:sz w:val="24"/>
-        </w:rPr>
-      </w:pPr>
-      <w:r>
-        <w:rPr>
+          <w:color w:val="4F6228" w:themeColor="accent3" w:themeShade="80"/>
+          <w:sz w:val="24"/>
+        </w:rPr>
+      </w:pPr>
+      <w:r>
+        <w:rPr>
+          <w:color w:val="4F6228" w:themeColor="accent3" w:themeShade="80"/>
           <w:spacing w:val="-4"/>
           <w:sz w:val="24"/>
         </w:rPr>
@@ -7190,6 +7141,7 @@
       </w:r>
       <w:r>
         <w:rPr>
+          <w:color w:val="4F6228" w:themeColor="accent3" w:themeShade="80"/>
           <w:spacing w:val="-6"/>
           <w:sz w:val="24"/>
         </w:rPr>
@@ -7197,6 +7149,7 @@
       </w:r>
       <w:r>
         <w:rPr>
+          <w:color w:val="4F6228" w:themeColor="accent3" w:themeShade="80"/>
           <w:spacing w:val="-4"/>
           <w:sz w:val="24"/>
         </w:rPr>
@@ -7204,6 +7157,7 @@
       </w:r>
       <w:r>
         <w:rPr>
+          <w:color w:val="4F6228" w:themeColor="accent3" w:themeShade="80"/>
           <w:spacing w:val="-5"/>
           <w:sz w:val="24"/>
         </w:rPr>
@@ -7211,6 +7165,7 @@
       </w:r>
       <w:r>
         <w:rPr>
+          <w:color w:val="4F6228" w:themeColor="accent3" w:themeShade="80"/>
           <w:spacing w:val="-4"/>
           <w:sz w:val="24"/>
         </w:rPr>
@@ -7218,6 +7173,7 @@
       </w:r>
       <w:r>
         <w:rPr>
+          <w:color w:val="4F6228" w:themeColor="accent3" w:themeShade="80"/>
           <w:spacing w:val="-5"/>
           <w:sz w:val="24"/>
         </w:rPr>
@@ -7225,32 +7181,12 @@
       </w:r>
       <w:r>
         <w:rPr>
+          <w:color w:val="4F6228" w:themeColor="accent3" w:themeShade="80"/>
           <w:spacing w:val="-4"/>
           <w:sz w:val="24"/>
         </w:rPr>
         <w:t>prioridad.</w:t>
       </w:r>
-    </w:p>
-    <w:p>
-      <w:pPr>
-        <w:pStyle w:val="Prrafodelista"/>
-        <w:rPr>
-          <w:sz w:val="24"/>
-        </w:rPr>
-        <w:sectPr>
-          <w:headerReference w:type="default" r:id="rId10"/>
-          <w:footerReference w:type="default" r:id="rId11"/>
-          <w:pgSz w:w="12240" w:h="15840"/>
-          <w:pgMar w:top="1200" w:right="720" w:bottom="1120" w:left="1440" w:header="847" w:footer="932" w:gutter="0"/>
-          <w:cols w:space="720"/>
-        </w:sectPr>
-      </w:pPr>
-    </w:p>
-    <w:p>
-      <w:pPr>
-        <w:pStyle w:val="Textoindependiente"/>
-        <w:spacing w:before="194"/>
-      </w:pPr>
     </w:p>
     <w:p>
       <w:pPr>
@@ -7265,11 +7201,13 @@
         <w:spacing w:before="0"/>
         <w:ind w:left="933" w:hanging="292"/>
         <w:rPr>
-          <w:sz w:val="24"/>
-        </w:rPr>
-      </w:pPr>
-      <w:r>
-        <w:rPr>
+          <w:color w:val="4F6228" w:themeColor="accent3" w:themeShade="80"/>
+          <w:sz w:val="24"/>
+        </w:rPr>
+      </w:pPr>
+      <w:r>
+        <w:rPr>
+          <w:color w:val="4F6228" w:themeColor="accent3" w:themeShade="80"/>
           <w:spacing w:val="-4"/>
           <w:sz w:val="24"/>
         </w:rPr>
@@ -7277,6 +7215,7 @@
       </w:r>
       <w:r>
         <w:rPr>
+          <w:color w:val="4F6228" w:themeColor="accent3" w:themeShade="80"/>
           <w:spacing w:val="-6"/>
           <w:sz w:val="24"/>
         </w:rPr>
@@ -7284,6 +7223,7 @@
       </w:r>
       <w:r>
         <w:rPr>
+          <w:color w:val="4F6228" w:themeColor="accent3" w:themeShade="80"/>
           <w:spacing w:val="-4"/>
           <w:sz w:val="24"/>
         </w:rPr>
@@ -7291,6 +7231,7 @@
       </w:r>
       <w:r>
         <w:rPr>
+          <w:color w:val="4F6228" w:themeColor="accent3" w:themeShade="80"/>
           <w:spacing w:val="-6"/>
           <w:sz w:val="24"/>
         </w:rPr>
@@ -7298,6 +7239,7 @@
       </w:r>
       <w:r>
         <w:rPr>
+          <w:color w:val="4F6228" w:themeColor="accent3" w:themeShade="80"/>
           <w:spacing w:val="-4"/>
           <w:sz w:val="24"/>
         </w:rPr>
@@ -9620,7 +9562,7 @@
                     <pic:cNvPicPr/>
                   </pic:nvPicPr>
                   <pic:blipFill>
-                    <a:blip r:embed="rId12" cstate="print"/>
+                    <a:blip r:embed="rId10" cstate="print"/>
                     <a:stretch>
                       <a:fillRect/>
                     </a:stretch>
@@ -9796,6 +9738,8 @@
         <w:spacing w:line="259" w:lineRule="auto"/>
         <w:jc w:val="both"/>
         <w:sectPr>
+          <w:headerReference w:type="default" r:id="rId11"/>
+          <w:footerReference w:type="default" r:id="rId12"/>
           <w:pgSz w:w="12240" w:h="15840"/>
           <w:pgMar w:top="1200" w:right="720" w:bottom="1120" w:left="1440" w:header="847" w:footer="932" w:gutter="0"/>
           <w:cols w:space="720"/>
@@ -10352,11 +10296,19 @@
                               <w:r>
                                 <w:t xml:space="preserve">[(i+1) </w:t>
                               </w:r>
+                              <w:proofErr w:type="spellStart"/>
                               <w:r>
                                 <w:rPr>
                                   <w:color w:val="0000FF"/>
                                 </w:rPr>
-                                <w:t xml:space="preserve">mod </w:t>
+                                <w:t>mod</w:t>
+                              </w:r>
+                              <w:proofErr w:type="spellEnd"/>
+                              <w:r>
+                                <w:rPr>
+                                  <w:color w:val="0000FF"/>
+                                </w:rPr>
+                                <w:t xml:space="preserve"> </w:t>
                               </w:r>
                               <w:r>
                                 <w:t xml:space="preserve">5]): </w:t>
@@ -10454,6 +10406,7 @@
                                 </w:rPr>
                                 <w:t>i:</w:t>
                               </w:r>
+                              <w:proofErr w:type="gramEnd"/>
                               <w:r>
                                 <w:rPr>
                                   <w:color w:val="0000FF"/>
@@ -10462,7 +10415,6 @@
                                 </w:rPr>
                                 <w:t>integer</w:t>
                               </w:r>
-                              <w:proofErr w:type="gramEnd"/>
                               <w:r>
                                 <w:rPr>
                                   <w:spacing w:val="-2"/>
@@ -10479,13 +10431,20 @@
                                   <w:lang w:val="en-US"/>
                                 </w:rPr>
                               </w:pPr>
+                              <w:proofErr w:type="gramStart"/>
                               <w:r>
                                 <w:rPr>
                                   <w:lang w:val="en-US"/>
                                 </w:rPr>
-                                <w:t xml:space="preserve">fork: </w:t>
+                                <w:t>fork</w:t>
                               </w:r>
-                              <w:proofErr w:type="gramStart"/>
+                              <w:proofErr w:type="gramEnd"/>
+                              <w:r>
+                                <w:rPr>
+                                  <w:lang w:val="en-US"/>
+                                </w:rPr>
+                                <w:t xml:space="preserve">: </w:t>
+                              </w:r>
                               <w:r>
                                 <w:rPr>
                                   <w:color w:val="0000FF"/>
@@ -10497,14 +10456,7 @@
                                 <w:rPr>
                                   <w:lang w:val="en-US"/>
                                 </w:rPr>
-                                <w:t>[1..</w:t>
-                              </w:r>
-                              <w:proofErr w:type="gramEnd"/>
-                              <w:r>
-                                <w:rPr>
-                                  <w:lang w:val="en-US"/>
-                                </w:rPr>
-                                <w:t xml:space="preserve">5] </w:t>
+                                <w:t xml:space="preserve">[1..5] </w:t>
                               </w:r>
                               <w:r>
                                 <w:rPr>
@@ -10526,7 +10478,6 @@
                                 </w:rPr>
                                 <w:t xml:space="preserve"> </w:t>
                               </w:r>
-                              <w:proofErr w:type="gramStart"/>
                               <w:r>
                                 <w:rPr>
                                   <w:color w:val="0000FF"/>
@@ -10538,14 +10489,7 @@
                                 <w:rPr>
                                   <w:lang w:val="en-US"/>
                                 </w:rPr>
-                                <w:t>[1..</w:t>
-                              </w:r>
-                              <w:proofErr w:type="gramEnd"/>
-                              <w:r>
-                                <w:rPr>
-                                  <w:lang w:val="en-US"/>
-                                </w:rPr>
-                                <w:t>5]</w:t>
+                                <w:t>[1..5]</w:t>
                               </w:r>
                               <w:r>
                                 <w:rPr>
@@ -10569,14 +10513,12 @@
                                 </w:rPr>
                                 <w:t xml:space="preserve"> </w:t>
                               </w:r>
-                              <w:proofErr w:type="gramStart"/>
                               <w:r>
                                 <w:rPr>
                                   <w:lang w:val="en-US"/>
                                 </w:rPr>
                                 <w:t>semaphore;</w:t>
                               </w:r>
-                              <w:proofErr w:type="gramEnd"/>
                             </w:p>
                           </w:txbxContent>
                         </wps:txbx>
@@ -10941,11 +10883,11 @@
           </mc:Choice>
           <mc:Fallback>
             <w:pict>
-              <v:group w14:anchorId="7AA06EA3" id="Group 47" o:spid="_x0000_s1027" style="position:absolute;left:0;text-align:left;margin-left:93.9pt;margin-top:-7.6pt;width:446.1pt;height:435.4pt;z-index:15738368;mso-wrap-distance-left:0;mso-wrap-distance-right:0;mso-position-horizontal-relative:page" coordsize="56654,55295" o:gfxdata="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">
-                <v:shape id="Graphic 48" o:spid="_x0000_s1028" style="position:absolute;width:56654;height:55295;visibility:visible;mso-wrap-style:square;v-text-anchor:top" coordsize="5665470,5529580" o:gfxdata="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" path="m5665216,l,,,37973,,208407,,5529072r5665216,l5665216,37973r,-37973xe" fillcolor="#f0f0f0" stroked="f">
+              <v:group w14:anchorId="7AA06EA3" id="Group 47" o:spid="_x0000_s1027" style="position:absolute;left:0;text-align:left;margin-left:93.9pt;margin-top:-7.6pt;width:446.1pt;height:435.4pt;z-index:15738368;mso-wrap-distance-left:0;mso-wrap-distance-right:0;mso-position-horizontal-relative:page" coordsize="56654,55295" o:gfxdata="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">
+                <v:shape id="Graphic 48" o:spid="_x0000_s1028" style="position:absolute;width:56654;height:55295;visibility:visible;mso-wrap-style:square;v-text-anchor:top" coordsize="5665470,5529580" o:gfxdata="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" path="m5665216,l,,,37973,,208407,,5529072r5665216,l5665216,37973r,-37973xe" fillcolor="#f0f0f0" stroked="f">
                   <v:path arrowok="t"/>
                 </v:shape>
-                <v:shape id="Textbox 49" o:spid="_x0000_s1029" type="#_x0000_t202" style="position:absolute;left:3289;top:192;width:32766;height:5232;visibility:visible;mso-wrap-style:square;v-text-anchor:top" o:gfxdata="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" filled="f" stroked="f">
+                <v:shape id="Textbox 49" o:spid="_x0000_s1029" type="#_x0000_t202" style="position:absolute;left:3289;top:192;width:32766;height:5232;visibility:visible;mso-wrap-style:square;v-text-anchor:top" o:gfxdata="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" filled="f" stroked="f">
                   <v:textbox inset="0,0,0,0">
                     <w:txbxContent>
                       <w:p>
@@ -11067,7 +11009,7 @@
                     </w:txbxContent>
                   </v:textbox>
                 </v:shape>
-                <v:shape id="Textbox 50" o:spid="_x0000_s1030" type="#_x0000_t202" style="position:absolute;left:3289;top:8714;width:20117;height:6934;visibility:visible;mso-wrap-style:square;v-text-anchor:top" o:gfxdata="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" filled="f" stroked="f">
+                <v:shape id="Textbox 50" o:spid="_x0000_s1030" type="#_x0000_t202" style="position:absolute;left:3289;top:8714;width:20117;height:6934;visibility:visible;mso-wrap-style:square;v-text-anchor:top" o:gfxdata="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" filled="f" stroked="f">
                   <v:textbox inset="0,0,0,0">
                     <w:txbxContent>
                       <w:p>
@@ -11170,7 +11112,7 @@
                     </w:txbxContent>
                   </v:textbox>
                 </v:shape>
-                <v:shape id="Textbox 51" o:spid="_x0000_s1031" type="#_x0000_t202" style="position:absolute;left:18032;top:13825;width:16320;height:1823;visibility:visible;mso-wrap-style:square;v-text-anchor:top" o:gfxdata="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" filled="f" stroked="f">
+                <v:shape id="Textbox 51" o:spid="_x0000_s1031" type="#_x0000_t202" style="position:absolute;left:18032;top:13825;width:16320;height:1823;visibility:visible;mso-wrap-style:square;v-text-anchor:top" o:gfxdata="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" filled="f" stroked="f">
                   <v:textbox inset="0,0,0,0">
                     <w:txbxContent>
                       <w:p>
@@ -11214,7 +11156,7 @@
                     </w:txbxContent>
                   </v:textbox>
                 </v:shape>
-                <v:shape id="Textbox 52" o:spid="_x0000_s1032" type="#_x0000_t202" style="position:absolute;left:3289;top:15530;width:35509;height:20567;visibility:visible;mso-wrap-style:square;v-text-anchor:top" o:gfxdata="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" filled="f" stroked="f">
+                <v:shape id="Textbox 52" o:spid="_x0000_s1032" type="#_x0000_t202" style="position:absolute;left:3289;top:15530;width:35509;height:20567;visibility:visible;mso-wrap-style:square;v-text-anchor:top" o:gfxdata="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" filled="f" stroked="f">
                   <v:textbox inset="0,0,0,0">
                     <w:txbxContent>
                       <w:p>
@@ -11299,11 +11241,19 @@
                         <w:r>
                           <w:t xml:space="preserve">[(i+1) </w:t>
                         </w:r>
+                        <w:proofErr w:type="spellStart"/>
                         <w:r>
                           <w:rPr>
                             <w:color w:val="0000FF"/>
                           </w:rPr>
-                          <w:t xml:space="preserve">mod </w:t>
+                          <w:t>mod</w:t>
+                        </w:r>
+                        <w:proofErr w:type="spellEnd"/>
+                        <w:r>
+                          <w:rPr>
+                            <w:color w:val="0000FF"/>
+                          </w:rPr>
+                          <w:t xml:space="preserve"> </w:t>
                         </w:r>
                         <w:r>
                           <w:t xml:space="preserve">5]): </w:t>
@@ -11401,6 +11351,7 @@
                           </w:rPr>
                           <w:t>i:</w:t>
                         </w:r>
+                        <w:proofErr w:type="gramEnd"/>
                         <w:r>
                           <w:rPr>
                             <w:color w:val="0000FF"/>
@@ -11409,7 +11360,6 @@
                           </w:rPr>
                           <w:t>integer</w:t>
                         </w:r>
-                        <w:proofErr w:type="gramEnd"/>
                         <w:r>
                           <w:rPr>
                             <w:spacing w:val="-2"/>
@@ -11426,13 +11376,20 @@
                             <w:lang w:val="en-US"/>
                           </w:rPr>
                         </w:pPr>
+                        <w:proofErr w:type="gramStart"/>
                         <w:r>
                           <w:rPr>
                             <w:lang w:val="en-US"/>
                           </w:rPr>
-                          <w:t xml:space="preserve">fork: </w:t>
+                          <w:t>fork</w:t>
                         </w:r>
-                        <w:proofErr w:type="gramStart"/>
+                        <w:proofErr w:type="gramEnd"/>
+                        <w:r>
+                          <w:rPr>
+                            <w:lang w:val="en-US"/>
+                          </w:rPr>
+                          <w:t xml:space="preserve">: </w:t>
+                        </w:r>
                         <w:r>
                           <w:rPr>
                             <w:color w:val="0000FF"/>
@@ -11444,14 +11401,7 @@
                           <w:rPr>
                             <w:lang w:val="en-US"/>
                           </w:rPr>
-                          <w:t>[1..</w:t>
-                        </w:r>
-                        <w:proofErr w:type="gramEnd"/>
-                        <w:r>
-                          <w:rPr>
-                            <w:lang w:val="en-US"/>
-                          </w:rPr>
-                          <w:t xml:space="preserve">5] </w:t>
+                          <w:t xml:space="preserve">[1..5] </w:t>
                         </w:r>
                         <w:r>
                           <w:rPr>
@@ -11473,7 +11423,6 @@
                           </w:rPr>
                           <w:t xml:space="preserve"> </w:t>
                         </w:r>
-                        <w:proofErr w:type="gramStart"/>
                         <w:r>
                           <w:rPr>
                             <w:color w:val="0000FF"/>
@@ -11485,14 +11434,7 @@
                           <w:rPr>
                             <w:lang w:val="en-US"/>
                           </w:rPr>
-                          <w:t>[1..</w:t>
-                        </w:r>
-                        <w:proofErr w:type="gramEnd"/>
-                        <w:r>
-                          <w:rPr>
-                            <w:lang w:val="en-US"/>
-                          </w:rPr>
-                          <w:t>5]</w:t>
+                          <w:t>[1..5]</w:t>
                         </w:r>
                         <w:r>
                           <w:rPr>
@@ -11516,19 +11458,17 @@
                           </w:rPr>
                           <w:t xml:space="preserve"> </w:t>
                         </w:r>
-                        <w:proofErr w:type="gramStart"/>
                         <w:r>
                           <w:rPr>
                             <w:lang w:val="en-US"/>
                           </w:rPr>
                           <w:t>semaphore;</w:t>
                         </w:r>
-                        <w:proofErr w:type="gramEnd"/>
                       </w:p>
                     </w:txbxContent>
                   </v:textbox>
                 </v:shape>
-                <v:shape id="Textbox 53" o:spid="_x0000_s1033" type="#_x0000_t202" style="position:absolute;left:3289;top:37682;width:12941;height:15456;visibility:visible;mso-wrap-style:square;v-text-anchor:top" o:gfxdata="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" filled="f" stroked="f">
+                <v:shape id="Textbox 53" o:spid="_x0000_s1033" type="#_x0000_t202" style="position:absolute;left:3289;top:37682;width:12941;height:15456;visibility:visible;mso-wrap-style:square;v-text-anchor:top" o:gfxdata="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" filled="f" stroked="f">
                   <v:textbox inset="0,0,0,0">
                     <w:txbxContent>
                       <w:p>
@@ -11706,7 +11646,7 @@
                     </w:txbxContent>
                   </v:textbox>
                 </v:shape>
-                <v:shape id="Textbox 54" o:spid="_x0000_s1034" type="#_x0000_t202" style="position:absolute;left:17554;top:37682;width:19514;height:3524;visibility:visible;mso-wrap-style:square;v-text-anchor:top" o:gfxdata="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" filled="f" stroked="f">
+                <v:shape id="Textbox 54" o:spid="_x0000_s1034" type="#_x0000_t202" style="position:absolute;left:17554;top:37682;width:19514;height:3524;visibility:visible;mso-wrap-style:square;v-text-anchor:top" o:gfxdata="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" filled="f" stroked="f">
                   <v:textbox inset="0,0,0,0">
                     <w:txbxContent>
                       <w:p>
@@ -11804,7 +11744,7 @@
                     </w:txbxContent>
                   </v:textbox>
                 </v:shape>
-                <v:shape id="Textbox 55" o:spid="_x0000_s1035" type="#_x0000_t202" style="position:absolute;left:18283;top:44500;width:11640;height:1822;visibility:visible;mso-wrap-style:square;v-text-anchor:top" o:gfxdata="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" filled="f" stroked="f">
+                <v:shape id="Textbox 55" o:spid="_x0000_s1035" type="#_x0000_t202" style="position:absolute;left:18283;top:44500;width:11640;height:1822;visibility:visible;mso-wrap-style:square;v-text-anchor:top" o:gfxdata="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" filled="f" stroked="f">
                   <v:textbox inset="0,0,0,0">
                     <w:txbxContent>
                       <w:p>
@@ -12738,6 +12678,70 @@
         <w:pStyle w:val="Textoindependiente"/>
         <w:spacing w:before="58"/>
         <w:rPr>
+          <w:rFonts w:ascii="Arial" w:hAnsi="Arial" w:cs="Arial"/>
+          <w:u w:val="single"/>
+        </w:rPr>
+      </w:pPr>
+      <w:r>
+        <w:rPr>
+          <w:rFonts w:ascii="Arial" w:hAnsi="Arial" w:cs="Arial"/>
+        </w:rPr>
+        <w:t xml:space="preserve">En principio el primer error que noto es que luego de los dos </w:t>
+      </w:r>
+      <w:proofErr w:type="spellStart"/>
+      <w:r>
+        <w:rPr>
+          <w:rFonts w:ascii="Arial" w:hAnsi="Arial" w:cs="Arial"/>
+        </w:rPr>
+        <w:t>wait</w:t>
+      </w:r>
+      <w:proofErr w:type="spellEnd"/>
+      <w:r>
+        <w:rPr>
+          <w:rFonts w:ascii="Arial" w:hAnsi="Arial" w:cs="Arial"/>
+        </w:rPr>
+        <w:t xml:space="preserve"> en vez de hacer </w:t>
+      </w:r>
+      <w:proofErr w:type="spellStart"/>
+      <w:r>
+        <w:rPr>
+          <w:rFonts w:ascii="Arial" w:hAnsi="Arial" w:cs="Arial"/>
+        </w:rPr>
+        <w:t>signal</w:t>
+      </w:r>
+      <w:proofErr w:type="spellEnd"/>
+      <w:r>
+        <w:rPr>
+          <w:rFonts w:ascii="Arial" w:hAnsi="Arial" w:cs="Arial"/>
+        </w:rPr>
+        <w:t xml:space="preserve"> vuelve a hacer </w:t>
+      </w:r>
+      <w:proofErr w:type="spellStart"/>
+      <w:r>
+        <w:rPr>
+          <w:rFonts w:ascii="Arial" w:hAnsi="Arial" w:cs="Arial"/>
+        </w:rPr>
+        <w:t>wait</w:t>
+      </w:r>
+      <w:proofErr w:type="spellEnd"/>
+      <w:r>
+        <w:rPr>
+          <w:rFonts w:ascii="Arial" w:hAnsi="Arial" w:cs="Arial"/>
+        </w:rPr>
+        <w:t xml:space="preserve">. Eso se corrige. </w:t>
+      </w:r>
+      <w:r>
+        <w:rPr>
+          <w:rFonts w:ascii="Arial" w:hAnsi="Arial" w:cs="Arial"/>
+        </w:rPr>
+        <w:t xml:space="preserve">El resto si va a funcionar. </w:t>
+      </w:r>
+    </w:p>
+    <w:p>
+      <w:pPr>
+        <w:pStyle w:val="Textoindependiente"/>
+        <w:spacing w:before="58"/>
+        <w:rPr>
           <w:rFonts w:ascii="Lucida Console"/>
         </w:rPr>
       </w:pPr>
@@ -13870,6 +13874,7 @@
           <w:sz w:val="24"/>
         </w:rPr>
       </w:pPr>
+      <w:bookmarkStart w:id="2" w:name="_GoBack"/>
       <w:r>
         <w:rPr>
           <w:spacing w:val="-4"/>
@@ -13884,6 +13889,7 @@
         <w:t>el sillón de corte.</w:t>
       </w:r>
     </w:p>
+    <w:bookmarkEnd w:id="2"/>
     <w:p>
       <w:pPr>
         <w:pStyle w:val="Prrafodelista"/>
@@ -17664,7 +17670,7 @@
 </file>
 
 <file path=word/endnotes.xml><?xml version="1.0" encoding="utf-8"?>
-<w:endnotes xmlns:wpc="http://schemas.microsoft.com/office/word/2010/wordprocessingCanvas" xmlns:cx="http://schemas.microsoft.com/office/drawing/2014/chartex" xmlns:cx1="http://schemas.microsoft.com/office/drawing/2015/9/8/chartex" xmlns:cx2="http://schemas.microsoft.com/office/drawing/2015/10/21/chartex" xmlns:cx3="http://schemas.microsoft.com/office/drawing/2016/5/9/chartex" xmlns:cx4="http://schemas.microsoft.com/office/drawing/2016/5/10/chartex" xmlns:cx5="http://schemas.microsoft.com/office/drawing/2016/5/11/chartex" xmlns:cx6="http://schemas.microsoft.com/office/drawing/2016/5/12/chartex" xmlns:cx7="http://schemas.microsoft.com/office/drawing/2016/5/13/chartex" xmlns:cx8="http://schemas.microsoft.com/office/drawing/2016/5/14/chartex" xmlns:mc="http://schemas.openxmlformats.org/markup-compatibility/2006" xmlns:aink="http://schemas.microsoft.com/office/drawing/2016/ink" xmlns:am3d="http://schemas.microsoft.com/office/drawing/2017/model3d" xmlns:o="urn:schemas-microsoft-com:office:office" xmlns:oel="http://schemas.microsoft.com/office/2019/extlst" xmlns:r="http://schemas.openxmlformats.org/officeDocument/2006/relationships" xmlns:m="http://schemas.openxmlformats.org/officeDocument/2006/math" xmlns:v="urn:schemas-microsoft-com:vml" xmlns:wp14="http://schemas.microsoft.com/office/word/2010/wordprocessingDrawing" xmlns:wp="http://schemas.openxmlformats.org/drawingml/2006/wordprocessingDrawing" xmlns:w10="urn:schemas-microsoft-com:office:word" xmlns:w="http://schemas.openxmlformats.org/wordprocessingml/2006/main" xmlns:w14="http://schemas.microsoft.com/office/word/2010/wordml" xmlns:w15="http://schemas.microsoft.com/office/word/2012/wordml" xmlns:w16cex="http://schemas.microsoft.com/office/word/2018/wordml/cex" xmlns:w16cid="http://schemas.microsoft.com/office/word/2016/wordml/cid" xmlns:w16="http://schemas.microsoft.com/office/word/2018/wordml" xmlns:w16du="http://schemas.microsoft.com/office/word/2023/wordml/word16du" xmlns:w16sdtdh="http://schemas.microsoft.com/office/word/2020/wordml/sdtdatahash" xmlns:w16sdtfl="http://schemas.microsoft.com/office/word/2024/wordml/sdtformatlock" xmlns:w16se="http://schemas.microsoft.com/office/word/2015/wordml/symex" xmlns:wpg="http://schemas.microsoft.com/office/word/2010/wordprocessingGroup" xmlns:wpi="http://schemas.microsoft.com/office/word/2010/wordprocessingInk" xmlns:wne="http://schemas.microsoft.com/office/word/2006/wordml" xmlns:wps="http://schemas.microsoft.com/office/word/2010/wordprocessingShape" mc:Ignorable="w14 w15 w16se w16cid w16 w16cex w16sdtdh w16sdtfl w16du wp14">
+<w:endnotes xmlns:wpc="http://schemas.microsoft.com/office/word/2010/wordprocessingCanvas" xmlns:mc="http://schemas.openxmlformats.org/markup-compatibility/2006" xmlns:o="urn:schemas-microsoft-com:office:office" xmlns:r="http://schemas.openxmlformats.org/officeDocument/2006/relationships" xmlns:m="http://schemas.openxmlformats.org/officeDocument/2006/math" xmlns:v="urn:schemas-microsoft-com:vml" xmlns:wp14="http://schemas.microsoft.com/office/word/2010/wordprocessingDrawing" xmlns:wp="http://schemas.openxmlformats.org/drawingml/2006/wordprocessingDrawing" xmlns:w10="urn:schemas-microsoft-com:office:word" xmlns:w="http://schemas.openxmlformats.org/wordprocessingml/2006/main" xmlns:w14="http://schemas.microsoft.com/office/word/2010/wordml" xmlns:w15="http://schemas.microsoft.com/office/word/2012/wordml" xmlns:wpg="http://schemas.microsoft.com/office/word/2010/wordprocessingGroup" xmlns:wpi="http://schemas.microsoft.com/office/word/2010/wordprocessingInk" xmlns:wne="http://schemas.microsoft.com/office/word/2006/wordml" xmlns:wps="http://schemas.microsoft.com/office/word/2010/wordprocessingShape" mc:Ignorable="w14 w15 wp14">
   <w:endnote w:type="separator" w:id="-1">
     <w:p>
       <w:r>
@@ -17683,7 +17689,7 @@
 </file>
 
 <file path=word/footer1.xml><?xml version="1.0" encoding="utf-8"?>
-<w:ftr xmlns:wpc="http://schemas.microsoft.com/office/word/2010/wordprocessingCanvas" xmlns:cx="http://schemas.microsoft.com/office/drawing/2014/chartex" xmlns:cx1="http://schemas.microsoft.com/office/drawing/2015/9/8/chartex" xmlns:cx2="http://schemas.microsoft.com/office/drawing/2015/10/21/chartex" xmlns:cx3="http://schemas.microsoft.com/office/drawing/2016/5/9/chartex" xmlns:cx4="http://schemas.microsoft.com/office/drawing/2016/5/10/chartex" xmlns:cx5="http://schemas.microsoft.com/office/drawing/2016/5/11/chartex" xmlns:cx6="http://schemas.microsoft.com/office/drawing/2016/5/12/chartex" xmlns:cx7="http://schemas.microsoft.com/office/drawing/2016/5/13/chartex" xmlns:cx8="http://schemas.microsoft.com/office/drawing/2016/5/14/chartex" xmlns:mc="http://schemas.openxmlformats.org/markup-compatibility/2006" xmlns:aink="http://schemas.microsoft.com/office/drawing/2016/ink" xmlns:am3d="http://schemas.microsoft.com/office/drawing/2017/model3d" xmlns:o="urn:schemas-microsoft-com:office:office" xmlns:oel="http://schemas.microsoft.com/office/2019/extlst" xmlns:r="http://schemas.openxmlformats.org/officeDocument/2006/relationships" xmlns:m="http://schemas.openxmlformats.org/officeDocument/2006/math" xmlns:v="urn:schemas-microsoft-com:vml" xmlns:wp14="http://schemas.microsoft.com/office/word/2010/wordprocessingDrawing" xmlns:wp="http://schemas.openxmlformats.org/drawingml/2006/wordprocessingDrawing" xmlns:w10="urn:schemas-microsoft-com:office:word" xmlns:w="http://schemas.openxmlformats.org/wordprocessingml/2006/main" xmlns:w14="http://schemas.microsoft.com/office/word/2010/wordml" xmlns:w15="http://schemas.microsoft.com/office/word/2012/wordml" xmlns:w16cex="http://schemas.microsoft.com/office/word/2018/wordml/cex" xmlns:w16cid="http://schemas.microsoft.com/office/word/2016/wordml/cid" xmlns:w16="http://schemas.microsoft.com/office/word/2018/wordml" xmlns:w16du="http://schemas.microsoft.com/office/word/2023/wordml/word16du" xmlns:w16sdtdh="http://schemas.microsoft.com/office/word/2020/wordml/sdtdatahash" xmlns:w16sdtfl="http://schemas.microsoft.com/office/word/2024/wordml/sdtformatlock" xmlns:w16se="http://schemas.microsoft.com/office/word/2015/wordml/symex" xmlns:wpg="http://schemas.microsoft.com/office/word/2010/wordprocessingGroup" xmlns:wpi="http://schemas.microsoft.com/office/word/2010/wordprocessingInk" xmlns:wne="http://schemas.microsoft.com/office/word/2006/wordml" xmlns:wps="http://schemas.microsoft.com/office/word/2010/wordprocessingShape" mc:Ignorable="w14 w15 w16se w16cid w16 w16cex w16sdtdh w16sdtfl w16du wp14">
+<w:ftr xmlns:wpc="http://schemas.microsoft.com/office/word/2010/wordprocessingCanvas" xmlns:mc="http://schemas.openxmlformats.org/markup-compatibility/2006" xmlns:o="urn:schemas-microsoft-com:office:office" xmlns:r="http://schemas.openxmlformats.org/officeDocument/2006/relationships" xmlns:m="http://schemas.openxmlformats.org/officeDocument/2006/math" xmlns:v="urn:schemas-microsoft-com:vml" xmlns:wp14="http://schemas.microsoft.com/office/word/2010/wordprocessingDrawing" xmlns:wp="http://schemas.openxmlformats.org/drawingml/2006/wordprocessingDrawing" xmlns:w10="urn:schemas-microsoft-com:office:word" xmlns:w="http://schemas.openxmlformats.org/wordprocessingml/2006/main" xmlns:w14="http://schemas.microsoft.com/office/word/2010/wordml" xmlns:w15="http://schemas.microsoft.com/office/word/2012/wordml" xmlns:wpg="http://schemas.microsoft.com/office/word/2010/wordprocessingGroup" xmlns:wpi="http://schemas.microsoft.com/office/word/2010/wordprocessingInk" xmlns:wne="http://schemas.microsoft.com/office/word/2006/wordml" xmlns:wps="http://schemas.microsoft.com/office/word/2010/wordprocessingShape" mc:Ignorable="w14 w15 wp14">
   <w:p>
     <w:pPr>
       <w:pStyle w:val="Textoindependiente"/>
@@ -17765,7 +17771,7 @@
         </mc:Choice>
         <mc:Fallback>
           <w:pict>
-            <v:shape w14:anchorId="4373E6EB" id="Graphic 40" o:spid="_x0000_s1026" style="position:absolute;margin-left:1in;margin-top:731.65pt;width:468pt;height:.1pt;z-index:-16208384;visibility:visible;mso-wrap-style:square;mso-wrap-distance-left:0;mso-wrap-distance-top:0;mso-wrap-distance-right:0;mso-wrap-distance-bottom:0;mso-position-horizontal:absolute;mso-position-horizontal-relative:page;mso-position-vertical:absolute;mso-position-vertical-relative:page;v-text-anchor:top" coordsize="5943600,1270" o:gfxdata="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" path="m,l5943600,e" filled="f" strokeweight=".5pt">
+            <v:shape w14:anchorId="688885EB" id="Graphic 40" o:spid="_x0000_s1026" style="position:absolute;margin-left:1in;margin-top:731.65pt;width:468pt;height:.1pt;z-index:-16208384;visibility:visible;mso-wrap-style:square;mso-wrap-distance-left:0;mso-wrap-distance-top:0;mso-wrap-distance-right:0;mso-wrap-distance-bottom:0;mso-position-horizontal:absolute;mso-position-horizontal-relative:page;mso-position-vertical:absolute;mso-position-vertical-relative:page;v-text-anchor:top" coordsize="5943600,1270" o:gfxdata="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" path="m,l5943600,e" filled="f" strokeweight=".5pt">
               <v:path arrowok="t"/>
               <w10:wrap anchorx="page" anchory="page"/>
             </v:shape>
@@ -17901,7 +17907,8 @@
               <v:stroke joinstyle="miter"/>
               <v:path gradientshapeok="t" o:connecttype="rect"/>
             </v:shapetype>
-            <v:shape id="Textbox 41" o:spid="_x0000_s1038" type="#_x0000_t202" style="position:absolute;margin-left:71pt;margin-top:732.1pt;width:150.8pt;height:17.45pt;z-index:-16207872;visibility:visible;mso-wrap-style:square;mso-wrap-distance-left:0;mso-wrap-distance-top:0;mso-wrap-distance-right:0;mso-wrap-distance-bottom:0;mso-position-horizontal:absolute;mso-position-horizontal-relative:page;mso-position-vertical:absolute;mso-position-vertical-relative:page;v-text-anchor:top" o:gfxdata="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" filled="f" stroked="f">
+            <v:shape id="Textbox 41" o:spid="_x0000_s1038" type="#_x0000_t202" style="position:absolute;margin-left:71pt;margin-top:732.1pt;width:150.8pt;height:17.45pt;z-index:-16207872;visibility:visible;mso-wrap-style:square;mso-wrap-distance-left:0;mso-wrap-distance-top:0;mso-wrap-distance-right:0;mso-wrap-distance-bottom:0;mso-position-horizontal:absolute;mso-position-horizontal-relative:page;mso-position-vertical:absolute;mso-position-vertical-relative:page;v-text-anchor:top" o:gfxdata="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" filled="f" stroked="f">
+              <v:path arrowok="t"/>
               <v:textbox inset="0,0,0,0">
                 <w:txbxContent>
                   <w:p>
@@ -18054,7 +18061,8 @@
         </mc:Choice>
         <mc:Fallback>
           <w:pict>
-            <v:shape w14:anchorId="19186BFC" id="Textbox 42" o:spid="_x0000_s1039" type="#_x0000_t202" style="position:absolute;margin-left:515.25pt;margin-top:732.1pt;width:24.35pt;height:17.45pt;z-index:-16207360;visibility:visible;mso-wrap-style:square;mso-wrap-distance-left:0;mso-wrap-distance-top:0;mso-wrap-distance-right:0;mso-wrap-distance-bottom:0;mso-position-horizontal:absolute;mso-position-horizontal-relative:page;mso-position-vertical:absolute;mso-position-vertical-relative:page;v-text-anchor:top" o:gfxdata="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" filled="f" stroked="f">
+            <v:shape w14:anchorId="19186BFC" id="Textbox 42" o:spid="_x0000_s1039" type="#_x0000_t202" style="position:absolute;margin-left:515.25pt;margin-top:732.1pt;width:24.35pt;height:17.45pt;z-index:-16207360;visibility:visible;mso-wrap-style:square;mso-wrap-distance-left:0;mso-wrap-distance-top:0;mso-wrap-distance-right:0;mso-wrap-distance-bottom:0;mso-position-horizontal:absolute;mso-position-horizontal-relative:page;mso-position-vertical:absolute;mso-position-vertical-relative:page;v-text-anchor:top" o:gfxdata="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" filled="f" stroked="f">
+              <v:path arrowok="t"/>
               <v:textbox inset="0,0,0,0">
                 <w:txbxContent>
                   <w:p>
@@ -18088,7 +18096,7 @@
 </file>
 
 <file path=word/footer2.xml><?xml version="1.0" encoding="utf-8"?>
-<w:ftr xmlns:wpc="http://schemas.microsoft.com/office/word/2010/wordprocessingCanvas" xmlns:cx="http://schemas.microsoft.com/office/drawing/2014/chartex" xmlns:cx1="http://schemas.microsoft.com/office/drawing/2015/9/8/chartex" xmlns:cx2="http://schemas.microsoft.com/office/drawing/2015/10/21/chartex" xmlns:cx3="http://schemas.microsoft.com/office/drawing/2016/5/9/chartex" xmlns:cx4="http://schemas.microsoft.com/office/drawing/2016/5/10/chartex" xmlns:cx5="http://schemas.microsoft.com/office/drawing/2016/5/11/chartex" xmlns:cx6="http://schemas.microsoft.com/office/drawing/2016/5/12/chartex" xmlns:cx7="http://schemas.microsoft.com/office/drawing/2016/5/13/chartex" xmlns:cx8="http://schemas.microsoft.com/office/drawing/2016/5/14/chartex" xmlns:mc="http://schemas.openxmlformats.org/markup-compatibility/2006" xmlns:aink="http://schemas.microsoft.com/office/drawing/2016/ink" xmlns:am3d="http://schemas.microsoft.com/office/drawing/2017/model3d" xmlns:o="urn:schemas-microsoft-com:office:office" xmlns:oel="http://schemas.microsoft.com/office/2019/extlst" xmlns:r="http://schemas.openxmlformats.org/officeDocument/2006/relationships" xmlns:m="http://schemas.openxmlformats.org/officeDocument/2006/math" xmlns:v="urn:schemas-microsoft-com:vml" xmlns:wp14="http://schemas.microsoft.com/office/word/2010/wordprocessingDrawing" xmlns:wp="http://schemas.openxmlformats.org/drawingml/2006/wordprocessingDrawing" xmlns:w10="urn:schemas-microsoft-com:office:word" xmlns:w="http://schemas.openxmlformats.org/wordprocessingml/2006/main" xmlns:w14="http://schemas.microsoft.com/office/word/2010/wordml" xmlns:w15="http://schemas.microsoft.com/office/word/2012/wordml" xmlns:w16cex="http://schemas.microsoft.com/office/word/2018/wordml/cex" xmlns:w16cid="http://schemas.microsoft.com/office/word/2016/wordml/cid" xmlns:w16="http://schemas.microsoft.com/office/word/2018/wordml" xmlns:w16du="http://schemas.microsoft.com/office/word/2023/wordml/word16du" xmlns:w16sdtdh="http://schemas.microsoft.com/office/word/2020/wordml/sdtdatahash" xmlns:w16sdtfl="http://schemas.microsoft.com/office/word/2024/wordml/sdtformatlock" xmlns:w16se="http://schemas.microsoft.com/office/word/2015/wordml/symex" xmlns:wpg="http://schemas.microsoft.com/office/word/2010/wordprocessingGroup" xmlns:wpi="http://schemas.microsoft.com/office/word/2010/wordprocessingInk" xmlns:wne="http://schemas.microsoft.com/office/word/2006/wordml" xmlns:wps="http://schemas.microsoft.com/office/word/2010/wordprocessingShape" mc:Ignorable="w14 w15 w16se w16cid w16 w16cex w16sdtdh w16sdtfl w16du wp14">
+<w:ftr xmlns:wpc="http://schemas.microsoft.com/office/word/2010/wordprocessingCanvas" xmlns:mc="http://schemas.openxmlformats.org/markup-compatibility/2006" xmlns:o="urn:schemas-microsoft-com:office:office" xmlns:r="http://schemas.openxmlformats.org/officeDocument/2006/relationships" xmlns:m="http://schemas.openxmlformats.org/officeDocument/2006/math" xmlns:v="urn:schemas-microsoft-com:vml" xmlns:wp14="http://schemas.microsoft.com/office/word/2010/wordprocessingDrawing" xmlns:wp="http://schemas.openxmlformats.org/drawingml/2006/wordprocessingDrawing" xmlns:w10="urn:schemas-microsoft-com:office:word" xmlns:w="http://schemas.openxmlformats.org/wordprocessingml/2006/main" xmlns:w14="http://schemas.microsoft.com/office/word/2010/wordml" xmlns:w15="http://schemas.microsoft.com/office/word/2012/wordml" xmlns:wpg="http://schemas.microsoft.com/office/word/2010/wordprocessingGroup" xmlns:wpi="http://schemas.microsoft.com/office/word/2010/wordprocessingInk" xmlns:wne="http://schemas.microsoft.com/office/word/2006/wordml" xmlns:wps="http://schemas.microsoft.com/office/word/2010/wordprocessingShape" mc:Ignorable="w14 w15 wp14">
   <w:p>
     <w:pPr>
       <w:pStyle w:val="Textoindependiente"/>
@@ -18170,7 +18178,7 @@
         </mc:Choice>
         <mc:Fallback>
           <w:pict>
-            <v:shape w14:anchorId="0436415D" id="Graphic 66" o:spid="_x0000_s1026" style="position:absolute;margin-left:1in;margin-top:731.65pt;width:468pt;height:.1pt;z-index:-16202240;visibility:visible;mso-wrap-style:square;mso-wrap-distance-left:0;mso-wrap-distance-top:0;mso-wrap-distance-right:0;mso-wrap-distance-bottom:0;mso-position-horizontal:absolute;mso-position-horizontal-relative:page;mso-position-vertical:absolute;mso-position-vertical-relative:page;v-text-anchor:top" coordsize="5943600,1270" o:gfxdata="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" path="m,l5943600,e" filled="f" strokeweight=".5pt">
+            <v:shape w14:anchorId="7D41C09B" id="Graphic 66" o:spid="_x0000_s1026" style="position:absolute;margin-left:1in;margin-top:731.65pt;width:468pt;height:.1pt;z-index:-16202240;visibility:visible;mso-wrap-style:square;mso-wrap-distance-left:0;mso-wrap-distance-top:0;mso-wrap-distance-right:0;mso-wrap-distance-bottom:0;mso-position-horizontal:absolute;mso-position-horizontal-relative:page;mso-position-vertical:absolute;mso-position-vertical-relative:page;v-text-anchor:top" coordsize="5943600,1270" o:gfxdata="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" path="m,l5943600,e" filled="f" strokeweight=".5pt">
               <v:path arrowok="t"/>
               <w10:wrap anchorx="page" anchory="page"/>
             </v:shape>
@@ -18306,7 +18314,8 @@
               <v:stroke joinstyle="miter"/>
               <v:path gradientshapeok="t" o:connecttype="rect"/>
             </v:shapetype>
-            <v:shape id="Textbox 67" o:spid="_x0000_s1042" type="#_x0000_t202" style="position:absolute;margin-left:71pt;margin-top:732.1pt;width:150.8pt;height:17.45pt;z-index:-16201728;visibility:visible;mso-wrap-style:square;mso-wrap-distance-left:0;mso-wrap-distance-top:0;mso-wrap-distance-right:0;mso-wrap-distance-bottom:0;mso-position-horizontal:absolute;mso-position-horizontal-relative:page;mso-position-vertical:absolute;mso-position-vertical-relative:page;v-text-anchor:top" o:gfxdata="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" filled="f" stroked="f">
+            <v:shape id="Textbox 67" o:spid="_x0000_s1042" type="#_x0000_t202" style="position:absolute;margin-left:71pt;margin-top:732.1pt;width:150.8pt;height:17.45pt;z-index:-16201728;visibility:visible;mso-wrap-style:square;mso-wrap-distance-left:0;mso-wrap-distance-top:0;mso-wrap-distance-right:0;mso-wrap-distance-bottom:0;mso-position-horizontal:absolute;mso-position-horizontal-relative:page;mso-position-vertical:absolute;mso-position-vertical-relative:page;v-text-anchor:top" o:gfxdata="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" filled="f" stroked="f">
+              <v:path arrowok="t"/>
               <v:textbox inset="0,0,0,0">
                 <w:txbxContent>
                   <w:p>
@@ -18459,7 +18468,8 @@
         </mc:Choice>
         <mc:Fallback>
           <w:pict>
-            <v:shape w14:anchorId="70EF8179" id="Textbox 68" o:spid="_x0000_s1043" type="#_x0000_t202" style="position:absolute;margin-left:515.25pt;margin-top:732.1pt;width:24.35pt;height:17.45pt;z-index:-16201216;visibility:visible;mso-wrap-style:square;mso-wrap-distance-left:0;mso-wrap-distance-top:0;mso-wrap-distance-right:0;mso-wrap-distance-bottom:0;mso-position-horizontal:absolute;mso-position-horizontal-relative:page;mso-position-vertical:absolute;mso-position-vertical-relative:page;v-text-anchor:top" o:gfxdata="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" filled="f" stroked="f">
+            <v:shape w14:anchorId="70EF8179" id="Textbox 68" o:spid="_x0000_s1043" type="#_x0000_t202" style="position:absolute;margin-left:515.25pt;margin-top:732.1pt;width:24.35pt;height:17.45pt;z-index:-16201216;visibility:visible;mso-wrap-style:square;mso-wrap-distance-left:0;mso-wrap-distance-top:0;mso-wrap-distance-right:0;mso-wrap-distance-bottom:0;mso-position-horizontal:absolute;mso-position-horizontal-relative:page;mso-position-vertical:absolute;mso-position-vertical-relative:page;v-text-anchor:top" o:gfxdata="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" filled="f" stroked="f">
+              <v:path arrowok="t"/>
               <v:textbox inset="0,0,0,0">
                 <w:txbxContent>
                   <w:p>
@@ -18493,7 +18503,7 @@
 </file>
 
 <file path=word/footnotes.xml><?xml version="1.0" encoding="utf-8"?>
-<w:footnotes xmlns:wpc="http://schemas.microsoft.com/office/word/2010/wordprocessingCanvas" xmlns:cx="http://schemas.microsoft.com/office/drawing/2014/chartex" xmlns:cx1="http://schemas.microsoft.com/office/drawing/2015/9/8/chartex" xmlns:cx2="http://schemas.microsoft.com/office/drawing/2015/10/21/chartex" xmlns:cx3="http://schemas.microsoft.com/office/drawing/2016/5/9/chartex" xmlns:cx4="http://schemas.microsoft.com/office/drawing/2016/5/10/chartex" xmlns:cx5="http://schemas.microsoft.com/office/drawing/2016/5/11/chartex" xmlns:cx6="http://schemas.microsoft.com/office/drawing/2016/5/12/chartex" xmlns:cx7="http://schemas.microsoft.com/office/drawing/2016/5/13/chartex" xmlns:cx8="http://schemas.microsoft.com/office/drawing/2016/5/14/chartex" xmlns:mc="http://schemas.openxmlformats.org/markup-compatibility/2006" xmlns:aink="http://schemas.microsoft.com/office/drawing/2016/ink" xmlns:am3d="http://schemas.microsoft.com/office/drawing/2017/model3d" xmlns:o="urn:schemas-microsoft-com:office:office" xmlns:oel="http://schemas.microsoft.com/office/2019/extlst" xmlns:r="http://schemas.openxmlformats.org/officeDocument/2006/relationships" xmlns:m="http://schemas.openxmlformats.org/officeDocument/2006/math" xmlns:v="urn:schemas-microsoft-com:vml" xmlns:wp14="http://schemas.microsoft.com/office/word/2010/wordprocessingDrawing" xmlns:wp="http://schemas.openxmlformats.org/drawingml/2006/wordprocessingDrawing" xmlns:w10="urn:schemas-microsoft-com:office:word" xmlns:w="http://schemas.openxmlformats.org/wordprocessingml/2006/main" xmlns:w14="http://schemas.microsoft.com/office/word/2010/wordml" xmlns:w15="http://schemas.microsoft.com/office/word/2012/wordml" xmlns:w16cex="http://schemas.microsoft.com/office/word/2018/wordml/cex" xmlns:w16cid="http://schemas.microsoft.com/office/word/2016/wordml/cid" xmlns:w16="http://schemas.microsoft.com/office/word/2018/wordml" xmlns:w16du="http://schemas.microsoft.com/office/word/2023/wordml/word16du" xmlns:w16sdtdh="http://schemas.microsoft.com/office/word/2020/wordml/sdtdatahash" xmlns:w16sdtfl="http://schemas.microsoft.com/office/word/2024/wordml/sdtformatlock" xmlns:w16se="http://schemas.microsoft.com/office/word/2015/wordml/symex" xmlns:wpg="http://schemas.microsoft.com/office/word/2010/wordprocessingGroup" xmlns:wpi="http://schemas.microsoft.com/office/word/2010/wordprocessingInk" xmlns:wne="http://schemas.microsoft.com/office/word/2006/wordml" xmlns:wps="http://schemas.microsoft.com/office/word/2010/wordprocessingShape" mc:Ignorable="w14 w15 w16se w16cid w16 w16cex w16sdtdh w16sdtfl w16du wp14">
+<w:footnotes xmlns:wpc="http://schemas.microsoft.com/office/word/2010/wordprocessingCanvas" xmlns:mc="http://schemas.openxmlformats.org/markup-compatibility/2006" xmlns:o="urn:schemas-microsoft-com:office:office" xmlns:r="http://schemas.openxmlformats.org/officeDocument/2006/relationships" xmlns:m="http://schemas.openxmlformats.org/officeDocument/2006/math" xmlns:v="urn:schemas-microsoft-com:vml" xmlns:wp14="http://schemas.microsoft.com/office/word/2010/wordprocessingDrawing" xmlns:wp="http://schemas.openxmlformats.org/drawingml/2006/wordprocessingDrawing" xmlns:w10="urn:schemas-microsoft-com:office:word" xmlns:w="http://schemas.openxmlformats.org/wordprocessingml/2006/main" xmlns:w14="http://schemas.microsoft.com/office/word/2010/wordml" xmlns:w15="http://schemas.microsoft.com/office/word/2012/wordml" xmlns:wpg="http://schemas.microsoft.com/office/word/2010/wordprocessingGroup" xmlns:wpi="http://schemas.microsoft.com/office/word/2010/wordprocessingInk" xmlns:wne="http://schemas.microsoft.com/office/word/2006/wordml" xmlns:wps="http://schemas.microsoft.com/office/word/2010/wordprocessingShape" mc:Ignorable="w14 w15 wp14">
   <w:footnote w:type="separator" w:id="-1">
     <w:p>
       <w:r>
@@ -18512,7 +18522,7 @@
 </file>
 
 <file path=word/header1.xml><?xml version="1.0" encoding="utf-8"?>
-<w:hdr xmlns:wpc="http://schemas.microsoft.com/office/word/2010/wordprocessingCanvas" xmlns:cx="http://schemas.microsoft.com/office/drawing/2014/chartex" xmlns:cx1="http://schemas.microsoft.com/office/drawing/2015/9/8/chartex" xmlns:cx2="http://schemas.microsoft.com/office/drawing/2015/10/21/chartex" xmlns:cx3="http://schemas.microsoft.com/office/drawing/2016/5/9/chartex" xmlns:cx4="http://schemas.microsoft.com/office/drawing/2016/5/10/chartex" xmlns:cx5="http://schemas.microsoft.com/office/drawing/2016/5/11/chartex" xmlns:cx6="http://schemas.microsoft.com/office/drawing/2016/5/12/chartex" xmlns:cx7="http://schemas.microsoft.com/office/drawing/2016/5/13/chartex" xmlns:cx8="http://schemas.microsoft.com/office/drawing/2016/5/14/chartex" xmlns:mc="http://schemas.openxmlformats.org/markup-compatibility/2006" xmlns:aink="http://schemas.microsoft.com/office/drawing/2016/ink" xmlns:am3d="http://schemas.microsoft.com/office/drawing/2017/model3d" xmlns:o="urn:schemas-microsoft-com:office:office" xmlns:oel="http://schemas.microsoft.com/office/2019/extlst" xmlns:r="http://schemas.openxmlformats.org/officeDocument/2006/relationships" xmlns:m="http://schemas.openxmlformats.org/officeDocument/2006/math" xmlns:v="urn:schemas-microsoft-com:vml" xmlns:wp14="http://schemas.microsoft.com/office/word/2010/wordprocessingDrawing" xmlns:wp="http://schemas.openxmlformats.org/drawingml/2006/wordprocessingDrawing" xmlns:w10="urn:schemas-microsoft-com:office:word" xmlns:w="http://schemas.openxmlformats.org/wordprocessingml/2006/main" xmlns:w14="http://schemas.microsoft.com/office/word/2010/wordml" xmlns:w15="http://schemas.microsoft.com/office/word/2012/wordml" xmlns:w16cex="http://schemas.microsoft.com/office/word/2018/wordml/cex" xmlns:w16cid="http://schemas.microsoft.com/office/word/2016/wordml/cid" xmlns:w16="http://schemas.microsoft.com/office/word/2018/wordml" xmlns:w16du="http://schemas.microsoft.com/office/word/2023/wordml/word16du" xmlns:w16sdtdh="http://schemas.microsoft.com/office/word/2020/wordml/sdtdatahash" xmlns:w16sdtfl="http://schemas.microsoft.com/office/word/2024/wordml/sdtformatlock" xmlns:w16se="http://schemas.microsoft.com/office/word/2015/wordml/symex" xmlns:wpg="http://schemas.microsoft.com/office/word/2010/wordprocessingGroup" xmlns:wpi="http://schemas.microsoft.com/office/word/2010/wordprocessingInk" xmlns:wne="http://schemas.microsoft.com/office/word/2006/wordml" xmlns:wps="http://schemas.microsoft.com/office/word/2010/wordprocessingShape" mc:Ignorable="w14 w15 w16se w16cid w16 w16cex w16sdtdh w16sdtfl w16du wp14">
+<w:hdr xmlns:wpc="http://schemas.microsoft.com/office/word/2010/wordprocessingCanvas" xmlns:mc="http://schemas.openxmlformats.org/markup-compatibility/2006" xmlns:o="urn:schemas-microsoft-com:office:office" xmlns:r="http://schemas.openxmlformats.org/officeDocument/2006/relationships" xmlns:m="http://schemas.openxmlformats.org/officeDocument/2006/math" xmlns:v="urn:schemas-microsoft-com:vml" xmlns:wp14="http://schemas.microsoft.com/office/word/2010/wordprocessingDrawing" xmlns:wp="http://schemas.openxmlformats.org/drawingml/2006/wordprocessingDrawing" xmlns:w10="urn:schemas-microsoft-com:office:word" xmlns:w="http://schemas.openxmlformats.org/wordprocessingml/2006/main" xmlns:w14="http://schemas.microsoft.com/office/word/2010/wordml" xmlns:w15="http://schemas.microsoft.com/office/word/2012/wordml" xmlns:wpg="http://schemas.microsoft.com/office/word/2010/wordprocessingGroup" xmlns:wpi="http://schemas.microsoft.com/office/word/2010/wordprocessingInk" xmlns:wne="http://schemas.microsoft.com/office/word/2006/wordml" xmlns:wps="http://schemas.microsoft.com/office/word/2010/wordprocessingShape" mc:Ignorable="w14 w15 wp14">
   <w:p>
     <w:pPr>
       <w:pStyle w:val="Textoindependiente"/>
@@ -18586,11 +18596,9 @@
                             </w:rPr>
                             <w:t xml:space="preserve"> </w:t>
                           </w:r>
-                          <w:proofErr w:type="spellStart"/>
                           <w:r>
                             <w:t>N°</w:t>
                           </w:r>
-                          <w:proofErr w:type="spellEnd"/>
                           <w:r>
                             <w:rPr>
                               <w:spacing w:val="-6"/>
@@ -18650,7 +18658,8 @@
               <v:stroke joinstyle="miter"/>
               <v:path gradientshapeok="t" o:connecttype="rect"/>
             </v:shapetype>
-            <v:shape id="Textbox 38" o:spid="_x0000_s1036" type="#_x0000_t202" style="position:absolute;margin-left:70.8pt;margin-top:41.55pt;width:397.2pt;height:18.85pt;z-index:-16209408;visibility:visible;mso-wrap-style:square;mso-width-percent:0;mso-wrap-distance-left:0;mso-wrap-distance-top:0;mso-wrap-distance-right:0;mso-wrap-distance-bottom:0;mso-position-horizontal:absolute;mso-position-horizontal-relative:page;mso-position-vertical:absolute;mso-position-vertical-relative:page;mso-width-percent:0;mso-width-relative:margin;v-text-anchor:top" o:gfxdata="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" filled="f" stroked="f">
+            <v:shape id="Textbox 38" o:spid="_x0000_s1036" type="#_x0000_t202" style="position:absolute;margin-left:70.8pt;margin-top:41.55pt;width:397.2pt;height:18.85pt;z-index:-16209408;visibility:visible;mso-wrap-style:square;mso-width-percent:0;mso-wrap-distance-left:0;mso-wrap-distance-top:0;mso-wrap-distance-right:0;mso-wrap-distance-bottom:0;mso-position-horizontal:absolute;mso-position-horizontal-relative:page;mso-position-vertical:absolute;mso-position-vertical-relative:page;mso-width-percent:0;mso-width-relative:margin;v-text-anchor:top" o:gfxdata="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" filled="f" stroked="f">
+              <v:path arrowok="t"/>
               <v:textbox inset="0,0,0,0">
                 <w:txbxContent>
                   <w:p>
@@ -18677,11 +18686,9 @@
                       </w:rPr>
                       <w:t xml:space="preserve"> </w:t>
                     </w:r>
-                    <w:proofErr w:type="spellStart"/>
                     <w:r>
                       <w:t>N°</w:t>
                     </w:r>
-                    <w:proofErr w:type="spellEnd"/>
                     <w:r>
                       <w:rPr>
                         <w:spacing w:val="-6"/>
@@ -18802,7 +18809,7 @@
         </mc:Choice>
         <mc:Fallback>
           <w:pict>
-            <v:shape w14:anchorId="026F0204" id="Graphic 37" o:spid="_x0000_s1026" style="position:absolute;margin-left:1in;margin-top:60.4pt;width:468pt;height:.1pt;z-index:-16209920;visibility:visible;mso-wrap-style:square;mso-wrap-distance-left:0;mso-wrap-distance-top:0;mso-wrap-distance-right:0;mso-wrap-distance-bottom:0;mso-position-horizontal:absolute;mso-position-horizontal-relative:page;mso-position-vertical:absolute;mso-position-vertical-relative:page;v-text-anchor:top" coordsize="5943600,1270" o:gfxdata="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" path="m,l5943600,e" filled="f" strokeweight=".5pt">
+            <v:shape w14:anchorId="2756009D" id="Graphic 37" o:spid="_x0000_s1026" style="position:absolute;margin-left:1in;margin-top:60.4pt;width:468pt;height:.1pt;z-index:-16209920;visibility:visible;mso-wrap-style:square;mso-wrap-distance-left:0;mso-wrap-distance-top:0;mso-wrap-distance-right:0;mso-wrap-distance-bottom:0;mso-position-horizontal:absolute;mso-position-horizontal-relative:page;mso-position-vertical:absolute;mso-position-vertical-relative:page;v-text-anchor:top" coordsize="5943600,1270" o:gfxdata="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" path="m,l5943600,e" filled="f" strokeweight=".5pt">
               <v:path arrowok="t"/>
               <w10:wrap anchorx="page" anchory="page"/>
             </v:shape>
@@ -18886,7 +18893,7 @@
                               <w:noProof/>
                               <w:spacing w:val="-5"/>
                             </w:rPr>
-                            <w:t>7</w:t>
+                            <w:t>6</w:t>
                           </w:r>
                           <w:r>
                             <w:rPr>
@@ -18909,7 +18916,8 @@
         </mc:Choice>
         <mc:Fallback>
           <w:pict>
-            <v:shape w14:anchorId="49120815" id="Textbox 39" o:spid="_x0000_s1037" type="#_x0000_t202" style="position:absolute;margin-left:528.1pt;margin-top:42.55pt;width:15.95pt;height:17.5pt;z-index:-16208896;visibility:visible;mso-wrap-style:square;mso-wrap-distance-left:0;mso-wrap-distance-top:0;mso-wrap-distance-right:0;mso-wrap-distance-bottom:0;mso-position-horizontal:absolute;mso-position-horizontal-relative:page;mso-position-vertical:absolute;mso-position-vertical-relative:page;v-text-anchor:top" o:gfxdata="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" filled="f" stroked="f">
+            <v:shape w14:anchorId="49120815" id="Textbox 39" o:spid="_x0000_s1037" type="#_x0000_t202" style="position:absolute;margin-left:528.1pt;margin-top:42.55pt;width:15.95pt;height:17.5pt;z-index:-16208896;visibility:visible;mso-wrap-style:square;mso-wrap-distance-left:0;mso-wrap-distance-top:0;mso-wrap-distance-right:0;mso-wrap-distance-bottom:0;mso-position-horizontal:absolute;mso-position-horizontal-relative:page;mso-position-vertical:absolute;mso-position-vertical-relative:page;v-text-anchor:top" o:gfxdata="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" filled="f" stroked="f">
+              <v:path arrowok="t"/>
               <v:textbox inset="0,0,0,0">
                 <w:txbxContent>
                   <w:p>
@@ -18947,7 +18955,7 @@
                         <w:noProof/>
                         <w:spacing w:val="-5"/>
                       </w:rPr>
-                      <w:t>7</w:t>
+                      <w:t>6</w:t>
                     </w:r>
                     <w:r>
                       <w:rPr>
@@ -18970,7 +18978,7 @@
 </file>
 
 <file path=word/header2.xml><?xml version="1.0" encoding="utf-8"?>
-<w:hdr xmlns:wpc="http://schemas.microsoft.com/office/word/2010/wordprocessingCanvas" xmlns:cx="http://schemas.microsoft.com/office/drawing/2014/chartex" xmlns:cx1="http://schemas.microsoft.com/office/drawing/2015/9/8/chartex" xmlns:cx2="http://schemas.microsoft.com/office/drawing/2015/10/21/chartex" xmlns:cx3="http://schemas.microsoft.com/office/drawing/2016/5/9/chartex" xmlns:cx4="http://schemas.microsoft.com/office/drawing/2016/5/10/chartex" xmlns:cx5="http://schemas.microsoft.com/office/drawing/2016/5/11/chartex" xmlns:cx6="http://schemas.microsoft.com/office/drawing/2016/5/12/chartex" xmlns:cx7="http://schemas.microsoft.com/office/drawing/2016/5/13/chartex" xmlns:cx8="http://schemas.microsoft.com/office/drawing/2016/5/14/chartex" xmlns:mc="http://schemas.openxmlformats.org/markup-compatibility/2006" xmlns:aink="http://schemas.microsoft.com/office/drawing/2016/ink" xmlns:am3d="http://schemas.microsoft.com/office/drawing/2017/model3d" xmlns:o="urn:schemas-microsoft-com:office:office" xmlns:oel="http://schemas.microsoft.com/office/2019/extlst" xmlns:r="http://schemas.openxmlformats.org/officeDocument/2006/relationships" xmlns:m="http://schemas.openxmlformats.org/officeDocument/2006/math" xmlns:v="urn:schemas-microsoft-com:vml" xmlns:wp14="http://schemas.microsoft.com/office/word/2010/wordprocessingDrawing" xmlns:wp="http://schemas.openxmlformats.org/drawingml/2006/wordprocessingDrawing" xmlns:w10="urn:schemas-microsoft-com:office:word" xmlns:w="http://schemas.openxmlformats.org/wordprocessingml/2006/main" xmlns:w14="http://schemas.microsoft.com/office/word/2010/wordml" xmlns:w15="http://schemas.microsoft.com/office/word/2012/wordml" xmlns:w16cex="http://schemas.microsoft.com/office/word/2018/wordml/cex" xmlns:w16cid="http://schemas.microsoft.com/office/word/2016/wordml/cid" xmlns:w16="http://schemas.microsoft.com/office/word/2018/wordml" xmlns:w16du="http://schemas.microsoft.com/office/word/2023/wordml/word16du" xmlns:w16sdtdh="http://schemas.microsoft.com/office/word/2020/wordml/sdtdatahash" xmlns:w16sdtfl="http://schemas.microsoft.com/office/word/2024/wordml/sdtformatlock" xmlns:w16se="http://schemas.microsoft.com/office/word/2015/wordml/symex" xmlns:wpg="http://schemas.microsoft.com/office/word/2010/wordprocessingGroup" xmlns:wpi="http://schemas.microsoft.com/office/word/2010/wordprocessingInk" xmlns:wne="http://schemas.microsoft.com/office/word/2006/wordml" xmlns:wps="http://schemas.microsoft.com/office/word/2010/wordprocessingShape" mc:Ignorable="w14 w15 w16se w16cid w16 w16cex w16sdtdh w16sdtfl w16du wp14">
+<w:hdr xmlns:wpc="http://schemas.microsoft.com/office/word/2010/wordprocessingCanvas" xmlns:mc="http://schemas.openxmlformats.org/markup-compatibility/2006" xmlns:o="urn:schemas-microsoft-com:office:office" xmlns:r="http://schemas.openxmlformats.org/officeDocument/2006/relationships" xmlns:m="http://schemas.openxmlformats.org/officeDocument/2006/math" xmlns:v="urn:schemas-microsoft-com:vml" xmlns:wp14="http://schemas.microsoft.com/office/word/2010/wordprocessingDrawing" xmlns:wp="http://schemas.openxmlformats.org/drawingml/2006/wordprocessingDrawing" xmlns:w10="urn:schemas-microsoft-com:office:word" xmlns:w="http://schemas.openxmlformats.org/wordprocessingml/2006/main" xmlns:w14="http://schemas.microsoft.com/office/word/2010/wordml" xmlns:w15="http://schemas.microsoft.com/office/word/2012/wordml" xmlns:wpg="http://schemas.microsoft.com/office/word/2010/wordprocessingGroup" xmlns:wpi="http://schemas.microsoft.com/office/word/2010/wordprocessingInk" xmlns:wne="http://schemas.microsoft.com/office/word/2006/wordml" xmlns:wps="http://schemas.microsoft.com/office/word/2010/wordprocessingShape" mc:Ignorable="w14 w15 wp14">
   <w:p>
     <w:pPr>
       <w:pStyle w:val="Textoindependiente"/>
@@ -19052,7 +19060,7 @@
         </mc:Choice>
         <mc:Fallback>
           <w:pict>
-            <v:shape w14:anchorId="78D457EE" id="Graphic 63" o:spid="_x0000_s1026" style="position:absolute;margin-left:1in;margin-top:60.4pt;width:468pt;height:.1pt;z-index:-16203776;visibility:visible;mso-wrap-style:square;mso-wrap-distance-left:0;mso-wrap-distance-top:0;mso-wrap-distance-right:0;mso-wrap-distance-bottom:0;mso-position-horizontal:absolute;mso-position-horizontal-relative:page;mso-position-vertical:absolute;mso-position-vertical-relative:page;v-text-anchor:top" coordsize="5943600,1270" o:gfxdata="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" path="m,l5943600,e" filled="f" strokeweight=".5pt">
+            <v:shape w14:anchorId="24D41C05" id="Graphic 63" o:spid="_x0000_s1026" style="position:absolute;margin-left:1in;margin-top:60.4pt;width:468pt;height:.1pt;z-index:-16203776;visibility:visible;mso-wrap-style:square;mso-wrap-distance-left:0;mso-wrap-distance-top:0;mso-wrap-distance-right:0;mso-wrap-distance-bottom:0;mso-position-horizontal:absolute;mso-position-horizontal-relative:page;mso-position-vertical:absolute;mso-position-vertical-relative:page;v-text-anchor:top" coordsize="5943600,1270" o:gfxdata="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" path="m,l5943600,e" filled="f" strokeweight=".5pt">
               <v:path arrowok="t"/>
               <w10:wrap anchorx="page" anchory="page"/>
             </v:shape>
@@ -19158,7 +19166,8 @@
               <v:stroke joinstyle="miter"/>
               <v:path gradientshapeok="t" o:connecttype="rect"/>
             </v:shapetype>
-            <v:shape id="Textbox 64" o:spid="_x0000_s1040" type="#_x0000_t202" style="position:absolute;margin-left:71pt;margin-top:41.35pt;width:115.2pt;height:18.85pt;z-index:-16203264;visibility:visible;mso-wrap-style:square;mso-wrap-distance-left:0;mso-wrap-distance-top:0;mso-wrap-distance-right:0;mso-wrap-distance-bottom:0;mso-position-horizontal:absolute;mso-position-horizontal-relative:page;mso-position-vertical:absolute;mso-position-vertical-relative:page;v-text-anchor:top" o:gfxdata="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" filled="f" stroked="f">
+            <v:shape id="Textbox 64" o:spid="_x0000_s1040" type="#_x0000_t202" style="position:absolute;margin-left:71pt;margin-top:41.35pt;width:115.2pt;height:18.85pt;z-index:-16203264;visibility:visible;mso-wrap-style:square;mso-wrap-distance-left:0;mso-wrap-distance-top:0;mso-wrap-distance-right:0;mso-wrap-distance-bottom:0;mso-position-horizontal:absolute;mso-position-horizontal-relative:page;mso-position-vertical:absolute;mso-position-vertical-relative:page;v-text-anchor:top" o:gfxdata="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" filled="f" stroked="f">
+              <v:path arrowok="t"/>
               <v:textbox inset="0,0,0,0">
                 <w:txbxContent>
                   <w:p>
@@ -19285,7 +19294,7 @@
                               <w:noProof/>
                               <w:spacing w:val="-5"/>
                             </w:rPr>
-                            <w:t>8</w:t>
+                            <w:t>7</w:t>
                           </w:r>
                           <w:r>
                             <w:rPr>
@@ -19308,7 +19317,8 @@
         </mc:Choice>
         <mc:Fallback>
           <w:pict>
-            <v:shape w14:anchorId="40E96B57" id="Textbox 65" o:spid="_x0000_s1041" type="#_x0000_t202" style="position:absolute;margin-left:526.1pt;margin-top:42.55pt;width:17.95pt;height:17.5pt;z-index:-16202752;visibility:visible;mso-wrap-style:square;mso-wrap-distance-left:0;mso-wrap-distance-top:0;mso-wrap-distance-right:0;mso-wrap-distance-bottom:0;mso-position-horizontal:absolute;mso-position-horizontal-relative:page;mso-position-vertical:absolute;mso-position-vertical-relative:page;v-text-anchor:top" o:gfxdata="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" filled="f" stroked="f">
+            <v:shape w14:anchorId="40E96B57" id="Textbox 65" o:spid="_x0000_s1041" type="#_x0000_t202" style="position:absolute;margin-left:526.1pt;margin-top:42.55pt;width:17.95pt;height:17.5pt;z-index:-16202752;visibility:visible;mso-wrap-style:square;mso-wrap-distance-left:0;mso-wrap-distance-top:0;mso-wrap-distance-right:0;mso-wrap-distance-bottom:0;mso-position-horizontal:absolute;mso-position-horizontal-relative:page;mso-position-vertical:absolute;mso-position-vertical-relative:page;v-text-anchor:top" o:gfxdata="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" filled="f" stroked="f">
+              <v:path arrowok="t"/>
               <v:textbox inset="0,0,0,0">
                 <w:txbxContent>
                   <w:p>
@@ -19346,7 +19356,7 @@
                         <w:noProof/>
                         <w:spacing w:val="-5"/>
                       </w:rPr>
-                      <w:t>8</w:t>
+                      <w:t>7</w:t>
                     </w:r>
                     <w:r>
                       <w:rPr>
@@ -19369,7 +19379,7 @@
 </file>
 
 <file path=word/numbering.xml><?xml version="1.0" encoding="utf-8"?>
-<w:numbering xmlns:wpc="http://schemas.microsoft.com/office/word/2010/wordprocessingCanvas" xmlns:cx="http://schemas.microsoft.com/office/drawing/2014/chartex" xmlns:cx1="http://schemas.microsoft.com/office/drawing/2015/9/8/chartex" xmlns:cx2="http://schemas.microsoft.com/office/drawing/2015/10/21/chartex" xmlns:cx3="http://schemas.microsoft.com/office/drawing/2016/5/9/chartex" xmlns:cx4="http://schemas.microsoft.com/office/drawing/2016/5/10/chartex" xmlns:cx5="http://schemas.microsoft.com/office/drawing/2016/5/11/chartex" xmlns:cx6="http://schemas.microsoft.com/office/drawing/2016/5/12/chartex" xmlns:cx7="http://schemas.microsoft.com/office/drawing/2016/5/13/chartex" xmlns:cx8="http://schemas.microsoft.com/office/drawing/2016/5/14/chartex" xmlns:mc="http://schemas.openxmlformats.org/markup-compatibility/2006" xmlns:aink="http://schemas.microsoft.com/office/drawing/2016/ink" xmlns:am3d="http://schemas.microsoft.com/office/drawing/2017/model3d" xmlns:o="urn:schemas-microsoft-com:office:office" xmlns:oel="http://schemas.microsoft.com/office/2019/extlst" xmlns:r="http://schemas.openxmlformats.org/officeDocument/2006/relationships" xmlns:m="http://schemas.openxmlformats.org/officeDocument/2006/math" xmlns:v="urn:schemas-microsoft-com:vml" xmlns:wp14="http://schemas.microsoft.com/office/word/2010/wordprocessingDrawing" xmlns:wp="http://schemas.openxmlformats.org/drawingml/2006/wordprocessingDrawing" xmlns:w10="urn:schemas-microsoft-com:office:word" xmlns:w="http://schemas.openxmlformats.org/wordprocessingml/2006/main" xmlns:w14="http://schemas.microsoft.com/office/word/2010/wordml" xmlns:w15="http://schemas.microsoft.com/office/word/2012/wordml" xmlns:w16cex="http://schemas.microsoft.com/office/word/2018/wordml/cex" xmlns:w16cid="http://schemas.microsoft.com/office/word/2016/wordml/cid" xmlns:w16="http://schemas.microsoft.com/office/word/2018/wordml" xmlns:w16du="http://schemas.microsoft.com/office/word/2023/wordml/word16du" xmlns:w16sdtdh="http://schemas.microsoft.com/office/word/2020/wordml/sdtdatahash" xmlns:w16sdtfl="http://schemas.microsoft.com/office/word/2024/wordml/sdtformatlock" xmlns:w16se="http://schemas.microsoft.com/office/word/2015/wordml/symex" xmlns:wpg="http://schemas.microsoft.com/office/word/2010/wordprocessingGroup" xmlns:wpi="http://schemas.microsoft.com/office/word/2010/wordprocessingInk" xmlns:wne="http://schemas.microsoft.com/office/word/2006/wordml" xmlns:wps="http://schemas.microsoft.com/office/word/2010/wordprocessingShape" mc:Ignorable="w14 w15 w16se w16cid w16 w16cex w16sdtdh w16sdtfl w16du wp14">
+<w:numbering xmlns:wpc="http://schemas.microsoft.com/office/word/2010/wordprocessingCanvas" xmlns:mc="http://schemas.openxmlformats.org/markup-compatibility/2006" xmlns:o="urn:schemas-microsoft-com:office:office" xmlns:r="http://schemas.openxmlformats.org/officeDocument/2006/relationships" xmlns:m="http://schemas.openxmlformats.org/officeDocument/2006/math" xmlns:v="urn:schemas-microsoft-com:vml" xmlns:wp14="http://schemas.microsoft.com/office/word/2010/wordprocessingDrawing" xmlns:wp="http://schemas.openxmlformats.org/drawingml/2006/wordprocessingDrawing" xmlns:w10="urn:schemas-microsoft-com:office:word" xmlns:w="http://schemas.openxmlformats.org/wordprocessingml/2006/main" xmlns:w14="http://schemas.microsoft.com/office/word/2010/wordml" xmlns:w15="http://schemas.microsoft.com/office/word/2012/wordml" xmlns:wpg="http://schemas.microsoft.com/office/word/2010/wordprocessingGroup" xmlns:wpi="http://schemas.microsoft.com/office/word/2010/wordprocessingInk" xmlns:wne="http://schemas.microsoft.com/office/word/2006/wordml" xmlns:wps="http://schemas.microsoft.com/office/word/2010/wordprocessingShape" mc:Ignorable="w14 w15 wp14">
   <w:abstractNum w:abstractNumId="0" w15:restartNumberingAfterBreak="0">
     <w:nsid w:val="1E8C2AD0"/>
     <w:multiLevelType w:val="hybridMultilevel"/>
@@ -20378,35 +20388,35 @@
       </w:rPr>
     </w:lvl>
   </w:abstractNum>
-  <w:num w:numId="1" w16cid:durableId="1689863906">
+  <w:num w:numId="1">
     <w:abstractNumId w:val="7"/>
   </w:num>
-  <w:num w:numId="2" w16cid:durableId="928927209">
+  <w:num w:numId="2">
     <w:abstractNumId w:val="2"/>
   </w:num>
-  <w:num w:numId="3" w16cid:durableId="1758822128">
+  <w:num w:numId="3">
     <w:abstractNumId w:val="0"/>
   </w:num>
-  <w:num w:numId="4" w16cid:durableId="1972589299">
+  <w:num w:numId="4">
     <w:abstractNumId w:val="4"/>
   </w:num>
-  <w:num w:numId="5" w16cid:durableId="2142913703">
+  <w:num w:numId="5">
     <w:abstractNumId w:val="1"/>
   </w:num>
-  <w:num w:numId="6" w16cid:durableId="1619993832">
+  <w:num w:numId="6">
     <w:abstractNumId w:val="3"/>
   </w:num>
-  <w:num w:numId="7" w16cid:durableId="1096556590">
+  <w:num w:numId="7">
     <w:abstractNumId w:val="6"/>
   </w:num>
-  <w:num w:numId="8" w16cid:durableId="994916065">
+  <w:num w:numId="8">
     <w:abstractNumId w:val="5"/>
   </w:num>
 </w:numbering>
 </file>
 
 <file path=word/styles.xml><?xml version="1.0" encoding="utf-8"?>
-<w:styles xmlns:mc="http://schemas.openxmlformats.org/markup-compatibility/2006" xmlns:r="http://schemas.openxmlformats.org/officeDocument/2006/relationships" xmlns:w="http://schemas.openxmlformats.org/wordprocessingml/2006/main" xmlns:w14="http://schemas.microsoft.com/office/word/2010/wordml" xmlns:w15="http://schemas.microsoft.com/office/word/2012/wordml" xmlns:w16cex="http://schemas.microsoft.com/office/word/2018/wordml/cex" xmlns:w16cid="http://schemas.microsoft.com/office/word/2016/wordml/cid" xmlns:w16="http://schemas.microsoft.com/office/word/2018/wordml" xmlns:w16du="http://schemas.microsoft.com/office/word/2023/wordml/word16du" xmlns:w16sdtdh="http://schemas.microsoft.com/office/word/2020/wordml/sdtdatahash" xmlns:w16sdtfl="http://schemas.microsoft.com/office/word/2024/wordml/sdtformatlock" xmlns:w16se="http://schemas.microsoft.com/office/word/2015/wordml/symex" mc:Ignorable="w14 w15 w16se w16cid w16 w16cex w16sdtdh w16sdtfl w16du">
+<w:styles xmlns:mc="http://schemas.openxmlformats.org/markup-compatibility/2006" xmlns:r="http://schemas.openxmlformats.org/officeDocument/2006/relationships" xmlns:w="http://schemas.openxmlformats.org/wordprocessingml/2006/main" xmlns:w14="http://schemas.microsoft.com/office/word/2010/wordml" xmlns:w15="http://schemas.microsoft.com/office/word/2012/wordml" mc:Ignorable="w14 w15">
   <w:docDefaults>
     <w:rPrDefault>
       <w:rPr>
@@ -20424,7 +20434,7 @@
       </w:pPr>
     </w:pPrDefault>
   </w:docDefaults>
-  <w:latentStyles w:defLockedState="0" w:defUIPriority="99" w:defSemiHidden="0" w:defUnhideWhenUsed="0" w:defQFormat="0" w:count="376">
+  <w:latentStyles w:defLockedState="0" w:defUIPriority="99" w:defSemiHidden="0" w:defUnhideWhenUsed="0" w:defQFormat="0" w:count="371">
     <w:lsdException w:name="Normal" w:uiPriority="0" w:qFormat="1"/>
     <w:lsdException w:name="heading 1" w:uiPriority="9" w:qFormat="1"/>
     <w:lsdException w:name="heading 2" w:semiHidden="1" w:uiPriority="9" w:unhideWhenUsed="1" w:qFormat="1"/>
@@ -20796,11 +20806,6 @@
     <w:lsdException w:name="List Table 5 Dark Accent 6" w:uiPriority="50"/>
     <w:lsdException w:name="List Table 6 Colorful Accent 6" w:uiPriority="51"/>
     <w:lsdException w:name="List Table 7 Colorful Accent 6" w:uiPriority="52"/>
-    <w:lsdException w:name="Mention" w:semiHidden="1" w:unhideWhenUsed="1"/>
-    <w:lsdException w:name="Smart Hyperlink" w:semiHidden="1" w:unhideWhenUsed="1"/>
-    <w:lsdException w:name="Hashtag" w:semiHidden="1" w:unhideWhenUsed="1"/>
-    <w:lsdException w:name="Unresolved Mention" w:semiHidden="1" w:unhideWhenUsed="1"/>
-    <w:lsdException w:name="Smart Link" w:semiHidden="1" w:unhideWhenUsed="1"/>
   </w:latentStyles>
   <w:style w:type="paragraph" w:default="1" w:styleId="Normal">
     <w:name w:val="Normal"/>
@@ -20930,7 +20935,7 @@
       <w:szCs w:val="24"/>
     </w:rPr>
   </w:style>
-  <w:style w:type="paragraph" w:styleId="Ttulo">
+  <w:style w:type="paragraph" w:styleId="Puesto">
     <w:name w:val="Title"/>
     <w:basedOn w:val="Normal"/>
     <w:uiPriority w:val="1"/>

</xml_diff>